<commit_message>
Add Docker support for Next.js application
- Created .dockerignore to exclude unnecessary files from the Docker image.
- Added Dockerfile to define multi-stage build for the Next.js application.
- Configured the build stage to install dependencies and build the application.
- Set up the production stage to copy only the necessary files for running the app.
- Exposed port 3000 and defined the command to start the application.
</commit_message>
<xml_diff>
--- a/resume_builder_api/Templates/Resume/Template_1.docx
+++ b/resume_builder_api/Templates/Resume/Template_1.docx
@@ -4,30 +4,22 @@
   <w:body>
     <w:p>
       <w:pPr>
-        <w:pStyle w:val="ListBullet"/>
-        <w:numPr>
-          <w:ilvl w:val="0"/>
-          <w:numId w:val="0"/>
-        </w:numPr>
-        <w:jc w:val="center"/>
-        <w:rPr>
-          <w:rFonts w:ascii="Calibri" w:hAnsi="Calibri" w:cs="Calibri"/>
-          <w:b/>
-          <w:bCs/>
-          <w:color w:val="000000" w:themeColor="text1"/>
-          <w:sz w:val="60"/>
-          <w:szCs w:val="60"/>
+        <w:pStyle w:val="NormalWeb"/>
+        <w:spacing w:before="75" w:beforeAutospacing="0" w:after="75" w:afterAutospacing="0" w:line="300" w:lineRule="atLeast"/>
+        <w:ind w:right="75"/>
+        <w:rPr>
+          <w:rFonts w:ascii="Aptos" w:hAnsi="Aptos" w:cs="Segoe UI"/>
+          <w:color w:val="000000"/>
+          <w:szCs w:val="21"/>
         </w:rPr>
       </w:pPr>
       <w:proofErr w:type="spellStart"/>
       <w:r>
         <w:rPr>
-          <w:rFonts w:ascii="Calibri" w:hAnsi="Calibri" w:cs="Calibri"/>
-          <w:b/>
-          <w:bCs/>
-          <w:color w:val="000000" w:themeColor="text1"/>
-          <w:sz w:val="60"/>
-          <w:szCs w:val="60"/>
+          <w:rStyle w:val="Strong"/>
+          <w:rFonts w:ascii="Aptos" w:hAnsi="Aptos" w:cs="Segoe UI"/>
+          <w:color w:val="000000"/>
+          <w:szCs w:val="21"/>
         </w:rPr>
         <w:t>Fullname</w:t>
       </w:r>
@@ -35,28 +27,23 @@
     </w:p>
     <w:p>
       <w:pPr>
-        <w:pStyle w:val="ListBullet"/>
-        <w:numPr>
-          <w:ilvl w:val="0"/>
-          <w:numId w:val="0"/>
-        </w:numPr>
-        <w:jc w:val="center"/>
-        <w:rPr>
-          <w:rFonts w:ascii="Calibri" w:hAnsi="Calibri" w:cs="Calibri"/>
-          <w:color w:val="000000" w:themeColor="text1"/>
-          <w:sz w:val="28"/>
-          <w:szCs w:val="28"/>
+        <w:pStyle w:val="NormalWeb"/>
+        <w:spacing w:before="75" w:beforeAutospacing="0" w:after="75" w:afterAutospacing="0" w:line="300" w:lineRule="atLeast"/>
+        <w:ind w:right="75"/>
+        <w:rPr>
+          <w:rStyle w:val="Strong"/>
+          <w:rFonts w:ascii="Aptos" w:hAnsi="Aptos" w:cs="Segoe UI"/>
+          <w:color w:val="000000"/>
+          <w:szCs w:val="21"/>
         </w:rPr>
       </w:pPr>
       <w:proofErr w:type="spellStart"/>
       <w:r>
         <w:rPr>
-          <w:rFonts w:ascii="Calibri" w:hAnsi="Calibri" w:cs="Calibri"/>
-          <w:b/>
-          <w:bCs/>
-          <w:color w:val="000000" w:themeColor="text1"/>
-          <w:sz w:val="26"/>
-          <w:szCs w:val="26"/>
+          <w:rStyle w:val="Strong"/>
+          <w:rFonts w:ascii="Aptos" w:hAnsi="Aptos" w:cs="Segoe UI"/>
+          <w:color w:val="000000"/>
+          <w:szCs w:val="21"/>
         </w:rPr>
         <w:t>Titlekeyword</w:t>
       </w:r>
@@ -64,110 +51,54 @@
     </w:p>
     <w:p>
       <w:pPr>
-        <w:pStyle w:val="ListBullet"/>
-        <w:numPr>
-          <w:ilvl w:val="0"/>
-          <w:numId w:val="0"/>
-        </w:numPr>
-        <w:jc w:val="center"/>
-        <w:rPr>
-          <w:rFonts w:ascii="Calibri" w:hAnsi="Calibri" w:cs="Calibri"/>
+        <w:rPr>
+          <w:rFonts w:ascii="Aptos" w:eastAsia="Times New Roman" w:hAnsi="Aptos" w:cs="Segoe UI"/>
+          <w:color w:val="000000"/>
+          <w:szCs w:val="21"/>
         </w:rPr>
       </w:pPr>
       <w:r>
-        <w:rPr>
-          <w:rFonts w:ascii="Calibri" w:hAnsi="Calibri" w:cs="Calibri"/>
-        </w:rPr>
         <w:t>Details</w:t>
       </w:r>
     </w:p>
     <w:p>
       <w:pPr>
-        <w:pStyle w:val="ListBullet"/>
-        <w:numPr>
-          <w:ilvl w:val="0"/>
-          <w:numId w:val="0"/>
-        </w:numPr>
-        <w:jc w:val="center"/>
-        <w:rPr>
-          <w:rFonts w:ascii="Calibri" w:hAnsi="Calibri" w:cs="Calibri"/>
-          <w:sz w:val="10"/>
-          <w:szCs w:val="10"/>
-        </w:rPr>
-      </w:pPr>
-    </w:p>
-    <w:p>
-      <w:pPr>
-        <w:pStyle w:val="ListBullet"/>
-        <w:numPr>
-          <w:ilvl w:val="0"/>
-          <w:numId w:val="0"/>
-        </w:numPr>
-        <w:pBdr>
-          <w:top w:val="single" w:sz="4" w:space="1" w:color="auto"/>
-        </w:pBdr>
-        <w:jc w:val="center"/>
-        <w:rPr>
-          <w:rFonts w:ascii="Calibri" w:hAnsi="Calibri" w:cs="Calibri"/>
-          <w:sz w:val="10"/>
-          <w:szCs w:val="10"/>
-        </w:rPr>
-      </w:pPr>
-    </w:p>
-    <w:p>
-      <w:pPr>
-        <w:pStyle w:val="ListBullet"/>
-        <w:numPr>
-          <w:ilvl w:val="0"/>
-          <w:numId w:val="0"/>
-        </w:numPr>
-        <w:pBdr>
-          <w:top w:val="single" w:sz="4" w:space="1" w:color="auto"/>
-        </w:pBdr>
-        <w:jc w:val="center"/>
-        <w:rPr>
-          <w:rFonts w:ascii="Calibri" w:hAnsi="Calibri" w:cs="Calibri"/>
-          <w:b/>
-          <w:bCs/>
-          <w:color w:val="000000" w:themeColor="text1"/>
-          <w:sz w:val="32"/>
-          <w:szCs w:val="32"/>
+        <w:pStyle w:val="NormalWeb"/>
+        <w:spacing w:before="75" w:beforeAutospacing="0" w:after="75" w:afterAutospacing="0" w:line="300" w:lineRule="atLeast"/>
+        <w:ind w:right="75"/>
+        <w:rPr>
+          <w:rFonts w:ascii="Aptos" w:hAnsi="Aptos" w:cs="Segoe UI"/>
+          <w:color w:val="000000"/>
+          <w:szCs w:val="21"/>
         </w:rPr>
       </w:pPr>
       <w:r>
         <w:rPr>
-          <w:rFonts w:ascii="Calibri" w:hAnsi="Calibri" w:cs="Calibri"/>
-          <w:b/>
-          <w:bCs/>
-          <w:color w:val="000000" w:themeColor="text1"/>
-          <w:sz w:val="32"/>
-          <w:szCs w:val="32"/>
+          <w:rStyle w:val="Strong"/>
+          <w:rFonts w:ascii="Aptos" w:hAnsi="Aptos" w:cs="Segoe UI"/>
+          <w:color w:val="000000"/>
+          <w:szCs w:val="21"/>
         </w:rPr>
         <w:t>SUMMARY</w:t>
       </w:r>
     </w:p>
     <w:p>
       <w:pPr>
-        <w:pStyle w:val="ListBullet"/>
-        <w:numPr>
-          <w:ilvl w:val="0"/>
-          <w:numId w:val="0"/>
-        </w:numPr>
-        <w:pBdr>
-          <w:top w:val="single" w:sz="4" w:space="1" w:color="auto"/>
-        </w:pBdr>
-        <w:rPr>
-          <w:rFonts w:ascii="Calibri" w:hAnsi="Calibri" w:cs="Calibri"/>
-          <w:color w:val="000000" w:themeColor="text1"/>
-          <w:szCs w:val="20"/>
+        <w:pStyle w:val="NormalWeb"/>
+        <w:spacing w:before="75" w:beforeAutospacing="0" w:after="75" w:afterAutospacing="0" w:line="300" w:lineRule="atLeast"/>
+        <w:ind w:right="75"/>
+        <w:rPr>
+          <w:rFonts w:ascii="Aptos" w:hAnsi="Aptos" w:cs="Segoe UI"/>
+          <w:color w:val="000000"/>
+          <w:szCs w:val="21"/>
         </w:rPr>
       </w:pPr>
       <w:proofErr w:type="spellStart"/>
       <w:r>
         <w:rPr>
-          <w:rFonts w:ascii="Calibri" w:hAnsi="Calibri" w:cs="Calibri"/>
-          <w:color w:val="000000" w:themeColor="text1"/>
-          <w:szCs w:val="20"/>
+          <w:rFonts w:ascii="Aptos" w:hAnsi="Aptos" w:cs="Segoe UI"/>
+          <w:color w:val="000000"/>
+          <w:szCs w:val="21"/>
         </w:rPr>
         <w:t>Summarydata</w:t>
       </w:r>
@@ -175,54 +106,54 @@
     </w:p>
     <w:p>
       <w:pPr>
-        <w:pStyle w:val="ListBullet"/>
-        <w:numPr>
-          <w:ilvl w:val="0"/>
-          <w:numId w:val="0"/>
-        </w:numPr>
-        <w:ind w:left="360" w:hanging="360"/>
-        <w:jc w:val="center"/>
-        <w:rPr>
-          <w:rFonts w:ascii="Calibri" w:hAnsi="Calibri" w:cs="Calibri"/>
-          <w:b/>
-          <w:bCs/>
-          <w:color w:val="000000" w:themeColor="text1"/>
-          <w:sz w:val="32"/>
-          <w:szCs w:val="32"/>
+        <w:pStyle w:val="NormalWeb"/>
+        <w:spacing w:before="75" w:beforeAutospacing="0" w:after="75" w:afterAutospacing="0" w:line="300" w:lineRule="atLeast"/>
+        <w:ind w:right="75"/>
+        <w:rPr>
+          <w:rFonts w:ascii="Aptos" w:hAnsi="Aptos" w:cs="Segoe UI"/>
+          <w:color w:val="000000"/>
+          <w:szCs w:val="21"/>
+        </w:rPr>
+      </w:pPr>
+    </w:p>
+    <w:p>
+      <w:pPr>
+        <w:pStyle w:val="NormalWeb"/>
+        <w:spacing w:before="75" w:beforeAutospacing="0" w:after="75" w:afterAutospacing="0" w:line="300" w:lineRule="atLeast"/>
+        <w:ind w:right="75"/>
+        <w:rPr>
+          <w:rFonts w:ascii="Aptos" w:hAnsi="Aptos" w:cs="Segoe UI"/>
+          <w:color w:val="000000"/>
+          <w:szCs w:val="21"/>
         </w:rPr>
       </w:pPr>
       <w:r>
         <w:rPr>
-          <w:rFonts w:ascii="Calibri" w:hAnsi="Calibri" w:cs="Calibri"/>
-          <w:b/>
-          <w:bCs/>
-          <w:color w:val="000000" w:themeColor="text1"/>
-          <w:sz w:val="32"/>
-          <w:szCs w:val="32"/>
+          <w:rStyle w:val="Strong"/>
+          <w:rFonts w:ascii="Aptos" w:hAnsi="Aptos" w:cs="Segoe UI"/>
+          <w:color w:val="000000"/>
+          <w:szCs w:val="21"/>
         </w:rPr>
         <w:t>WORKS</w:t>
       </w:r>
     </w:p>
     <w:p>
       <w:pPr>
-        <w:pStyle w:val="ListBullet"/>
-        <w:numPr>
-          <w:ilvl w:val="0"/>
-          <w:numId w:val="0"/>
-        </w:numPr>
-        <w:ind w:left="360" w:hanging="360"/>
-        <w:rPr>
-          <w:rFonts w:ascii="Calibri" w:hAnsi="Calibri" w:cs="Calibri"/>
-          <w:sz w:val="8"/>
-          <w:szCs w:val="8"/>
+        <w:pStyle w:val="NormalWeb"/>
+        <w:spacing w:before="75" w:beforeAutospacing="0" w:after="75" w:afterAutospacing="0" w:line="300" w:lineRule="atLeast"/>
+        <w:ind w:right="75"/>
+        <w:rPr>
+          <w:rFonts w:ascii="Aptos" w:hAnsi="Aptos" w:cs="Segoe UI"/>
+          <w:color w:val="000000"/>
+          <w:szCs w:val="21"/>
         </w:rPr>
       </w:pPr>
       <w:proofErr w:type="spellStart"/>
       <w:r>
         <w:rPr>
-          <w:rFonts w:ascii="Calibri" w:hAnsi="Calibri" w:cs="Calibri"/>
-          <w:sz w:val="8"/>
-          <w:szCs w:val="8"/>
+          <w:rFonts w:ascii="Aptos" w:hAnsi="Aptos" w:cs="Segoe UI"/>
+          <w:color w:val="000000"/>
+          <w:szCs w:val="21"/>
         </w:rPr>
         <w:t>Workdata</w:t>
       </w:r>
@@ -230,68 +161,54 @@
     </w:p>
     <w:p>
       <w:pPr>
-        <w:pStyle w:val="ListBullet"/>
-        <w:numPr>
-          <w:ilvl w:val="0"/>
-          <w:numId w:val="0"/>
-        </w:numPr>
-        <w:ind w:left="360" w:hanging="360"/>
-        <w:rPr>
-          <w:rFonts w:ascii="Calibri" w:hAnsi="Calibri" w:cs="Calibri"/>
-          <w:sz w:val="10"/>
-          <w:szCs w:val="10"/>
+        <w:pStyle w:val="NormalWeb"/>
+        <w:spacing w:before="75" w:beforeAutospacing="0" w:after="75" w:afterAutospacing="0" w:line="300" w:lineRule="atLeast"/>
+        <w:ind w:right="75"/>
+        <w:rPr>
+          <w:rFonts w:ascii="Aptos" w:hAnsi="Aptos" w:cs="Segoe UI"/>
+          <w:color w:val="000000"/>
+          <w:szCs w:val="21"/>
         </w:rPr>
       </w:pPr>
     </w:p>
     <w:p>
       <w:pPr>
-        <w:pStyle w:val="ListBullet"/>
-        <w:numPr>
-          <w:ilvl w:val="0"/>
-          <w:numId w:val="0"/>
-        </w:numPr>
-        <w:ind w:left="360" w:hanging="360"/>
-        <w:jc w:val="center"/>
-        <w:rPr>
-          <w:rFonts w:ascii="Calibri" w:hAnsi="Calibri" w:cs="Calibri"/>
-          <w:b/>
-          <w:bCs/>
-          <w:color w:val="000000" w:themeColor="text1"/>
-          <w:sz w:val="32"/>
-          <w:szCs w:val="32"/>
+        <w:pStyle w:val="NormalWeb"/>
+        <w:spacing w:before="75" w:beforeAutospacing="0" w:after="75" w:afterAutospacing="0" w:line="300" w:lineRule="atLeast"/>
+        <w:ind w:right="75"/>
+        <w:rPr>
+          <w:rFonts w:ascii="Aptos" w:hAnsi="Aptos" w:cs="Segoe UI"/>
+          <w:color w:val="000000"/>
+          <w:szCs w:val="21"/>
         </w:rPr>
       </w:pPr>
       <w:r>
         <w:rPr>
-          <w:rFonts w:ascii="Calibri" w:hAnsi="Calibri" w:cs="Calibri"/>
-          <w:b/>
-          <w:bCs/>
-          <w:color w:val="000000" w:themeColor="text1"/>
-          <w:sz w:val="32"/>
-          <w:szCs w:val="32"/>
+          <w:rStyle w:val="Strong"/>
+          <w:rFonts w:ascii="Aptos" w:hAnsi="Aptos" w:cs="Segoe UI"/>
+          <w:color w:val="000000"/>
+          <w:szCs w:val="21"/>
         </w:rPr>
         <w:t>EDUCATIONS</w:t>
       </w:r>
     </w:p>
     <w:p>
       <w:pPr>
-        <w:pStyle w:val="ListBullet"/>
-        <w:numPr>
-          <w:ilvl w:val="0"/>
-          <w:numId w:val="0"/>
-        </w:numPr>
-        <w:rPr>
-          <w:rFonts w:ascii="Calibri" w:hAnsi="Calibri" w:cs="Calibri"/>
-          <w:sz w:val="8"/>
-          <w:szCs w:val="8"/>
+        <w:pStyle w:val="NormalWeb"/>
+        <w:spacing w:before="75" w:beforeAutospacing="0" w:after="75" w:afterAutospacing="0" w:line="300" w:lineRule="atLeast"/>
+        <w:ind w:right="75"/>
+        <w:rPr>
+          <w:rFonts w:ascii="Aptos" w:hAnsi="Aptos" w:cs="Segoe UI"/>
+          <w:color w:val="000000"/>
+          <w:szCs w:val="21"/>
         </w:rPr>
       </w:pPr>
       <w:proofErr w:type="spellStart"/>
       <w:r>
         <w:rPr>
-          <w:rFonts w:ascii="Calibri" w:hAnsi="Calibri" w:cs="Calibri"/>
-          <w:sz w:val="8"/>
-          <w:szCs w:val="8"/>
+          <w:rFonts w:ascii="Aptos" w:hAnsi="Aptos" w:cs="Segoe UI"/>
+          <w:color w:val="000000"/>
+          <w:szCs w:val="21"/>
         </w:rPr>
         <w:t>Educationdata</w:t>
       </w:r>
@@ -299,81 +216,74 @@
     </w:p>
     <w:p>
       <w:pPr>
-        <w:pStyle w:val="ListBullet"/>
-        <w:numPr>
-          <w:ilvl w:val="0"/>
-          <w:numId w:val="0"/>
-        </w:numPr>
-        <w:ind w:left="360" w:hanging="360"/>
-        <w:jc w:val="center"/>
-        <w:rPr>
-          <w:rFonts w:ascii="Calibri" w:hAnsi="Calibri" w:cs="Calibri"/>
-          <w:b/>
-          <w:bCs/>
-          <w:color w:val="000000" w:themeColor="text1"/>
-          <w:sz w:val="32"/>
-          <w:szCs w:val="32"/>
+        <w:pStyle w:val="NormalWeb"/>
+        <w:spacing w:before="75" w:beforeAutospacing="0" w:after="75" w:afterAutospacing="0" w:line="300" w:lineRule="atLeast"/>
+        <w:ind w:right="75"/>
+        <w:rPr>
+          <w:rFonts w:ascii="Aptos" w:hAnsi="Aptos" w:cs="Segoe UI"/>
+          <w:color w:val="000000"/>
+          <w:szCs w:val="21"/>
+        </w:rPr>
+      </w:pPr>
+    </w:p>
+    <w:p>
+      <w:pPr>
+        <w:pStyle w:val="NormalWeb"/>
+        <w:spacing w:before="75" w:beforeAutospacing="0" w:after="75" w:afterAutospacing="0" w:line="300" w:lineRule="atLeast"/>
+        <w:ind w:right="75"/>
+        <w:rPr>
+          <w:rFonts w:ascii="Aptos" w:hAnsi="Aptos" w:cs="Segoe UI"/>
+          <w:color w:val="000000"/>
+          <w:szCs w:val="21"/>
         </w:rPr>
       </w:pPr>
       <w:r>
         <w:rPr>
-          <w:rFonts w:ascii="Calibri" w:hAnsi="Calibri" w:cs="Calibri"/>
-          <w:b/>
-          <w:bCs/>
-          <w:color w:val="000000" w:themeColor="text1"/>
-          <w:sz w:val="32"/>
-          <w:szCs w:val="32"/>
+          <w:rStyle w:val="Strong"/>
+          <w:rFonts w:ascii="Aptos" w:hAnsi="Aptos" w:cs="Segoe UI"/>
+          <w:color w:val="000000"/>
+          <w:szCs w:val="21"/>
         </w:rPr>
         <w:t>PROJECTS</w:t>
       </w:r>
     </w:p>
     <w:p>
       <w:pPr>
-        <w:pStyle w:val="ListBullet"/>
-        <w:numPr>
-          <w:ilvl w:val="0"/>
-          <w:numId w:val="0"/>
-        </w:numPr>
-        <w:ind w:left="360" w:hanging="360"/>
-        <w:jc w:val="center"/>
-        <w:rPr>
-          <w:rFonts w:ascii="Calibri" w:hAnsi="Calibri" w:cs="Calibri"/>
-          <w:color w:val="000000" w:themeColor="text1"/>
-          <w:sz w:val="22"/>
+        <w:pStyle w:val="NormalWeb"/>
+        <w:spacing w:before="75" w:beforeAutospacing="0" w:after="75" w:afterAutospacing="0" w:line="300" w:lineRule="atLeast"/>
+        <w:ind w:right="75"/>
+        <w:rPr>
+          <w:rFonts w:ascii="Aptos" w:eastAsia="Times New Roman" w:hAnsi="Aptos" w:cs="Segoe UI"/>
+          <w:color w:val="000000"/>
+          <w:kern w:val="2"/>
+          <w:szCs w:val="21"/>
+          <w14:ligatures w14:val="standardContextual"/>
         </w:rPr>
       </w:pPr>
       <w:proofErr w:type="spellStart"/>
-      <w:proofErr w:type="gramStart"/>
       <w:r>
         <w:rPr>
-          <w:rFonts w:ascii="Calibri" w:hAnsi="Calibri" w:cs="Calibri"/>
-          <w:color w:val="000000" w:themeColor="text1"/>
-          <w:sz w:val="22"/>
+          <w:rFonts w:ascii="Aptos" w:hAnsi="Aptos" w:cs="Segoe UI"/>
+          <w:color w:val="000000"/>
+          <w:szCs w:val="21"/>
         </w:rPr>
         <w:t>PortfolioURL</w:t>
       </w:r>
       <w:proofErr w:type="spellEnd"/>
-      <w:proofErr w:type="gramEnd"/>
-    </w:p>
-    <w:p>
-      <w:pPr>
-        <w:pStyle w:val="ListBullet"/>
-        <w:numPr>
-          <w:ilvl w:val="0"/>
-          <w:numId w:val="0"/>
-        </w:numPr>
-        <w:rPr>
-          <w:rFonts w:ascii="Calibri" w:hAnsi="Calibri" w:cs="Calibri"/>
-          <w:sz w:val="8"/>
-          <w:szCs w:val="8"/>
-        </w:rPr>
-      </w:pPr>
+      <w:r>
+        <w:rPr>
+          <w:rFonts w:ascii="Aptos" w:hAnsi="Aptos" w:cs="Segoe UI"/>
+          <w:color w:val="000000"/>
+          <w:szCs w:val="21"/>
+        </w:rPr>
+        <w:br/>
+      </w:r>
       <w:proofErr w:type="spellStart"/>
       <w:r>
         <w:rPr>
-          <w:rFonts w:ascii="Calibri" w:hAnsi="Calibri" w:cs="Calibri"/>
-          <w:sz w:val="8"/>
-          <w:szCs w:val="8"/>
+          <w:rFonts w:ascii="Aptos" w:hAnsi="Aptos" w:cs="Segoe UI"/>
+          <w:color w:val="000000"/>
+          <w:szCs w:val="21"/>
         </w:rPr>
         <w:t>Projectdata</w:t>
       </w:r>
@@ -381,139 +291,68 @@
     </w:p>
     <w:p>
       <w:pPr>
-        <w:pStyle w:val="ListBullet"/>
-        <w:numPr>
-          <w:ilvl w:val="0"/>
-          <w:numId w:val="0"/>
-        </w:numPr>
-        <w:jc w:val="center"/>
-        <w:rPr>
-          <w:rFonts w:ascii="Calibri" w:hAnsi="Calibri" w:cs="Calibri"/>
-          <w:b/>
-          <w:bCs/>
-          <w:color w:val="000000" w:themeColor="text1"/>
-          <w:sz w:val="32"/>
-          <w:szCs w:val="32"/>
+        <w:pStyle w:val="NormalWeb"/>
+        <w:spacing w:before="75" w:beforeAutospacing="0" w:after="75" w:afterAutospacing="0" w:line="300" w:lineRule="atLeast"/>
+        <w:ind w:right="75"/>
+        <w:rPr>
+          <w:rFonts w:ascii="Aptos" w:eastAsia="Times New Roman" w:hAnsi="Aptos" w:cs="Segoe UI"/>
+          <w:color w:val="000000"/>
+          <w:szCs w:val="21"/>
+        </w:rPr>
+      </w:pPr>
+    </w:p>
+    <w:p>
+      <w:pPr>
+        <w:pStyle w:val="NormalWeb"/>
+        <w:spacing w:before="75" w:beforeAutospacing="0" w:after="75" w:afterAutospacing="0" w:line="300" w:lineRule="atLeast"/>
+        <w:ind w:right="75"/>
+        <w:rPr>
+          <w:rFonts w:ascii="Aptos" w:hAnsi="Aptos" w:cs="Segoe UI"/>
+          <w:color w:val="000000"/>
+          <w:szCs w:val="21"/>
         </w:rPr>
       </w:pPr>
       <w:r>
         <w:rPr>
-          <w:rFonts w:ascii="Calibri" w:hAnsi="Calibri" w:cs="Calibri"/>
-          <w:b/>
-          <w:bCs/>
-          <w:color w:val="000000" w:themeColor="text1"/>
-          <w:sz w:val="32"/>
-          <w:szCs w:val="32"/>
-        </w:rPr>
-        <w:t>SKILLS</w:t>
-      </w:r>
-      <w:r>
-        <w:rPr>
-          <w:rFonts w:ascii="Calibri" w:hAnsi="Calibri" w:cs="Calibri"/>
-          <w:b/>
-          <w:bCs/>
-          <w:color w:val="000000" w:themeColor="text1"/>
-          <w:sz w:val="32"/>
-          <w:szCs w:val="32"/>
-        </w:rPr>
-        <w:t xml:space="preserve"> &amp; CERTIFICATES</w:t>
+          <w:rStyle w:val="Strong"/>
+          <w:rFonts w:ascii="Aptos" w:hAnsi="Aptos" w:cs="Segoe UI"/>
+          <w:color w:val="000000"/>
+          <w:szCs w:val="21"/>
+        </w:rPr>
+        <w:t>SKILLS &amp; CERTIFICATES</w:t>
       </w:r>
     </w:p>
     <w:p>
       <w:pPr>
-        <w:pStyle w:val="ListBullet"/>
-        <w:numPr>
-          <w:ilvl w:val="0"/>
-          <w:numId w:val="0"/>
-        </w:numPr>
-        <w:rPr>
-          <w:rFonts w:ascii="Calibri" w:hAnsi="Calibri" w:cs="Calibri"/>
-          <w:sz w:val="8"/>
-          <w:szCs w:val="8"/>
-        </w:rPr>
+        <w:pStyle w:val="NormalWeb"/>
+        <w:spacing w:before="75" w:beforeAutospacing="0" w:after="75" w:afterAutospacing="0" w:line="300" w:lineRule="atLeast"/>
+        <w:ind w:right="75"/>
       </w:pPr>
       <w:proofErr w:type="spellStart"/>
       <w:r>
         <w:rPr>
-          <w:rFonts w:ascii="Calibri" w:hAnsi="Calibri" w:cs="Calibri"/>
-          <w:sz w:val="8"/>
-          <w:szCs w:val="8"/>
+          <w:rFonts w:ascii="Aptos" w:hAnsi="Aptos" w:cs="Segoe UI"/>
+          <w:color w:val="000000"/>
+          <w:szCs w:val="21"/>
         </w:rPr>
         <w:t>Skillsdata</w:t>
       </w:r>
       <w:proofErr w:type="spellEnd"/>
     </w:p>
+    <w:p/>
     <w:p>
       <w:pPr>
-        <w:pStyle w:val="ListBullet"/>
-        <w:numPr>
-          <w:ilvl w:val="0"/>
-          <w:numId w:val="0"/>
-        </w:numPr>
-        <w:pBdr>
-          <w:top w:val="single" w:sz="4" w:space="0" w:color="auto"/>
-        </w:pBdr>
-        <w:rPr>
-          <w:rFonts w:ascii="Calibri" w:hAnsi="Calibri" w:cs="Calibri"/>
-          <w:sz w:val="22"/>
-        </w:rPr>
-      </w:pPr>
-    </w:p>
-    <w:p>
-      <w:pPr>
-        <w:pStyle w:val="ListBullet"/>
-        <w:numPr>
-          <w:ilvl w:val="0"/>
-          <w:numId w:val="0"/>
-        </w:numPr>
-        <w:pBdr>
-          <w:top w:val="single" w:sz="4" w:space="0" w:color="auto"/>
-        </w:pBdr>
-        <w:rPr>
-          <w:rFonts w:ascii="Calibri" w:hAnsi="Calibri" w:cs="Calibri"/>
-          <w:sz w:val="22"/>
-        </w:rPr>
-      </w:pPr>
-    </w:p>
-    <w:p>
-      <w:pPr>
-        <w:pStyle w:val="ListBullet"/>
-        <w:numPr>
-          <w:ilvl w:val="0"/>
-          <w:numId w:val="0"/>
-        </w:numPr>
-        <w:pBdr>
-          <w:top w:val="single" w:sz="4" w:space="0" w:color="auto"/>
-        </w:pBdr>
-        <w:rPr>
-          <w:rFonts w:ascii="Calibri" w:hAnsi="Calibri" w:cs="Calibri"/>
-          <w:sz w:val="22"/>
-        </w:rPr>
-      </w:pPr>
-    </w:p>
-    <w:p>
-      <w:pPr>
-        <w:pStyle w:val="ListBullet"/>
-        <w:numPr>
-          <w:ilvl w:val="0"/>
-          <w:numId w:val="0"/>
-        </w:numPr>
-        <w:pBdr>
-          <w:top w:val="single" w:sz="4" w:space="0" w:color="auto"/>
-        </w:pBdr>
-        <w:rPr>
-          <w:rFonts w:ascii="Calibri" w:hAnsi="Calibri" w:cs="Calibri"/>
+        <w:rPr>
           <w:b/>
           <w:bCs/>
-          <w:sz w:val="10"/>
-          <w:szCs w:val="10"/>
         </w:rPr>
       </w:pPr>
     </w:p>
     <w:p/>
+    <w:p/>
     <w:sectPr>
-      <w:pgSz w:w="12240" w:h="15840"/>
-      <w:pgMar w:top="432" w:right="720" w:bottom="432" w:left="720" w:header="720" w:footer="720" w:gutter="0"/>
+      <w:pgSz w:w="12240" w:h="20160" w:code="5"/>
+      <w:pgMar w:top="720" w:right="720" w:bottom="720" w:left="720" w:header="720" w:footer="720" w:gutter="0"/>
       <w:cols w:space="720"/>
       <w:docGrid w:linePitch="360"/>
     </w:sectPr>
@@ -521,62 +360,12 @@
 </w:document>
 </file>
 
-<file path=word/endnotes.xml><?xml version="1.0" encoding="utf-8"?>
-<w:endnotes xmlns:wpc="http://schemas.microsoft.com/office/word/2010/wordprocessingCanvas" xmlns:cx="http://schemas.microsoft.com/office/drawing/2014/chartex" xmlns:cx1="http://schemas.microsoft.com/office/drawing/2015/9/8/chartex" xmlns:cx2="http://schemas.microsoft.com/office/drawing/2015/10/21/chartex" xmlns:cx3="http://schemas.microsoft.com/office/drawing/2016/5/9/chartex" xmlns:cx4="http://schemas.microsoft.com/office/drawing/2016/5/10/chartex" xmlns:cx5="http://schemas.microsoft.com/office/drawing/2016/5/11/chartex" xmlns:cx6="http://schemas.microsoft.com/office/drawing/2016/5/12/chartex" xmlns:cx7="http://schemas.microsoft.com/office/drawing/2016/5/13/chartex" xmlns:cx8="http://schemas.microsoft.com/office/drawing/2016/5/14/chartex" xmlns:mc="http://schemas.openxmlformats.org/markup-compatibility/2006" xmlns:aink="http://schemas.microsoft.com/office/drawing/2016/ink" xmlns:am3d="http://schemas.microsoft.com/office/drawing/2017/model3d" xmlns:o="urn:schemas-microsoft-com:office:office" xmlns:oel="http://schemas.microsoft.com/office/2019/extlst" xmlns:r="http://schemas.openxmlformats.org/officeDocument/2006/relationships" xmlns:m="http://schemas.openxmlformats.org/officeDocument/2006/math" xmlns:v="urn:schemas-microsoft-com:vml" xmlns:wp14="http://schemas.microsoft.com/office/word/2010/wordprocessingDrawing" xmlns:wp="http://schemas.openxmlformats.org/drawingml/2006/wordprocessingDrawing" xmlns:w10="urn:schemas-microsoft-com:office:word" xmlns:w="http://schemas.openxmlformats.org/wordprocessingml/2006/main" xmlns:w14="http://schemas.microsoft.com/office/word/2010/wordml" xmlns:w15="http://schemas.microsoft.com/office/word/2012/wordml" xmlns:w16cex="http://schemas.microsoft.com/office/word/2018/wordml/cex" xmlns:w16cid="http://schemas.microsoft.com/office/word/2016/wordml/cid" xmlns:w16="http://schemas.microsoft.com/office/word/2018/wordml" xmlns:w16du="http://schemas.microsoft.com/office/word/2023/wordml/word16du" xmlns:w16sdtdh="http://schemas.microsoft.com/office/word/2020/wordml/sdtdatahash" xmlns:w16sdtfl="http://schemas.microsoft.com/office/word/2024/wordml/sdtformatlock" xmlns:w16se="http://schemas.microsoft.com/office/word/2015/wordml/symex" xmlns:wpg="http://schemas.microsoft.com/office/word/2010/wordprocessingGroup" xmlns:wpi="http://schemas.microsoft.com/office/word/2010/wordprocessingInk" xmlns:wne="http://schemas.microsoft.com/office/word/2006/wordml" xmlns:wps="http://schemas.microsoft.com/office/word/2010/wordprocessingShape" mc:Ignorable="w14 w15 w16se w16cid w16 w16cex w16sdtdh w16sdtfl w16du wp14">
-  <w:endnote w:type="separator" w:id="-1">
-    <w:p>
-      <w:pPr>
-        <w:spacing w:after="0" w:line="240" w:lineRule="auto"/>
-      </w:pPr>
-      <w:r>
-        <w:separator/>
-      </w:r>
-    </w:p>
-  </w:endnote>
-  <w:endnote w:type="continuationSeparator" w:id="0">
-    <w:p>
-      <w:pPr>
-        <w:spacing w:after="0" w:line="240" w:lineRule="auto"/>
-      </w:pPr>
-      <w:r>
-        <w:continuationSeparator/>
-      </w:r>
-    </w:p>
-  </w:endnote>
-</w:endnotes>
-</file>
-
-<file path=word/footnotes.xml><?xml version="1.0" encoding="utf-8"?>
-<w:footnotes xmlns:wpc="http://schemas.microsoft.com/office/word/2010/wordprocessingCanvas" xmlns:cx="http://schemas.microsoft.com/office/drawing/2014/chartex" xmlns:cx1="http://schemas.microsoft.com/office/drawing/2015/9/8/chartex" xmlns:cx2="http://schemas.microsoft.com/office/drawing/2015/10/21/chartex" xmlns:cx3="http://schemas.microsoft.com/office/drawing/2016/5/9/chartex" xmlns:cx4="http://schemas.microsoft.com/office/drawing/2016/5/10/chartex" xmlns:cx5="http://schemas.microsoft.com/office/drawing/2016/5/11/chartex" xmlns:cx6="http://schemas.microsoft.com/office/drawing/2016/5/12/chartex" xmlns:cx7="http://schemas.microsoft.com/office/drawing/2016/5/13/chartex" xmlns:cx8="http://schemas.microsoft.com/office/drawing/2016/5/14/chartex" xmlns:mc="http://schemas.openxmlformats.org/markup-compatibility/2006" xmlns:aink="http://schemas.microsoft.com/office/drawing/2016/ink" xmlns:am3d="http://schemas.microsoft.com/office/drawing/2017/model3d" xmlns:o="urn:schemas-microsoft-com:office:office" xmlns:oel="http://schemas.microsoft.com/office/2019/extlst" xmlns:r="http://schemas.openxmlformats.org/officeDocument/2006/relationships" xmlns:m="http://schemas.openxmlformats.org/officeDocument/2006/math" xmlns:v="urn:schemas-microsoft-com:vml" xmlns:wp14="http://schemas.microsoft.com/office/word/2010/wordprocessingDrawing" xmlns:wp="http://schemas.openxmlformats.org/drawingml/2006/wordprocessingDrawing" xmlns:w10="urn:schemas-microsoft-com:office:word" xmlns:w="http://schemas.openxmlformats.org/wordprocessingml/2006/main" xmlns:w14="http://schemas.microsoft.com/office/word/2010/wordml" xmlns:w15="http://schemas.microsoft.com/office/word/2012/wordml" xmlns:w16cex="http://schemas.microsoft.com/office/word/2018/wordml/cex" xmlns:w16cid="http://schemas.microsoft.com/office/word/2016/wordml/cid" xmlns:w16="http://schemas.microsoft.com/office/word/2018/wordml" xmlns:w16du="http://schemas.microsoft.com/office/word/2023/wordml/word16du" xmlns:w16sdtdh="http://schemas.microsoft.com/office/word/2020/wordml/sdtdatahash" xmlns:w16sdtfl="http://schemas.microsoft.com/office/word/2024/wordml/sdtformatlock" xmlns:w16se="http://schemas.microsoft.com/office/word/2015/wordml/symex" xmlns:wpg="http://schemas.microsoft.com/office/word/2010/wordprocessingGroup" xmlns:wpi="http://schemas.microsoft.com/office/word/2010/wordprocessingInk" xmlns:wne="http://schemas.microsoft.com/office/word/2006/wordml" xmlns:wps="http://schemas.microsoft.com/office/word/2010/wordprocessingShape" mc:Ignorable="w14 w15 w16se w16cid w16 w16cex w16sdtdh w16sdtfl w16du wp14">
-  <w:footnote w:type="separator" w:id="-1">
-    <w:p>
-      <w:pPr>
-        <w:spacing w:after="0" w:line="240" w:lineRule="auto"/>
-      </w:pPr>
-      <w:r>
-        <w:separator/>
-      </w:r>
-    </w:p>
-  </w:footnote>
-  <w:footnote w:type="continuationSeparator" w:id="0">
-    <w:p>
-      <w:pPr>
-        <w:spacing w:after="0" w:line="240" w:lineRule="auto"/>
-      </w:pPr>
-      <w:r>
-        <w:continuationSeparator/>
-      </w:r>
-    </w:p>
-  </w:footnote>
-</w:footnotes>
-</file>
-
 <file path=word/numbering.xml><?xml version="1.0" encoding="utf-8"?>
 <w:numbering xmlns:wpc="http://schemas.microsoft.com/office/word/2010/wordprocessingCanvas" xmlns:cx="http://schemas.microsoft.com/office/drawing/2014/chartex" xmlns:cx1="http://schemas.microsoft.com/office/drawing/2015/9/8/chartex" xmlns:cx2="http://schemas.microsoft.com/office/drawing/2015/10/21/chartex" xmlns:cx3="http://schemas.microsoft.com/office/drawing/2016/5/9/chartex" xmlns:cx4="http://schemas.microsoft.com/office/drawing/2016/5/10/chartex" xmlns:cx5="http://schemas.microsoft.com/office/drawing/2016/5/11/chartex" xmlns:cx6="http://schemas.microsoft.com/office/drawing/2016/5/12/chartex" xmlns:cx7="http://schemas.microsoft.com/office/drawing/2016/5/13/chartex" xmlns:cx8="http://schemas.microsoft.com/office/drawing/2016/5/14/chartex" xmlns:mc="http://schemas.openxmlformats.org/markup-compatibility/2006" xmlns:aink="http://schemas.microsoft.com/office/drawing/2016/ink" xmlns:am3d="http://schemas.microsoft.com/office/drawing/2017/model3d" xmlns:o="urn:schemas-microsoft-com:office:office" xmlns:oel="http://schemas.microsoft.com/office/2019/extlst" xmlns:r="http://schemas.openxmlformats.org/officeDocument/2006/relationships" xmlns:m="http://schemas.openxmlformats.org/officeDocument/2006/math" xmlns:v="urn:schemas-microsoft-com:vml" xmlns:wp14="http://schemas.microsoft.com/office/word/2010/wordprocessingDrawing" xmlns:wp="http://schemas.openxmlformats.org/drawingml/2006/wordprocessingDrawing" xmlns:w10="urn:schemas-microsoft-com:office:word" xmlns:w="http://schemas.openxmlformats.org/wordprocessingml/2006/main" xmlns:w14="http://schemas.microsoft.com/office/word/2010/wordml" xmlns:w15="http://schemas.microsoft.com/office/word/2012/wordml" xmlns:w16cex="http://schemas.microsoft.com/office/word/2018/wordml/cex" xmlns:w16cid="http://schemas.microsoft.com/office/word/2016/wordml/cid" xmlns:w16="http://schemas.microsoft.com/office/word/2018/wordml" xmlns:w16du="http://schemas.microsoft.com/office/word/2023/wordml/word16du" xmlns:w16sdtdh="http://schemas.microsoft.com/office/word/2020/wordml/sdtdatahash" xmlns:w16sdtfl="http://schemas.microsoft.com/office/word/2024/wordml/sdtformatlock" xmlns:w16se="http://schemas.microsoft.com/office/word/2015/wordml/symex" xmlns:wpg="http://schemas.microsoft.com/office/word/2010/wordprocessingGroup" xmlns:wpi="http://schemas.microsoft.com/office/word/2010/wordprocessingInk" xmlns:wne="http://schemas.microsoft.com/office/word/2006/wordml" xmlns:wps="http://schemas.microsoft.com/office/word/2010/wordprocessingShape" mc:Ignorable="w14 w15 w16se w16cid w16 w16cex w16sdtdh w16sdtfl w16du wp14">
   <w:abstractNum w:abstractNumId="0" w15:restartNumberingAfterBreak="0">
-    <w:nsid w:val="0A1507E1"/>
+    <w:nsid w:val="5CC11442"/>
     <w:multiLevelType w:val="multilevel"/>
-    <w:tmpl w:val="E348FD4E"/>
+    <w:tmpl w:val="93F6B746"/>
     <w:lvl w:ilvl="0">
       <w:start w:val="1"/>
       <w:numFmt w:val="bullet"/>
@@ -584,19 +373,35 @@
       <w:lvlJc w:val="left"/>
       <w:pPr>
         <w:tabs>
+          <w:tab w:val="num" w:pos="720"/>
+        </w:tabs>
+        <w:ind w:left="720" w:hanging="360"/>
+      </w:pPr>
+      <w:rPr>
+        <w:rFonts w:ascii="Symbol" w:hAnsi="Symbol" w:hint="default"/>
+        <w:sz w:val="20"/>
+      </w:rPr>
+    </w:lvl>
+    <w:lvl w:ilvl="1">
+      <w:start w:val="1"/>
+      <w:numFmt w:val="bullet"/>
+      <w:lvlText w:val="o"/>
+      <w:lvlJc w:val="left"/>
+      <w:pPr>
+        <w:tabs>
           <w:tab w:val="num" w:pos="1440"/>
         </w:tabs>
         <w:ind w:left="1440" w:hanging="360"/>
       </w:pPr>
       <w:rPr>
-        <w:rFonts w:ascii="Symbol" w:hAnsi="Symbol" w:hint="default"/>
-        <w:sz w:val="20"/>
-      </w:rPr>
-    </w:lvl>
-    <w:lvl w:ilvl="1" w:tentative="1">
-      <w:start w:val="1"/>
-      <w:numFmt w:val="bullet"/>
-      <w:lvlText w:val="o"/>
+        <w:rFonts w:ascii="Courier New" w:hAnsi="Courier New" w:hint="default"/>
+        <w:sz w:val="20"/>
+      </w:rPr>
+    </w:lvl>
+    <w:lvl w:ilvl="2" w:tentative="1">
+      <w:start w:val="1"/>
+      <w:numFmt w:val="bullet"/>
+      <w:lvlText w:val=""/>
       <w:lvlJc w:val="left"/>
       <w:pPr>
         <w:tabs>
@@ -605,11 +410,11 @@
         <w:ind w:left="2160" w:hanging="360"/>
       </w:pPr>
       <w:rPr>
-        <w:rFonts w:ascii="Courier New" w:hAnsi="Courier New" w:hint="default"/>
-        <w:sz w:val="20"/>
-      </w:rPr>
-    </w:lvl>
-    <w:lvl w:ilvl="2" w:tentative="1">
+        <w:rFonts w:ascii="Wingdings" w:hAnsi="Wingdings" w:hint="default"/>
+        <w:sz w:val="20"/>
+      </w:rPr>
+    </w:lvl>
+    <w:lvl w:ilvl="3" w:tentative="1">
       <w:start w:val="1"/>
       <w:numFmt w:val="bullet"/>
       <w:lvlText w:val=""/>
@@ -625,7 +430,7 @@
         <w:sz w:val="20"/>
       </w:rPr>
     </w:lvl>
-    <w:lvl w:ilvl="3" w:tentative="1">
+    <w:lvl w:ilvl="4" w:tentative="1">
       <w:start w:val="1"/>
       <w:numFmt w:val="bullet"/>
       <w:lvlText w:val=""/>
@@ -641,7 +446,7 @@
         <w:sz w:val="20"/>
       </w:rPr>
     </w:lvl>
-    <w:lvl w:ilvl="4" w:tentative="1">
+    <w:lvl w:ilvl="5" w:tentative="1">
       <w:start w:val="1"/>
       <w:numFmt w:val="bullet"/>
       <w:lvlText w:val=""/>
@@ -657,7 +462,7 @@
         <w:sz w:val="20"/>
       </w:rPr>
     </w:lvl>
-    <w:lvl w:ilvl="5" w:tentative="1">
+    <w:lvl w:ilvl="6" w:tentative="1">
       <w:start w:val="1"/>
       <w:numFmt w:val="bullet"/>
       <w:lvlText w:val=""/>
@@ -673,7 +478,7 @@
         <w:sz w:val="20"/>
       </w:rPr>
     </w:lvl>
-    <w:lvl w:ilvl="6" w:tentative="1">
+    <w:lvl w:ilvl="7" w:tentative="1">
       <w:start w:val="1"/>
       <w:numFmt w:val="bullet"/>
       <w:lvlText w:val=""/>
@@ -689,7 +494,7 @@
         <w:sz w:val="20"/>
       </w:rPr>
     </w:lvl>
-    <w:lvl w:ilvl="7" w:tentative="1">
+    <w:lvl w:ilvl="8" w:tentative="1">
       <w:start w:val="1"/>
       <w:numFmt w:val="bullet"/>
       <w:lvlText w:val=""/>
@@ -699,22 +504,6 @@
           <w:tab w:val="num" w:pos="6480"/>
         </w:tabs>
         <w:ind w:left="6480" w:hanging="360"/>
-      </w:pPr>
-      <w:rPr>
-        <w:rFonts w:ascii="Wingdings" w:hAnsi="Wingdings" w:hint="default"/>
-        <w:sz w:val="20"/>
-      </w:rPr>
-    </w:lvl>
-    <w:lvl w:ilvl="8" w:tentative="1">
-      <w:start w:val="1"/>
-      <w:numFmt w:val="bullet"/>
-      <w:lvlText w:val=""/>
-      <w:lvlJc w:val="left"/>
-      <w:pPr>
-        <w:tabs>
-          <w:tab w:val="num" w:pos="7200"/>
-        </w:tabs>
-        <w:ind w:left="7200" w:hanging="360"/>
       </w:pPr>
       <w:rPr>
         <w:rFonts w:ascii="Wingdings" w:hAnsi="Wingdings" w:hint="default"/>
@@ -723,22 +512,23 @@
     </w:lvl>
   </w:abstractNum>
   <w:abstractNum w:abstractNumId="1" w15:restartNumberingAfterBreak="0">
-    <w:nsid w:val="19FD4007"/>
+    <w:nsid w:val="5CCD7DAC"/>
     <w:multiLevelType w:val="multilevel"/>
-    <w:tmpl w:val="79F4F232"/>
+    <w:tmpl w:val="E94CBF64"/>
     <w:lvl w:ilvl="0">
       <w:start w:val="1"/>
       <w:numFmt w:val="bullet"/>
-      <w:pStyle w:val="ListBullet"/>
       <w:lvlText w:val=""/>
       <w:lvlJc w:val="left"/>
       <w:pPr>
-        <w:ind w:left="1080" w:hanging="360"/>
+        <w:tabs>
+          <w:tab w:val="num" w:pos="720"/>
+        </w:tabs>
+        <w:ind w:left="720" w:hanging="360"/>
       </w:pPr>
       <w:rPr>
         <w:rFonts w:ascii="Symbol" w:hAnsi="Symbol" w:hint="default"/>
-        <w:color w:val="000000" w:themeColor="text1"/>
-        <w:sz w:val="24"/>
+        <w:sz w:val="20"/>
       </w:rPr>
     </w:lvl>
     <w:lvl w:ilvl="1">
@@ -747,570 +537,438 @@
       <w:lvlText w:val="o"/>
       <w:lvlJc w:val="left"/>
       <w:pPr>
+        <w:tabs>
+          <w:tab w:val="num" w:pos="1440"/>
+        </w:tabs>
         <w:ind w:left="1440" w:hanging="360"/>
       </w:pPr>
       <w:rPr>
         <w:rFonts w:ascii="Courier New" w:hAnsi="Courier New" w:hint="default"/>
-        <w:color w:val="156082" w:themeColor="accent1"/>
-        <w:sz w:val="24"/>
-      </w:rPr>
-    </w:lvl>
-    <w:lvl w:ilvl="2">
-      <w:start w:val="1"/>
-      <w:numFmt w:val="bullet"/>
-      <w:lvlText w:val=""/>
-      <w:lvlJc w:val="left"/>
-      <w:pPr>
-        <w:ind w:left="1800" w:hanging="360"/>
-      </w:pPr>
-      <w:rPr>
-        <w:rFonts w:ascii="Wingdings" w:hAnsi="Wingdings" w:hint="default"/>
-        <w:color w:val="156082" w:themeColor="accent1"/>
-        <w:sz w:val="24"/>
-      </w:rPr>
-    </w:lvl>
-    <w:lvl w:ilvl="3">
-      <w:start w:val="1"/>
-      <w:numFmt w:val="bullet"/>
-      <w:lvlText w:val=""/>
-      <w:lvlJc w:val="left"/>
-      <w:pPr>
+        <w:sz w:val="20"/>
+      </w:rPr>
+    </w:lvl>
+    <w:lvl w:ilvl="2" w:tentative="1">
+      <w:start w:val="1"/>
+      <w:numFmt w:val="bullet"/>
+      <w:lvlText w:val=""/>
+      <w:lvlJc w:val="left"/>
+      <w:pPr>
+        <w:tabs>
+          <w:tab w:val="num" w:pos="2160"/>
+        </w:tabs>
         <w:ind w:left="2160" w:hanging="360"/>
       </w:pPr>
       <w:rPr>
-        <w:rFonts w:ascii="Symbol" w:hAnsi="Symbol" w:hint="default"/>
-      </w:rPr>
-    </w:lvl>
-    <w:lvl w:ilvl="4">
-      <w:start w:val="1"/>
-      <w:numFmt w:val="bullet"/>
-      <w:lvlText w:val="o"/>
-      <w:lvlJc w:val="left"/>
-      <w:pPr>
-        <w:ind w:left="2520" w:hanging="360"/>
-      </w:pPr>
-      <w:rPr>
-        <w:rFonts w:ascii="Courier New" w:hAnsi="Courier New" w:hint="default"/>
-      </w:rPr>
-    </w:lvl>
-    <w:lvl w:ilvl="5">
-      <w:start w:val="1"/>
-      <w:numFmt w:val="bullet"/>
-      <w:lvlText w:val=""/>
-      <w:lvlJc w:val="left"/>
-      <w:pPr>
+        <w:rFonts w:ascii="Wingdings" w:hAnsi="Wingdings" w:hint="default"/>
+        <w:sz w:val="20"/>
+      </w:rPr>
+    </w:lvl>
+    <w:lvl w:ilvl="3" w:tentative="1">
+      <w:start w:val="1"/>
+      <w:numFmt w:val="bullet"/>
+      <w:lvlText w:val=""/>
+      <w:lvlJc w:val="left"/>
+      <w:pPr>
+        <w:tabs>
+          <w:tab w:val="num" w:pos="2880"/>
+        </w:tabs>
         <w:ind w:left="2880" w:hanging="360"/>
       </w:pPr>
       <w:rPr>
         <w:rFonts w:ascii="Wingdings" w:hAnsi="Wingdings" w:hint="default"/>
-      </w:rPr>
-    </w:lvl>
-    <w:lvl w:ilvl="6">
-      <w:start w:val="1"/>
-      <w:numFmt w:val="bullet"/>
-      <w:lvlText w:val=""/>
-      <w:lvlJc w:val="left"/>
-      <w:pPr>
-        <w:ind w:left="3240" w:hanging="360"/>
-      </w:pPr>
-      <w:rPr>
-        <w:rFonts w:ascii="Symbol" w:hAnsi="Symbol" w:hint="default"/>
-      </w:rPr>
-    </w:lvl>
-    <w:lvl w:ilvl="7">
-      <w:start w:val="1"/>
-      <w:numFmt w:val="bullet"/>
-      <w:lvlText w:val="o"/>
-      <w:lvlJc w:val="left"/>
-      <w:pPr>
+        <w:sz w:val="20"/>
+      </w:rPr>
+    </w:lvl>
+    <w:lvl w:ilvl="4" w:tentative="1">
+      <w:start w:val="1"/>
+      <w:numFmt w:val="bullet"/>
+      <w:lvlText w:val=""/>
+      <w:lvlJc w:val="left"/>
+      <w:pPr>
+        <w:tabs>
+          <w:tab w:val="num" w:pos="3600"/>
+        </w:tabs>
         <w:ind w:left="3600" w:hanging="360"/>
       </w:pPr>
       <w:rPr>
-        <w:rFonts w:ascii="Courier New" w:hAnsi="Courier New" w:hint="default"/>
-      </w:rPr>
-    </w:lvl>
-    <w:lvl w:ilvl="8">
-      <w:start w:val="1"/>
-      <w:numFmt w:val="bullet"/>
-      <w:lvlText w:val=""/>
-      <w:lvlJc w:val="left"/>
-      <w:pPr>
-        <w:ind w:left="3960" w:hanging="360"/>
-      </w:pPr>
-      <w:rPr>
-        <w:rFonts w:ascii="Wingdings" w:hAnsi="Wingdings" w:hint="default"/>
+        <w:rFonts w:ascii="Wingdings" w:hAnsi="Wingdings" w:hint="default"/>
+        <w:sz w:val="20"/>
+      </w:rPr>
+    </w:lvl>
+    <w:lvl w:ilvl="5" w:tentative="1">
+      <w:start w:val="1"/>
+      <w:numFmt w:val="bullet"/>
+      <w:lvlText w:val=""/>
+      <w:lvlJc w:val="left"/>
+      <w:pPr>
+        <w:tabs>
+          <w:tab w:val="num" w:pos="4320"/>
+        </w:tabs>
+        <w:ind w:left="4320" w:hanging="360"/>
+      </w:pPr>
+      <w:rPr>
+        <w:rFonts w:ascii="Wingdings" w:hAnsi="Wingdings" w:hint="default"/>
+        <w:sz w:val="20"/>
+      </w:rPr>
+    </w:lvl>
+    <w:lvl w:ilvl="6" w:tentative="1">
+      <w:start w:val="1"/>
+      <w:numFmt w:val="bullet"/>
+      <w:lvlText w:val=""/>
+      <w:lvlJc w:val="left"/>
+      <w:pPr>
+        <w:tabs>
+          <w:tab w:val="num" w:pos="5040"/>
+        </w:tabs>
+        <w:ind w:left="5040" w:hanging="360"/>
+      </w:pPr>
+      <w:rPr>
+        <w:rFonts w:ascii="Wingdings" w:hAnsi="Wingdings" w:hint="default"/>
+        <w:sz w:val="20"/>
+      </w:rPr>
+    </w:lvl>
+    <w:lvl w:ilvl="7" w:tentative="1">
+      <w:start w:val="1"/>
+      <w:numFmt w:val="bullet"/>
+      <w:lvlText w:val=""/>
+      <w:lvlJc w:val="left"/>
+      <w:pPr>
+        <w:tabs>
+          <w:tab w:val="num" w:pos="5760"/>
+        </w:tabs>
+        <w:ind w:left="5760" w:hanging="360"/>
+      </w:pPr>
+      <w:rPr>
+        <w:rFonts w:ascii="Wingdings" w:hAnsi="Wingdings" w:hint="default"/>
+        <w:sz w:val="20"/>
+      </w:rPr>
+    </w:lvl>
+    <w:lvl w:ilvl="8" w:tentative="1">
+      <w:start w:val="1"/>
+      <w:numFmt w:val="bullet"/>
+      <w:lvlText w:val=""/>
+      <w:lvlJc w:val="left"/>
+      <w:pPr>
+        <w:tabs>
+          <w:tab w:val="num" w:pos="6480"/>
+        </w:tabs>
+        <w:ind w:left="6480" w:hanging="360"/>
+      </w:pPr>
+      <w:rPr>
+        <w:rFonts w:ascii="Wingdings" w:hAnsi="Wingdings" w:hint="default"/>
+        <w:sz w:val="20"/>
       </w:rPr>
     </w:lvl>
   </w:abstractNum>
   <w:abstractNum w:abstractNumId="2" w15:restartNumberingAfterBreak="0">
-    <w:nsid w:val="365D4A03"/>
-    <w:multiLevelType w:val="hybridMultilevel"/>
-    <w:tmpl w:val="4FA4D4C4"/>
-    <w:lvl w:ilvl="0" w:tplc="04090001">
+    <w:nsid w:val="697754DB"/>
+    <w:multiLevelType w:val="multilevel"/>
+    <w:tmpl w:val="24901036"/>
+    <w:lvl w:ilvl="0">
       <w:start w:val="1"/>
       <w:numFmt w:val="bullet"/>
       <w:lvlText w:val=""/>
       <w:lvlJc w:val="left"/>
       <w:pPr>
+        <w:tabs>
+          <w:tab w:val="num" w:pos="720"/>
+        </w:tabs>
         <w:ind w:left="720" w:hanging="360"/>
       </w:pPr>
       <w:rPr>
         <w:rFonts w:ascii="Symbol" w:hAnsi="Symbol" w:hint="default"/>
-      </w:rPr>
-    </w:lvl>
-    <w:lvl w:ilvl="1" w:tplc="04090003">
+        <w:sz w:val="20"/>
+      </w:rPr>
+    </w:lvl>
+    <w:lvl w:ilvl="1">
       <w:start w:val="1"/>
       <w:numFmt w:val="bullet"/>
       <w:lvlText w:val="o"/>
       <w:lvlJc w:val="left"/>
       <w:pPr>
+        <w:tabs>
+          <w:tab w:val="num" w:pos="1440"/>
+        </w:tabs>
         <w:ind w:left="1440" w:hanging="360"/>
       </w:pPr>
       <w:rPr>
-        <w:rFonts w:ascii="Courier New" w:hAnsi="Courier New" w:cs="Courier New" w:hint="default"/>
-      </w:rPr>
-    </w:lvl>
-    <w:lvl w:ilvl="2" w:tplc="04090005" w:tentative="1">
-      <w:start w:val="1"/>
-      <w:numFmt w:val="bullet"/>
-      <w:lvlText w:val=""/>
-      <w:lvlJc w:val="left"/>
-      <w:pPr>
+        <w:rFonts w:ascii="Courier New" w:hAnsi="Courier New" w:hint="default"/>
+        <w:sz w:val="20"/>
+      </w:rPr>
+    </w:lvl>
+    <w:lvl w:ilvl="2" w:tentative="1">
+      <w:start w:val="1"/>
+      <w:numFmt w:val="bullet"/>
+      <w:lvlText w:val=""/>
+      <w:lvlJc w:val="left"/>
+      <w:pPr>
+        <w:tabs>
+          <w:tab w:val="num" w:pos="2160"/>
+        </w:tabs>
         <w:ind w:left="2160" w:hanging="360"/>
       </w:pPr>
       <w:rPr>
         <w:rFonts w:ascii="Wingdings" w:hAnsi="Wingdings" w:hint="default"/>
-      </w:rPr>
-    </w:lvl>
-    <w:lvl w:ilvl="3" w:tplc="04090001" w:tentative="1">
-      <w:start w:val="1"/>
-      <w:numFmt w:val="bullet"/>
-      <w:lvlText w:val=""/>
-      <w:lvlJc w:val="left"/>
-      <w:pPr>
+        <w:sz w:val="20"/>
+      </w:rPr>
+    </w:lvl>
+    <w:lvl w:ilvl="3" w:tentative="1">
+      <w:start w:val="1"/>
+      <w:numFmt w:val="bullet"/>
+      <w:lvlText w:val=""/>
+      <w:lvlJc w:val="left"/>
+      <w:pPr>
+        <w:tabs>
+          <w:tab w:val="num" w:pos="2880"/>
+        </w:tabs>
         <w:ind w:left="2880" w:hanging="360"/>
       </w:pPr>
       <w:rPr>
-        <w:rFonts w:ascii="Symbol" w:hAnsi="Symbol" w:hint="default"/>
-      </w:rPr>
-    </w:lvl>
-    <w:lvl w:ilvl="4" w:tplc="04090003" w:tentative="1">
-      <w:start w:val="1"/>
-      <w:numFmt w:val="bullet"/>
-      <w:lvlText w:val="o"/>
-      <w:lvlJc w:val="left"/>
-      <w:pPr>
+        <w:rFonts w:ascii="Wingdings" w:hAnsi="Wingdings" w:hint="default"/>
+        <w:sz w:val="20"/>
+      </w:rPr>
+    </w:lvl>
+    <w:lvl w:ilvl="4" w:tentative="1">
+      <w:start w:val="1"/>
+      <w:numFmt w:val="bullet"/>
+      <w:lvlText w:val=""/>
+      <w:lvlJc w:val="left"/>
+      <w:pPr>
+        <w:tabs>
+          <w:tab w:val="num" w:pos="3600"/>
+        </w:tabs>
         <w:ind w:left="3600" w:hanging="360"/>
       </w:pPr>
       <w:rPr>
-        <w:rFonts w:ascii="Courier New" w:hAnsi="Courier New" w:cs="Courier New" w:hint="default"/>
-      </w:rPr>
-    </w:lvl>
-    <w:lvl w:ilvl="5" w:tplc="04090005" w:tentative="1">
-      <w:start w:val="1"/>
-      <w:numFmt w:val="bullet"/>
-      <w:lvlText w:val=""/>
-      <w:lvlJc w:val="left"/>
-      <w:pPr>
+        <w:rFonts w:ascii="Wingdings" w:hAnsi="Wingdings" w:hint="default"/>
+        <w:sz w:val="20"/>
+      </w:rPr>
+    </w:lvl>
+    <w:lvl w:ilvl="5" w:tentative="1">
+      <w:start w:val="1"/>
+      <w:numFmt w:val="bullet"/>
+      <w:lvlText w:val=""/>
+      <w:lvlJc w:val="left"/>
+      <w:pPr>
+        <w:tabs>
+          <w:tab w:val="num" w:pos="4320"/>
+        </w:tabs>
         <w:ind w:left="4320" w:hanging="360"/>
       </w:pPr>
       <w:rPr>
         <w:rFonts w:ascii="Wingdings" w:hAnsi="Wingdings" w:hint="default"/>
-      </w:rPr>
-    </w:lvl>
-    <w:lvl w:ilvl="6" w:tplc="04090001" w:tentative="1">
-      <w:start w:val="1"/>
-      <w:numFmt w:val="bullet"/>
-      <w:lvlText w:val=""/>
-      <w:lvlJc w:val="left"/>
-      <w:pPr>
+        <w:sz w:val="20"/>
+      </w:rPr>
+    </w:lvl>
+    <w:lvl w:ilvl="6" w:tentative="1">
+      <w:start w:val="1"/>
+      <w:numFmt w:val="bullet"/>
+      <w:lvlText w:val=""/>
+      <w:lvlJc w:val="left"/>
+      <w:pPr>
+        <w:tabs>
+          <w:tab w:val="num" w:pos="5040"/>
+        </w:tabs>
         <w:ind w:left="5040" w:hanging="360"/>
       </w:pPr>
       <w:rPr>
-        <w:rFonts w:ascii="Symbol" w:hAnsi="Symbol" w:hint="default"/>
-      </w:rPr>
-    </w:lvl>
-    <w:lvl w:ilvl="7" w:tplc="04090003" w:tentative="1">
-      <w:start w:val="1"/>
-      <w:numFmt w:val="bullet"/>
-      <w:lvlText w:val="o"/>
-      <w:lvlJc w:val="left"/>
-      <w:pPr>
+        <w:rFonts w:ascii="Wingdings" w:hAnsi="Wingdings" w:hint="default"/>
+        <w:sz w:val="20"/>
+      </w:rPr>
+    </w:lvl>
+    <w:lvl w:ilvl="7" w:tentative="1">
+      <w:start w:val="1"/>
+      <w:numFmt w:val="bullet"/>
+      <w:lvlText w:val=""/>
+      <w:lvlJc w:val="left"/>
+      <w:pPr>
+        <w:tabs>
+          <w:tab w:val="num" w:pos="5760"/>
+        </w:tabs>
         <w:ind w:left="5760" w:hanging="360"/>
       </w:pPr>
       <w:rPr>
-        <w:rFonts w:ascii="Courier New" w:hAnsi="Courier New" w:cs="Courier New" w:hint="default"/>
-      </w:rPr>
-    </w:lvl>
-    <w:lvl w:ilvl="8" w:tplc="04090005" w:tentative="1">
-      <w:start w:val="1"/>
-      <w:numFmt w:val="bullet"/>
-      <w:lvlText w:val=""/>
-      <w:lvlJc w:val="left"/>
-      <w:pPr>
+        <w:rFonts w:ascii="Wingdings" w:hAnsi="Wingdings" w:hint="default"/>
+        <w:sz w:val="20"/>
+      </w:rPr>
+    </w:lvl>
+    <w:lvl w:ilvl="8" w:tentative="1">
+      <w:start w:val="1"/>
+      <w:numFmt w:val="bullet"/>
+      <w:lvlText w:val=""/>
+      <w:lvlJc w:val="left"/>
+      <w:pPr>
+        <w:tabs>
+          <w:tab w:val="num" w:pos="6480"/>
+        </w:tabs>
         <w:ind w:left="6480" w:hanging="360"/>
       </w:pPr>
       <w:rPr>
         <w:rFonts w:ascii="Wingdings" w:hAnsi="Wingdings" w:hint="default"/>
+        <w:sz w:val="20"/>
       </w:rPr>
     </w:lvl>
   </w:abstractNum>
   <w:abstractNum w:abstractNumId="3" w15:restartNumberingAfterBreak="0">
-    <w:nsid w:val="509C2B78"/>
-    <w:multiLevelType w:val="hybridMultilevel"/>
-    <w:tmpl w:val="EC5E51E4"/>
-    <w:lvl w:ilvl="0" w:tplc="04090001">
+    <w:nsid w:val="6F3A508A"/>
+    <w:multiLevelType w:val="multilevel"/>
+    <w:tmpl w:val="06A8D630"/>
+    <w:lvl w:ilvl="0">
       <w:start w:val="1"/>
       <w:numFmt w:val="bullet"/>
       <w:lvlText w:val=""/>
       <w:lvlJc w:val="left"/>
       <w:pPr>
+        <w:tabs>
+          <w:tab w:val="num" w:pos="720"/>
+        </w:tabs>
         <w:ind w:left="720" w:hanging="360"/>
       </w:pPr>
       <w:rPr>
         <w:rFonts w:ascii="Symbol" w:hAnsi="Symbol" w:hint="default"/>
-      </w:rPr>
-    </w:lvl>
-    <w:lvl w:ilvl="1" w:tplc="FFFFFFFF">
+        <w:sz w:val="20"/>
+      </w:rPr>
+    </w:lvl>
+    <w:lvl w:ilvl="1" w:tentative="1">
       <w:start w:val="1"/>
       <w:numFmt w:val="bullet"/>
       <w:lvlText w:val="o"/>
       <w:lvlJc w:val="left"/>
       <w:pPr>
+        <w:tabs>
+          <w:tab w:val="num" w:pos="1440"/>
+        </w:tabs>
         <w:ind w:left="1440" w:hanging="360"/>
       </w:pPr>
       <w:rPr>
-        <w:rFonts w:ascii="Courier New" w:hAnsi="Courier New" w:cs="Courier New" w:hint="default"/>
-      </w:rPr>
-    </w:lvl>
-    <w:lvl w:ilvl="2" w:tplc="FFFFFFFF">
-      <w:start w:val="1"/>
-      <w:numFmt w:val="bullet"/>
-      <w:lvlText w:val=""/>
-      <w:lvlJc w:val="left"/>
-      <w:pPr>
+        <w:rFonts w:ascii="Courier New" w:hAnsi="Courier New" w:hint="default"/>
+        <w:sz w:val="20"/>
+      </w:rPr>
+    </w:lvl>
+    <w:lvl w:ilvl="2" w:tentative="1">
+      <w:start w:val="1"/>
+      <w:numFmt w:val="bullet"/>
+      <w:lvlText w:val=""/>
+      <w:lvlJc w:val="left"/>
+      <w:pPr>
+        <w:tabs>
+          <w:tab w:val="num" w:pos="2160"/>
+        </w:tabs>
         <w:ind w:left="2160" w:hanging="360"/>
       </w:pPr>
       <w:rPr>
         <w:rFonts w:ascii="Wingdings" w:hAnsi="Wingdings" w:hint="default"/>
-      </w:rPr>
-    </w:lvl>
-    <w:lvl w:ilvl="3" w:tplc="FFFFFFFF" w:tentative="1">
-      <w:start w:val="1"/>
-      <w:numFmt w:val="bullet"/>
-      <w:lvlText w:val=""/>
-      <w:lvlJc w:val="left"/>
-      <w:pPr>
+        <w:sz w:val="20"/>
+      </w:rPr>
+    </w:lvl>
+    <w:lvl w:ilvl="3" w:tentative="1">
+      <w:start w:val="1"/>
+      <w:numFmt w:val="bullet"/>
+      <w:lvlText w:val=""/>
+      <w:lvlJc w:val="left"/>
+      <w:pPr>
+        <w:tabs>
+          <w:tab w:val="num" w:pos="2880"/>
+        </w:tabs>
         <w:ind w:left="2880" w:hanging="360"/>
       </w:pPr>
       <w:rPr>
-        <w:rFonts w:ascii="Symbol" w:hAnsi="Symbol" w:hint="default"/>
-      </w:rPr>
-    </w:lvl>
-    <w:lvl w:ilvl="4" w:tplc="FFFFFFFF" w:tentative="1">
-      <w:start w:val="1"/>
-      <w:numFmt w:val="bullet"/>
-      <w:lvlText w:val="o"/>
-      <w:lvlJc w:val="left"/>
-      <w:pPr>
+        <w:rFonts w:ascii="Wingdings" w:hAnsi="Wingdings" w:hint="default"/>
+        <w:sz w:val="20"/>
+      </w:rPr>
+    </w:lvl>
+    <w:lvl w:ilvl="4" w:tentative="1">
+      <w:start w:val="1"/>
+      <w:numFmt w:val="bullet"/>
+      <w:lvlText w:val=""/>
+      <w:lvlJc w:val="left"/>
+      <w:pPr>
+        <w:tabs>
+          <w:tab w:val="num" w:pos="3600"/>
+        </w:tabs>
         <w:ind w:left="3600" w:hanging="360"/>
       </w:pPr>
       <w:rPr>
-        <w:rFonts w:ascii="Courier New" w:hAnsi="Courier New" w:cs="Courier New" w:hint="default"/>
-      </w:rPr>
-    </w:lvl>
-    <w:lvl w:ilvl="5" w:tplc="FFFFFFFF" w:tentative="1">
-      <w:start w:val="1"/>
-      <w:numFmt w:val="bullet"/>
-      <w:lvlText w:val=""/>
-      <w:lvlJc w:val="left"/>
-      <w:pPr>
+        <w:rFonts w:ascii="Wingdings" w:hAnsi="Wingdings" w:hint="default"/>
+        <w:sz w:val="20"/>
+      </w:rPr>
+    </w:lvl>
+    <w:lvl w:ilvl="5" w:tentative="1">
+      <w:start w:val="1"/>
+      <w:numFmt w:val="bullet"/>
+      <w:lvlText w:val=""/>
+      <w:lvlJc w:val="left"/>
+      <w:pPr>
+        <w:tabs>
+          <w:tab w:val="num" w:pos="4320"/>
+        </w:tabs>
         <w:ind w:left="4320" w:hanging="360"/>
       </w:pPr>
       <w:rPr>
         <w:rFonts w:ascii="Wingdings" w:hAnsi="Wingdings" w:hint="default"/>
-      </w:rPr>
-    </w:lvl>
-    <w:lvl w:ilvl="6" w:tplc="FFFFFFFF" w:tentative="1">
-      <w:start w:val="1"/>
-      <w:numFmt w:val="bullet"/>
-      <w:lvlText w:val=""/>
-      <w:lvlJc w:val="left"/>
-      <w:pPr>
+        <w:sz w:val="20"/>
+      </w:rPr>
+    </w:lvl>
+    <w:lvl w:ilvl="6" w:tentative="1">
+      <w:start w:val="1"/>
+      <w:numFmt w:val="bullet"/>
+      <w:lvlText w:val=""/>
+      <w:lvlJc w:val="left"/>
+      <w:pPr>
+        <w:tabs>
+          <w:tab w:val="num" w:pos="5040"/>
+        </w:tabs>
         <w:ind w:left="5040" w:hanging="360"/>
       </w:pPr>
       <w:rPr>
-        <w:rFonts w:ascii="Symbol" w:hAnsi="Symbol" w:hint="default"/>
-      </w:rPr>
-    </w:lvl>
-    <w:lvl w:ilvl="7" w:tplc="FFFFFFFF" w:tentative="1">
-      <w:start w:val="1"/>
-      <w:numFmt w:val="bullet"/>
-      <w:lvlText w:val="o"/>
-      <w:lvlJc w:val="left"/>
-      <w:pPr>
+        <w:rFonts w:ascii="Wingdings" w:hAnsi="Wingdings" w:hint="default"/>
+        <w:sz w:val="20"/>
+      </w:rPr>
+    </w:lvl>
+    <w:lvl w:ilvl="7" w:tentative="1">
+      <w:start w:val="1"/>
+      <w:numFmt w:val="bullet"/>
+      <w:lvlText w:val=""/>
+      <w:lvlJc w:val="left"/>
+      <w:pPr>
+        <w:tabs>
+          <w:tab w:val="num" w:pos="5760"/>
+        </w:tabs>
         <w:ind w:left="5760" w:hanging="360"/>
       </w:pPr>
       <w:rPr>
-        <w:rFonts w:ascii="Courier New" w:hAnsi="Courier New" w:cs="Courier New" w:hint="default"/>
-      </w:rPr>
-    </w:lvl>
-    <w:lvl w:ilvl="8" w:tplc="FFFFFFFF" w:tentative="1">
-      <w:start w:val="1"/>
-      <w:numFmt w:val="bullet"/>
-      <w:lvlText w:val=""/>
-      <w:lvlJc w:val="left"/>
-      <w:pPr>
+        <w:rFonts w:ascii="Wingdings" w:hAnsi="Wingdings" w:hint="default"/>
+        <w:sz w:val="20"/>
+      </w:rPr>
+    </w:lvl>
+    <w:lvl w:ilvl="8" w:tentative="1">
+      <w:start w:val="1"/>
+      <w:numFmt w:val="bullet"/>
+      <w:lvlText w:val=""/>
+      <w:lvlJc w:val="left"/>
+      <w:pPr>
+        <w:tabs>
+          <w:tab w:val="num" w:pos="6480"/>
+        </w:tabs>
         <w:ind w:left="6480" w:hanging="360"/>
       </w:pPr>
       <w:rPr>
         <w:rFonts w:ascii="Wingdings" w:hAnsi="Wingdings" w:hint="default"/>
+        <w:sz w:val="20"/>
       </w:rPr>
     </w:lvl>
   </w:abstractNum>
-  <w:abstractNum w:abstractNumId="4" w15:restartNumberingAfterBreak="0">
-    <w:nsid w:val="579D7356"/>
-    <w:multiLevelType w:val="hybridMultilevel"/>
-    <w:tmpl w:val="67546F48"/>
-    <w:lvl w:ilvl="0" w:tplc="FFFFFFFF">
-      <w:start w:val="1"/>
-      <w:numFmt w:val="bullet"/>
-      <w:lvlText w:val=""/>
-      <w:lvlJc w:val="left"/>
-      <w:pPr>
-        <w:ind w:left="720" w:hanging="360"/>
-      </w:pPr>
-      <w:rPr>
-        <w:rFonts w:ascii="Symbol" w:hAnsi="Symbol" w:hint="default"/>
-      </w:rPr>
-    </w:lvl>
-    <w:lvl w:ilvl="1" w:tplc="04090001">
-      <w:start w:val="1"/>
-      <w:numFmt w:val="bullet"/>
-      <w:lvlText w:val=""/>
-      <w:lvlJc w:val="left"/>
-      <w:pPr>
-        <w:ind w:left="1440" w:hanging="360"/>
-      </w:pPr>
-      <w:rPr>
-        <w:rFonts w:ascii="Symbol" w:hAnsi="Symbol" w:hint="default"/>
-      </w:rPr>
-    </w:lvl>
-    <w:lvl w:ilvl="2" w:tplc="FFFFFFFF" w:tentative="1">
-      <w:start w:val="1"/>
-      <w:numFmt w:val="bullet"/>
-      <w:lvlText w:val=""/>
-      <w:lvlJc w:val="left"/>
-      <w:pPr>
-        <w:ind w:left="2160" w:hanging="360"/>
-      </w:pPr>
-      <w:rPr>
-        <w:rFonts w:ascii="Wingdings" w:hAnsi="Wingdings" w:hint="default"/>
-      </w:rPr>
-    </w:lvl>
-    <w:lvl w:ilvl="3" w:tplc="FFFFFFFF" w:tentative="1">
-      <w:start w:val="1"/>
-      <w:numFmt w:val="bullet"/>
-      <w:lvlText w:val=""/>
-      <w:lvlJc w:val="left"/>
-      <w:pPr>
-        <w:ind w:left="2880" w:hanging="360"/>
-      </w:pPr>
-      <w:rPr>
-        <w:rFonts w:ascii="Symbol" w:hAnsi="Symbol" w:hint="default"/>
-      </w:rPr>
-    </w:lvl>
-    <w:lvl w:ilvl="4" w:tplc="FFFFFFFF" w:tentative="1">
-      <w:start w:val="1"/>
-      <w:numFmt w:val="bullet"/>
-      <w:lvlText w:val="o"/>
-      <w:lvlJc w:val="left"/>
-      <w:pPr>
-        <w:ind w:left="3600" w:hanging="360"/>
-      </w:pPr>
-      <w:rPr>
-        <w:rFonts w:ascii="Courier New" w:hAnsi="Courier New" w:cs="Courier New" w:hint="default"/>
-      </w:rPr>
-    </w:lvl>
-    <w:lvl w:ilvl="5" w:tplc="FFFFFFFF" w:tentative="1">
-      <w:start w:val="1"/>
-      <w:numFmt w:val="bullet"/>
-      <w:lvlText w:val=""/>
-      <w:lvlJc w:val="left"/>
-      <w:pPr>
-        <w:ind w:left="4320" w:hanging="360"/>
-      </w:pPr>
-      <w:rPr>
-        <w:rFonts w:ascii="Wingdings" w:hAnsi="Wingdings" w:hint="default"/>
-      </w:rPr>
-    </w:lvl>
-    <w:lvl w:ilvl="6" w:tplc="FFFFFFFF" w:tentative="1">
-      <w:start w:val="1"/>
-      <w:numFmt w:val="bullet"/>
-      <w:lvlText w:val=""/>
-      <w:lvlJc w:val="left"/>
-      <w:pPr>
-        <w:ind w:left="5040" w:hanging="360"/>
-      </w:pPr>
-      <w:rPr>
-        <w:rFonts w:ascii="Symbol" w:hAnsi="Symbol" w:hint="default"/>
-      </w:rPr>
-    </w:lvl>
-    <w:lvl w:ilvl="7" w:tplc="FFFFFFFF" w:tentative="1">
-      <w:start w:val="1"/>
-      <w:numFmt w:val="bullet"/>
-      <w:lvlText w:val="o"/>
-      <w:lvlJc w:val="left"/>
-      <w:pPr>
-        <w:ind w:left="5760" w:hanging="360"/>
-      </w:pPr>
-      <w:rPr>
-        <w:rFonts w:ascii="Courier New" w:hAnsi="Courier New" w:cs="Courier New" w:hint="default"/>
-      </w:rPr>
-    </w:lvl>
-    <w:lvl w:ilvl="8" w:tplc="FFFFFFFF" w:tentative="1">
-      <w:start w:val="1"/>
-      <w:numFmt w:val="bullet"/>
-      <w:lvlText w:val=""/>
-      <w:lvlJc w:val="left"/>
-      <w:pPr>
-        <w:ind w:left="6480" w:hanging="360"/>
-      </w:pPr>
-      <w:rPr>
-        <w:rFonts w:ascii="Wingdings" w:hAnsi="Wingdings" w:hint="default"/>
-      </w:rPr>
-    </w:lvl>
-  </w:abstractNum>
-  <w:abstractNum w:abstractNumId="5" w15:restartNumberingAfterBreak="0">
-    <w:nsid w:val="5E912A59"/>
-    <w:multiLevelType w:val="hybridMultilevel"/>
-    <w:tmpl w:val="B92E8DAC"/>
-    <w:lvl w:ilvl="0" w:tplc="FFFFFFFF">
-      <w:start w:val="1"/>
-      <w:numFmt w:val="bullet"/>
-      <w:lvlText w:val=""/>
-      <w:lvlJc w:val="left"/>
-      <w:pPr>
-        <w:ind w:left="720" w:hanging="360"/>
-      </w:pPr>
-      <w:rPr>
-        <w:rFonts w:ascii="Symbol" w:hAnsi="Symbol" w:hint="default"/>
-      </w:rPr>
-    </w:lvl>
-    <w:lvl w:ilvl="1" w:tplc="04090001">
-      <w:start w:val="1"/>
-      <w:numFmt w:val="bullet"/>
-      <w:lvlText w:val=""/>
-      <w:lvlJc w:val="left"/>
-      <w:pPr>
-        <w:ind w:left="1440" w:hanging="360"/>
-      </w:pPr>
-      <w:rPr>
-        <w:rFonts w:ascii="Symbol" w:hAnsi="Symbol" w:hint="default"/>
-      </w:rPr>
-    </w:lvl>
-    <w:lvl w:ilvl="2" w:tplc="FFFFFFFF" w:tentative="1">
-      <w:start w:val="1"/>
-      <w:numFmt w:val="bullet"/>
-      <w:lvlText w:val=""/>
-      <w:lvlJc w:val="left"/>
-      <w:pPr>
-        <w:ind w:left="2160" w:hanging="360"/>
-      </w:pPr>
-      <w:rPr>
-        <w:rFonts w:ascii="Wingdings" w:hAnsi="Wingdings" w:hint="default"/>
-      </w:rPr>
-    </w:lvl>
-    <w:lvl w:ilvl="3" w:tplc="FFFFFFFF" w:tentative="1">
-      <w:start w:val="1"/>
-      <w:numFmt w:val="bullet"/>
-      <w:lvlText w:val=""/>
-      <w:lvlJc w:val="left"/>
-      <w:pPr>
-        <w:ind w:left="2880" w:hanging="360"/>
-      </w:pPr>
-      <w:rPr>
-        <w:rFonts w:ascii="Symbol" w:hAnsi="Symbol" w:hint="default"/>
-      </w:rPr>
-    </w:lvl>
-    <w:lvl w:ilvl="4" w:tplc="FFFFFFFF" w:tentative="1">
-      <w:start w:val="1"/>
-      <w:numFmt w:val="bullet"/>
-      <w:lvlText w:val="o"/>
-      <w:lvlJc w:val="left"/>
-      <w:pPr>
-        <w:ind w:left="3600" w:hanging="360"/>
-      </w:pPr>
-      <w:rPr>
-        <w:rFonts w:ascii="Courier New" w:hAnsi="Courier New" w:cs="Courier New" w:hint="default"/>
-      </w:rPr>
-    </w:lvl>
-    <w:lvl w:ilvl="5" w:tplc="FFFFFFFF" w:tentative="1">
-      <w:start w:val="1"/>
-      <w:numFmt w:val="bullet"/>
-      <w:lvlText w:val=""/>
-      <w:lvlJc w:val="left"/>
-      <w:pPr>
-        <w:ind w:left="4320" w:hanging="360"/>
-      </w:pPr>
-      <w:rPr>
-        <w:rFonts w:ascii="Wingdings" w:hAnsi="Wingdings" w:hint="default"/>
-      </w:rPr>
-    </w:lvl>
-    <w:lvl w:ilvl="6" w:tplc="FFFFFFFF" w:tentative="1">
-      <w:start w:val="1"/>
-      <w:numFmt w:val="bullet"/>
-      <w:lvlText w:val=""/>
-      <w:lvlJc w:val="left"/>
-      <w:pPr>
-        <w:ind w:left="5040" w:hanging="360"/>
-      </w:pPr>
-      <w:rPr>
-        <w:rFonts w:ascii="Symbol" w:hAnsi="Symbol" w:hint="default"/>
-      </w:rPr>
-    </w:lvl>
-    <w:lvl w:ilvl="7" w:tplc="FFFFFFFF" w:tentative="1">
-      <w:start w:val="1"/>
-      <w:numFmt w:val="bullet"/>
-      <w:lvlText w:val="o"/>
-      <w:lvlJc w:val="left"/>
-      <w:pPr>
-        <w:ind w:left="5760" w:hanging="360"/>
-      </w:pPr>
-      <w:rPr>
-        <w:rFonts w:ascii="Courier New" w:hAnsi="Courier New" w:cs="Courier New" w:hint="default"/>
-      </w:rPr>
-    </w:lvl>
-    <w:lvl w:ilvl="8" w:tplc="FFFFFFFF" w:tentative="1">
-      <w:start w:val="1"/>
-      <w:numFmt w:val="bullet"/>
-      <w:lvlText w:val=""/>
-      <w:lvlJc w:val="left"/>
-      <w:pPr>
-        <w:ind w:left="6480" w:hanging="360"/>
-      </w:pPr>
-      <w:rPr>
-        <w:rFonts w:ascii="Wingdings" w:hAnsi="Wingdings" w:hint="default"/>
-      </w:rPr>
-    </w:lvl>
-  </w:abstractNum>
-  <w:num w:numId="1" w16cid:durableId="274949343">
+  <w:num w:numId="1" w16cid:durableId="1744445557">
     <w:abstractNumId w:val="1"/>
   </w:num>
-  <w:num w:numId="2" w16cid:durableId="1729720136">
-    <w:abstractNumId w:val="3"/>
+  <w:num w:numId="2" w16cid:durableId="1177575200">
+    <w:abstractNumId w:val="0"/>
   </w:num>
-  <w:num w:numId="3" w16cid:durableId="993293027">
+  <w:num w:numId="3" w16cid:durableId="675961477">
     <w:abstractNumId w:val="2"/>
   </w:num>
-  <w:num w:numId="4" w16cid:durableId="544946303">
-    <w:abstractNumId w:val="0"/>
-  </w:num>
-  <w:num w:numId="5" w16cid:durableId="2053308526">
-    <w:abstractNumId w:val="4"/>
-  </w:num>
-  <w:num w:numId="6" w16cid:durableId="1094940295">
-    <w:abstractNumId w:val="5"/>
+  <w:num w:numId="4" w16cid:durableId="1309743589">
+    <w:abstractNumId w:val="3"/>
   </w:num>
 </w:numbering>
 </file>
@@ -1383,7 +1041,7 @@
     <w:lsdException w:name="macro" w:semiHidden="1" w:unhideWhenUsed="1"/>
     <w:lsdException w:name="toa heading" w:semiHidden="1" w:unhideWhenUsed="1"/>
     <w:lsdException w:name="List" w:semiHidden="1" w:unhideWhenUsed="1"/>
-    <w:lsdException w:name="List Bullet" w:semiHidden="1" w:unhideWhenUsed="1" w:qFormat="1"/>
+    <w:lsdException w:name="List Bullet" w:semiHidden="1" w:unhideWhenUsed="1"/>
     <w:lsdException w:name="List Number" w:semiHidden="1" w:unhideWhenUsed="1"/>
     <w:lsdException w:name="List 2" w:semiHidden="1" w:unhideWhenUsed="1"/>
     <w:lsdException w:name="List 3" w:semiHidden="1" w:unhideWhenUsed="1"/>
@@ -1715,6 +1373,7 @@
   <w:style w:type="paragraph" w:default="1" w:styleId="Normal">
     <w:name w:val="Normal"/>
     <w:qFormat/>
+    <w:rsid w:val="000370FE"/>
   </w:style>
   <w:style w:type="paragraph" w:styleId="Heading1">
     <w:name w:val="heading 1"/>
@@ -1723,7 +1382,7 @@
     <w:link w:val="Heading1Char"/>
     <w:uiPriority w:val="9"/>
     <w:qFormat/>
-    <w:rsid w:val="00C2774C"/>
+    <w:rsid w:val="009662F2"/>
     <w:pPr>
       <w:keepNext/>
       <w:keepLines/>
@@ -1746,7 +1405,7 @@
     <w:semiHidden/>
     <w:unhideWhenUsed/>
     <w:qFormat/>
-    <w:rsid w:val="00C2774C"/>
+    <w:rsid w:val="009662F2"/>
     <w:pPr>
       <w:keepNext/>
       <w:keepLines/>
@@ -1769,7 +1428,7 @@
     <w:semiHidden/>
     <w:unhideWhenUsed/>
     <w:qFormat/>
-    <w:rsid w:val="00C2774C"/>
+    <w:rsid w:val="009662F2"/>
     <w:pPr>
       <w:keepNext/>
       <w:keepLines/>
@@ -1792,7 +1451,7 @@
     <w:semiHidden/>
     <w:unhideWhenUsed/>
     <w:qFormat/>
-    <w:rsid w:val="00C2774C"/>
+    <w:rsid w:val="009662F2"/>
     <w:pPr>
       <w:keepNext/>
       <w:keepLines/>
@@ -1815,7 +1474,7 @@
     <w:semiHidden/>
     <w:unhideWhenUsed/>
     <w:qFormat/>
-    <w:rsid w:val="00C2774C"/>
+    <w:rsid w:val="009662F2"/>
     <w:pPr>
       <w:keepNext/>
       <w:keepLines/>
@@ -1836,7 +1495,7 @@
     <w:semiHidden/>
     <w:unhideWhenUsed/>
     <w:qFormat/>
-    <w:rsid w:val="00C2774C"/>
+    <w:rsid w:val="009662F2"/>
     <w:pPr>
       <w:keepNext/>
       <w:keepLines/>
@@ -1859,7 +1518,7 @@
     <w:semiHidden/>
     <w:unhideWhenUsed/>
     <w:qFormat/>
-    <w:rsid w:val="00C2774C"/>
+    <w:rsid w:val="009662F2"/>
     <w:pPr>
       <w:keepNext/>
       <w:keepLines/>
@@ -1880,7 +1539,7 @@
     <w:semiHidden/>
     <w:unhideWhenUsed/>
     <w:qFormat/>
-    <w:rsid w:val="00C2774C"/>
+    <w:rsid w:val="009662F2"/>
     <w:pPr>
       <w:keepNext/>
       <w:keepLines/>
@@ -1903,7 +1562,7 @@
     <w:semiHidden/>
     <w:unhideWhenUsed/>
     <w:qFormat/>
-    <w:rsid w:val="00C2774C"/>
+    <w:rsid w:val="009662F2"/>
     <w:pPr>
       <w:keepNext/>
       <w:keepLines/>
@@ -1918,7 +1577,6 @@
   <w:style w:type="character" w:default="1" w:styleId="DefaultParagraphFont">
     <w:name w:val="Default Paragraph Font"/>
     <w:uiPriority w:val="1"/>
-    <w:semiHidden/>
     <w:unhideWhenUsed/>
   </w:style>
   <w:style w:type="table" w:default="1" w:styleId="TableNormal">
@@ -1947,7 +1605,7 @@
     <w:basedOn w:val="DefaultParagraphFont"/>
     <w:link w:val="Heading1"/>
     <w:uiPriority w:val="9"/>
-    <w:rsid w:val="00C2774C"/>
+    <w:rsid w:val="009662F2"/>
     <w:rPr>
       <w:rFonts w:asciiTheme="majorHAnsi" w:eastAsiaTheme="majorEastAsia" w:hAnsiTheme="majorHAnsi" w:cstheme="majorBidi"/>
       <w:color w:val="0F4761" w:themeColor="accent1" w:themeShade="BF"/>
@@ -1961,7 +1619,7 @@
     <w:link w:val="Heading2"/>
     <w:uiPriority w:val="9"/>
     <w:semiHidden/>
-    <w:rsid w:val="00C2774C"/>
+    <w:rsid w:val="009662F2"/>
     <w:rPr>
       <w:rFonts w:asciiTheme="majorHAnsi" w:eastAsiaTheme="majorEastAsia" w:hAnsiTheme="majorHAnsi" w:cstheme="majorBidi"/>
       <w:color w:val="0F4761" w:themeColor="accent1" w:themeShade="BF"/>
@@ -1975,7 +1633,7 @@
     <w:link w:val="Heading3"/>
     <w:uiPriority w:val="9"/>
     <w:semiHidden/>
-    <w:rsid w:val="00C2774C"/>
+    <w:rsid w:val="009662F2"/>
     <w:rPr>
       <w:rFonts w:eastAsiaTheme="majorEastAsia" w:cstheme="majorBidi"/>
       <w:color w:val="0F4761" w:themeColor="accent1" w:themeShade="BF"/>
@@ -1989,7 +1647,7 @@
     <w:link w:val="Heading4"/>
     <w:uiPriority w:val="9"/>
     <w:semiHidden/>
-    <w:rsid w:val="00C2774C"/>
+    <w:rsid w:val="009662F2"/>
     <w:rPr>
       <w:rFonts w:eastAsiaTheme="majorEastAsia" w:cstheme="majorBidi"/>
       <w:i/>
@@ -2003,7 +1661,7 @@
     <w:link w:val="Heading5"/>
     <w:uiPriority w:val="9"/>
     <w:semiHidden/>
-    <w:rsid w:val="00C2774C"/>
+    <w:rsid w:val="009662F2"/>
     <w:rPr>
       <w:rFonts w:eastAsiaTheme="majorEastAsia" w:cstheme="majorBidi"/>
       <w:color w:val="0F4761" w:themeColor="accent1" w:themeShade="BF"/>
@@ -2015,7 +1673,7 @@
     <w:link w:val="Heading6"/>
     <w:uiPriority w:val="9"/>
     <w:semiHidden/>
-    <w:rsid w:val="00C2774C"/>
+    <w:rsid w:val="009662F2"/>
     <w:rPr>
       <w:rFonts w:eastAsiaTheme="majorEastAsia" w:cstheme="majorBidi"/>
       <w:i/>
@@ -2029,7 +1687,7 @@
     <w:link w:val="Heading7"/>
     <w:uiPriority w:val="9"/>
     <w:semiHidden/>
-    <w:rsid w:val="00C2774C"/>
+    <w:rsid w:val="009662F2"/>
     <w:rPr>
       <w:rFonts w:eastAsiaTheme="majorEastAsia" w:cstheme="majorBidi"/>
       <w:color w:val="595959" w:themeColor="text1" w:themeTint="A6"/>
@@ -2041,7 +1699,7 @@
     <w:link w:val="Heading8"/>
     <w:uiPriority w:val="9"/>
     <w:semiHidden/>
-    <w:rsid w:val="00C2774C"/>
+    <w:rsid w:val="009662F2"/>
     <w:rPr>
       <w:rFonts w:eastAsiaTheme="majorEastAsia" w:cstheme="majorBidi"/>
       <w:i/>
@@ -2055,7 +1713,7 @@
     <w:link w:val="Heading9"/>
     <w:uiPriority w:val="9"/>
     <w:semiHidden/>
-    <w:rsid w:val="00C2774C"/>
+    <w:rsid w:val="009662F2"/>
     <w:rPr>
       <w:rFonts w:eastAsiaTheme="majorEastAsia" w:cstheme="majorBidi"/>
       <w:color w:val="272727" w:themeColor="text1" w:themeTint="D8"/>
@@ -2068,7 +1726,7 @@
     <w:link w:val="TitleChar"/>
     <w:uiPriority w:val="10"/>
     <w:qFormat/>
-    <w:rsid w:val="00C2774C"/>
+    <w:rsid w:val="009662F2"/>
     <w:pPr>
       <w:spacing w:after="80" w:line="240" w:lineRule="auto"/>
       <w:contextualSpacing/>
@@ -2086,7 +1744,7 @@
     <w:basedOn w:val="DefaultParagraphFont"/>
     <w:link w:val="Title"/>
     <w:uiPriority w:val="10"/>
-    <w:rsid w:val="00C2774C"/>
+    <w:rsid w:val="009662F2"/>
     <w:rPr>
       <w:rFonts w:asciiTheme="majorHAnsi" w:eastAsiaTheme="majorEastAsia" w:hAnsiTheme="majorHAnsi" w:cstheme="majorBidi"/>
       <w:spacing w:val="-10"/>
@@ -2102,7 +1760,7 @@
     <w:link w:val="SubtitleChar"/>
     <w:uiPriority w:val="11"/>
     <w:qFormat/>
-    <w:rsid w:val="00C2774C"/>
+    <w:rsid w:val="009662F2"/>
     <w:pPr>
       <w:numPr>
         <w:ilvl w:val="1"/>
@@ -2121,7 +1779,7 @@
     <w:basedOn w:val="DefaultParagraphFont"/>
     <w:link w:val="Subtitle"/>
     <w:uiPriority w:val="11"/>
-    <w:rsid w:val="00C2774C"/>
+    <w:rsid w:val="009662F2"/>
     <w:rPr>
       <w:rFonts w:eastAsiaTheme="majorEastAsia" w:cstheme="majorBidi"/>
       <w:color w:val="595959" w:themeColor="text1" w:themeTint="A6"/>
@@ -2137,7 +1795,7 @@
     <w:link w:val="QuoteChar"/>
     <w:uiPriority w:val="29"/>
     <w:qFormat/>
-    <w:rsid w:val="00C2774C"/>
+    <w:rsid w:val="009662F2"/>
     <w:pPr>
       <w:spacing w:before="160"/>
       <w:jc w:val="center"/>
@@ -2153,7 +1811,7 @@
     <w:basedOn w:val="DefaultParagraphFont"/>
     <w:link w:val="Quote"/>
     <w:uiPriority w:val="29"/>
-    <w:rsid w:val="00C2774C"/>
+    <w:rsid w:val="009662F2"/>
     <w:rPr>
       <w:i/>
       <w:iCs/>
@@ -2165,7 +1823,7 @@
     <w:basedOn w:val="Normal"/>
     <w:uiPriority w:val="34"/>
     <w:qFormat/>
-    <w:rsid w:val="00C2774C"/>
+    <w:rsid w:val="009662F2"/>
     <w:pPr>
       <w:ind w:left="720"/>
       <w:contextualSpacing/>
@@ -2176,7 +1834,7 @@
     <w:basedOn w:val="DefaultParagraphFont"/>
     <w:uiPriority w:val="21"/>
     <w:qFormat/>
-    <w:rsid w:val="00C2774C"/>
+    <w:rsid w:val="009662F2"/>
     <w:rPr>
       <w:i/>
       <w:iCs/>
@@ -2190,7 +1848,7 @@
     <w:link w:val="IntenseQuoteChar"/>
     <w:uiPriority w:val="30"/>
     <w:qFormat/>
-    <w:rsid w:val="00C2774C"/>
+    <w:rsid w:val="009662F2"/>
     <w:pPr>
       <w:pBdr>
         <w:top w:val="single" w:sz="4" w:space="10" w:color="0F4761" w:themeColor="accent1" w:themeShade="BF"/>
@@ -2211,7 +1869,7 @@
     <w:basedOn w:val="DefaultParagraphFont"/>
     <w:link w:val="IntenseQuote"/>
     <w:uiPriority w:val="30"/>
-    <w:rsid w:val="00C2774C"/>
+    <w:rsid w:val="009662F2"/>
     <w:rPr>
       <w:i/>
       <w:iCs/>
@@ -2223,7 +1881,7 @@
     <w:basedOn w:val="DefaultParagraphFont"/>
     <w:uiPriority w:val="32"/>
     <w:qFormat/>
-    <w:rsid w:val="00C2774C"/>
+    <w:rsid w:val="009662F2"/>
     <w:rPr>
       <w:b/>
       <w:bCs/>
@@ -2232,80 +1890,30 @@
       <w:spacing w:val="5"/>
     </w:rPr>
   </w:style>
-  <w:style w:type="paragraph" w:styleId="Header">
-    <w:name w:val="header"/>
+  <w:style w:type="paragraph" w:styleId="NormalWeb">
+    <w:name w:val="Normal (Web)"/>
     <w:basedOn w:val="Normal"/>
-    <w:link w:val="HeaderChar"/>
     <w:uiPriority w:val="99"/>
     <w:unhideWhenUsed/>
-    <w:rsid w:val="00583B31"/>
+    <w:rsid w:val="000370FE"/>
     <w:pPr>
-      <w:tabs>
-        <w:tab w:val="center" w:pos="4680"/>
-        <w:tab w:val="right" w:pos="9360"/>
-      </w:tabs>
-      <w:spacing w:after="0" w:line="240" w:lineRule="auto"/>
+      <w:spacing w:before="100" w:beforeAutospacing="1" w:after="100" w:afterAutospacing="1" w:line="240" w:lineRule="auto"/>
     </w:pPr>
-  </w:style>
-  <w:style w:type="character" w:customStyle="1" w:styleId="HeaderChar">
-    <w:name w:val="Header Char"/>
+    <w:rPr>
+      <w:rFonts w:ascii="Times New Roman" w:eastAsiaTheme="minorEastAsia" w:hAnsi="Times New Roman" w:cs="Times New Roman"/>
+      <w:kern w:val="0"/>
+      <w14:ligatures w14:val="none"/>
+    </w:rPr>
+  </w:style>
+  <w:style w:type="character" w:styleId="Strong">
+    <w:name w:val="Strong"/>
     <w:basedOn w:val="DefaultParagraphFont"/>
-    <w:link w:val="Header"/>
-    <w:uiPriority w:val="99"/>
-    <w:rsid w:val="00583B31"/>
-  </w:style>
-  <w:style w:type="paragraph" w:styleId="Footer">
-    <w:name w:val="footer"/>
-    <w:basedOn w:val="Normal"/>
-    <w:link w:val="FooterChar"/>
-    <w:uiPriority w:val="99"/>
-    <w:unhideWhenUsed/>
-    <w:rsid w:val="00583B31"/>
-    <w:pPr>
-      <w:tabs>
-        <w:tab w:val="center" w:pos="4680"/>
-        <w:tab w:val="right" w:pos="9360"/>
-      </w:tabs>
-      <w:spacing w:after="0" w:line="240" w:lineRule="auto"/>
-    </w:pPr>
-  </w:style>
-  <w:style w:type="character" w:customStyle="1" w:styleId="FooterChar">
-    <w:name w:val="Footer Char"/>
-    <w:basedOn w:val="DefaultParagraphFont"/>
-    <w:link w:val="Footer"/>
-    <w:uiPriority w:val="99"/>
-    <w:rsid w:val="00583B31"/>
-  </w:style>
-  <w:style w:type="character" w:styleId="Hyperlink">
-    <w:name w:val="Hyperlink"/>
-    <w:basedOn w:val="DefaultParagraphFont"/>
-    <w:uiPriority w:val="99"/>
-    <w:semiHidden/>
-    <w:rsid w:val="00583B31"/>
-    <w:rPr>
-      <w:color w:val="467886" w:themeColor="hyperlink"/>
-      <w:u w:val="single"/>
-    </w:rPr>
-  </w:style>
-  <w:style w:type="paragraph" w:styleId="ListBullet">
-    <w:name w:val="List Bullet"/>
-    <w:basedOn w:val="Normal"/>
-    <w:uiPriority w:val="99"/>
+    <w:uiPriority w:val="22"/>
     <w:qFormat/>
-    <w:rsid w:val="00583B31"/>
-    <w:pPr>
-      <w:numPr>
-        <w:numId w:val="1"/>
-      </w:numPr>
-      <w:spacing w:after="0" w:line="240" w:lineRule="auto"/>
-      <w:ind w:left="0" w:firstLine="0"/>
-    </w:pPr>
-    <w:rPr>
-      <w:color w:val="404040" w:themeColor="text1" w:themeTint="BF"/>
-      <w:kern w:val="0"/>
-      <w:sz w:val="20"/>
-      <w:szCs w:val="22"/>
-      <w14:ligatures w14:val="none"/>
+    <w:rsid w:val="000370FE"/>
+    <w:rPr>
+      <w:b/>
+      <w:bCs/>
     </w:rPr>
   </w:style>
 </w:styles>
@@ -2604,4 +2212,16 @@
     </a:ext>
   </a:extLst>
 </a:theme>
+</file>
+
+<file path=customXml/item1.xml><?xml version="1.0" encoding="utf-8"?>
+<b:Sources xmlns:b="http://schemas.openxmlformats.org/officeDocument/2006/bibliography" xmlns="http://schemas.openxmlformats.org/officeDocument/2006/bibliography" SelectedStyle="\APASixthEditionOfficeOnline.xsl" StyleName="APA" Version="6"/>
+</file>
+
+<file path=customXml/itemProps1.xml><?xml version="1.0" encoding="utf-8"?>
+<ds:datastoreItem xmlns:ds="http://schemas.openxmlformats.org/officeDocument/2006/customXml" ds:itemID="{963D1F3C-D05F-4E78-97DA-E2C2C5527524}">
+  <ds:schemaRefs>
+    <ds:schemaRef ds:uri="http://schemas.openxmlformats.org/officeDocument/2006/bibliography"/>
+  </ds:schemaRefs>
+</ds:datastoreItem>
 </file>
</xml_diff>

<commit_message>
feat(api): update configuration keys and improve error handling in job fetching and resume generation refactor(components): clean up unused imports and enhance user experience in job management style(templates): adjust formatting in resume templates for better presentation chore: add favicon for the application
</commit_message>
<xml_diff>
--- a/resume_builder_api/Templates/Resume/Template_1.docx
+++ b/resume_builder_api/Templates/Resume/Template_1.docx
@@ -4,22 +4,30 @@
   <w:body>
     <w:p>
       <w:pPr>
-        <w:pStyle w:val="NormalWeb"/>
-        <w:spacing w:before="75" w:beforeAutospacing="0" w:after="75" w:afterAutospacing="0" w:line="300" w:lineRule="atLeast"/>
-        <w:ind w:right="75"/>
-        <w:rPr>
-          <w:rFonts w:ascii="Aptos" w:hAnsi="Aptos" w:cs="Segoe UI"/>
-          <w:color w:val="000000"/>
-          <w:szCs w:val="21"/>
+        <w:pStyle w:val="ListBullet"/>
+        <w:numPr>
+          <w:ilvl w:val="0"/>
+          <w:numId w:val="0"/>
+        </w:numPr>
+        <w:jc w:val="center"/>
+        <w:rPr>
+          <w:rFonts w:ascii="Calibri" w:hAnsi="Calibri" w:cs="Calibri"/>
+          <w:b/>
+          <w:bCs/>
+          <w:color w:val="000000" w:themeColor="text1"/>
+          <w:sz w:val="60"/>
+          <w:szCs w:val="60"/>
         </w:rPr>
       </w:pPr>
       <w:proofErr w:type="spellStart"/>
       <w:r>
         <w:rPr>
-          <w:rStyle w:val="Strong"/>
-          <w:rFonts w:ascii="Aptos" w:hAnsi="Aptos" w:cs="Segoe UI"/>
-          <w:color w:val="000000"/>
-          <w:szCs w:val="21"/>
+          <w:rFonts w:ascii="Calibri" w:hAnsi="Calibri" w:cs="Calibri"/>
+          <w:b/>
+          <w:bCs/>
+          <w:color w:val="000000" w:themeColor="text1"/>
+          <w:sz w:val="60"/>
+          <w:szCs w:val="60"/>
         </w:rPr>
         <w:t>Fullname</w:t>
       </w:r>
@@ -27,23 +35,28 @@
     </w:p>
     <w:p>
       <w:pPr>
-        <w:pStyle w:val="NormalWeb"/>
-        <w:spacing w:before="75" w:beforeAutospacing="0" w:after="75" w:afterAutospacing="0" w:line="300" w:lineRule="atLeast"/>
-        <w:ind w:right="75"/>
-        <w:rPr>
-          <w:rStyle w:val="Strong"/>
-          <w:rFonts w:ascii="Aptos" w:hAnsi="Aptos" w:cs="Segoe UI"/>
-          <w:color w:val="000000"/>
-          <w:szCs w:val="21"/>
+        <w:pStyle w:val="ListBullet"/>
+        <w:numPr>
+          <w:ilvl w:val="0"/>
+          <w:numId w:val="0"/>
+        </w:numPr>
+        <w:jc w:val="center"/>
+        <w:rPr>
+          <w:rFonts w:ascii="Calibri" w:hAnsi="Calibri" w:cs="Calibri"/>
+          <w:color w:val="000000" w:themeColor="text1"/>
+          <w:sz w:val="28"/>
+          <w:szCs w:val="28"/>
         </w:rPr>
       </w:pPr>
       <w:proofErr w:type="spellStart"/>
       <w:r>
         <w:rPr>
-          <w:rStyle w:val="Strong"/>
-          <w:rFonts w:ascii="Aptos" w:hAnsi="Aptos" w:cs="Segoe UI"/>
-          <w:color w:val="000000"/>
-          <w:szCs w:val="21"/>
+          <w:rFonts w:ascii="Calibri" w:hAnsi="Calibri" w:cs="Calibri"/>
+          <w:b/>
+          <w:bCs/>
+          <w:color w:val="000000" w:themeColor="text1"/>
+          <w:sz w:val="26"/>
+          <w:szCs w:val="26"/>
         </w:rPr>
         <w:t>Titlekeyword</w:t>
       </w:r>
@@ -51,54 +64,77 @@
     </w:p>
     <w:p>
       <w:pPr>
-        <w:rPr>
-          <w:rFonts w:ascii="Aptos" w:eastAsia="Times New Roman" w:hAnsi="Aptos" w:cs="Segoe UI"/>
-          <w:color w:val="000000"/>
-          <w:szCs w:val="21"/>
+        <w:pStyle w:val="ListBullet"/>
+        <w:numPr>
+          <w:ilvl w:val="0"/>
+          <w:numId w:val="0"/>
+        </w:numPr>
+        <w:jc w:val="center"/>
+        <w:rPr>
+          <w:rFonts w:ascii="Calibri" w:hAnsi="Calibri" w:cs="Calibri"/>
         </w:rPr>
       </w:pPr>
       <w:r>
+        <w:rPr>
+          <w:rFonts w:ascii="Calibri" w:hAnsi="Calibri" w:cs="Calibri"/>
+        </w:rPr>
         <w:t>Details</w:t>
       </w:r>
     </w:p>
     <w:p>
       <w:pPr>
-        <w:pStyle w:val="NormalWeb"/>
-        <w:spacing w:before="75" w:beforeAutospacing="0" w:after="75" w:afterAutospacing="0" w:line="300" w:lineRule="atLeast"/>
-        <w:ind w:right="75"/>
-        <w:rPr>
-          <w:rFonts w:ascii="Aptos" w:hAnsi="Aptos" w:cs="Segoe UI"/>
-          <w:color w:val="000000"/>
-          <w:szCs w:val="21"/>
+        <w:pStyle w:val="ListBullet"/>
+        <w:numPr>
+          <w:ilvl w:val="0"/>
+          <w:numId w:val="0"/>
+        </w:numPr>
+        <w:pBdr>
+          <w:top w:val="single" w:sz="4" w:space="1" w:color="auto"/>
+        </w:pBdr>
+        <w:jc w:val="center"/>
+        <w:rPr>
+          <w:rFonts w:ascii="Calibri" w:hAnsi="Calibri" w:cs="Calibri"/>
+          <w:b/>
+          <w:bCs/>
+          <w:color w:val="000000" w:themeColor="text1"/>
+          <w:sz w:val="32"/>
+          <w:szCs w:val="32"/>
         </w:rPr>
       </w:pPr>
       <w:r>
         <w:rPr>
-          <w:rStyle w:val="Strong"/>
-          <w:rFonts w:ascii="Aptos" w:hAnsi="Aptos" w:cs="Segoe UI"/>
-          <w:color w:val="000000"/>
-          <w:szCs w:val="21"/>
+          <w:rFonts w:ascii="Calibri" w:hAnsi="Calibri" w:cs="Calibri"/>
+          <w:b/>
+          <w:bCs/>
+          <w:color w:val="000000" w:themeColor="text1"/>
+          <w:sz w:val="32"/>
+          <w:szCs w:val="32"/>
         </w:rPr>
         <w:t>SUMMARY</w:t>
       </w:r>
     </w:p>
     <w:p>
       <w:pPr>
-        <w:pStyle w:val="NormalWeb"/>
-        <w:spacing w:before="75" w:beforeAutospacing="0" w:after="75" w:afterAutospacing="0" w:line="300" w:lineRule="atLeast"/>
-        <w:ind w:right="75"/>
-        <w:rPr>
-          <w:rFonts w:ascii="Aptos" w:hAnsi="Aptos" w:cs="Segoe UI"/>
-          <w:color w:val="000000"/>
-          <w:szCs w:val="21"/>
+        <w:pStyle w:val="ListBullet"/>
+        <w:numPr>
+          <w:ilvl w:val="0"/>
+          <w:numId w:val="0"/>
+        </w:numPr>
+        <w:pBdr>
+          <w:top w:val="single" w:sz="4" w:space="1" w:color="auto"/>
+        </w:pBdr>
+        <w:rPr>
+          <w:rFonts w:ascii="Calibri" w:hAnsi="Calibri" w:cs="Calibri"/>
+          <w:color w:val="000000" w:themeColor="text1"/>
+          <w:szCs w:val="20"/>
         </w:rPr>
       </w:pPr>
       <w:proofErr w:type="spellStart"/>
       <w:r>
         <w:rPr>
-          <w:rFonts w:ascii="Aptos" w:hAnsi="Aptos" w:cs="Segoe UI"/>
-          <w:color w:val="000000"/>
-          <w:szCs w:val="21"/>
+          <w:rFonts w:ascii="Calibri" w:hAnsi="Calibri" w:cs="Calibri"/>
+          <w:color w:val="000000" w:themeColor="text1"/>
+          <w:szCs w:val="20"/>
         </w:rPr>
         <w:t>Summarydata</w:t>
       </w:r>
@@ -106,54 +142,54 @@
     </w:p>
     <w:p>
       <w:pPr>
-        <w:pStyle w:val="NormalWeb"/>
-        <w:spacing w:before="75" w:beforeAutospacing="0" w:after="75" w:afterAutospacing="0" w:line="300" w:lineRule="atLeast"/>
-        <w:ind w:right="75"/>
-        <w:rPr>
-          <w:rFonts w:ascii="Aptos" w:hAnsi="Aptos" w:cs="Segoe UI"/>
-          <w:color w:val="000000"/>
-          <w:szCs w:val="21"/>
-        </w:rPr>
-      </w:pPr>
-    </w:p>
-    <w:p>
-      <w:pPr>
-        <w:pStyle w:val="NormalWeb"/>
-        <w:spacing w:before="75" w:beforeAutospacing="0" w:after="75" w:afterAutospacing="0" w:line="300" w:lineRule="atLeast"/>
-        <w:ind w:right="75"/>
-        <w:rPr>
-          <w:rFonts w:ascii="Aptos" w:hAnsi="Aptos" w:cs="Segoe UI"/>
-          <w:color w:val="000000"/>
-          <w:szCs w:val="21"/>
+        <w:pStyle w:val="ListBullet"/>
+        <w:numPr>
+          <w:ilvl w:val="0"/>
+          <w:numId w:val="0"/>
+        </w:numPr>
+        <w:ind w:left="360" w:hanging="360"/>
+        <w:jc w:val="center"/>
+        <w:rPr>
+          <w:rFonts w:ascii="Calibri" w:hAnsi="Calibri" w:cs="Calibri"/>
+          <w:b/>
+          <w:bCs/>
+          <w:color w:val="000000" w:themeColor="text1"/>
+          <w:sz w:val="32"/>
+          <w:szCs w:val="32"/>
         </w:rPr>
       </w:pPr>
       <w:r>
         <w:rPr>
-          <w:rStyle w:val="Strong"/>
-          <w:rFonts w:ascii="Aptos" w:hAnsi="Aptos" w:cs="Segoe UI"/>
-          <w:color w:val="000000"/>
-          <w:szCs w:val="21"/>
+          <w:rFonts w:ascii="Calibri" w:hAnsi="Calibri" w:cs="Calibri"/>
+          <w:b/>
+          <w:bCs/>
+          <w:color w:val="000000" w:themeColor="text1"/>
+          <w:sz w:val="32"/>
+          <w:szCs w:val="32"/>
         </w:rPr>
         <w:t>WORKS</w:t>
       </w:r>
     </w:p>
     <w:p>
       <w:pPr>
-        <w:pStyle w:val="NormalWeb"/>
-        <w:spacing w:before="75" w:beforeAutospacing="0" w:after="75" w:afterAutospacing="0" w:line="300" w:lineRule="atLeast"/>
-        <w:ind w:right="75"/>
-        <w:rPr>
-          <w:rFonts w:ascii="Aptos" w:hAnsi="Aptos" w:cs="Segoe UI"/>
-          <w:color w:val="000000"/>
-          <w:szCs w:val="21"/>
+        <w:pStyle w:val="ListBullet"/>
+        <w:numPr>
+          <w:ilvl w:val="0"/>
+          <w:numId w:val="0"/>
+        </w:numPr>
+        <w:ind w:left="360" w:hanging="360"/>
+        <w:rPr>
+          <w:rFonts w:ascii="Calibri" w:hAnsi="Calibri" w:cs="Calibri"/>
+          <w:sz w:val="8"/>
+          <w:szCs w:val="8"/>
         </w:rPr>
       </w:pPr>
       <w:proofErr w:type="spellStart"/>
       <w:r>
         <w:rPr>
-          <w:rFonts w:ascii="Aptos" w:hAnsi="Aptos" w:cs="Segoe UI"/>
-          <w:color w:val="000000"/>
-          <w:szCs w:val="21"/>
+          <w:rFonts w:ascii="Calibri" w:hAnsi="Calibri" w:cs="Calibri"/>
+          <w:sz w:val="8"/>
+          <w:szCs w:val="8"/>
         </w:rPr>
         <w:t>Workdata</w:t>
       </w:r>
@@ -161,54 +197,53 @@
     </w:p>
     <w:p>
       <w:pPr>
-        <w:pStyle w:val="NormalWeb"/>
-        <w:spacing w:before="75" w:beforeAutospacing="0" w:after="75" w:afterAutospacing="0" w:line="300" w:lineRule="atLeast"/>
-        <w:ind w:right="75"/>
-        <w:rPr>
-          <w:rFonts w:ascii="Aptos" w:hAnsi="Aptos" w:cs="Segoe UI"/>
-          <w:color w:val="000000"/>
-          <w:szCs w:val="21"/>
-        </w:rPr>
-      </w:pPr>
-    </w:p>
-    <w:p>
-      <w:pPr>
-        <w:pStyle w:val="NormalWeb"/>
-        <w:spacing w:before="75" w:beforeAutospacing="0" w:after="75" w:afterAutospacing="0" w:line="300" w:lineRule="atLeast"/>
-        <w:ind w:right="75"/>
-        <w:rPr>
-          <w:rFonts w:ascii="Aptos" w:hAnsi="Aptos" w:cs="Segoe UI"/>
-          <w:color w:val="000000"/>
-          <w:szCs w:val="21"/>
+        <w:pStyle w:val="ListBullet"/>
+        <w:numPr>
+          <w:ilvl w:val="0"/>
+          <w:numId w:val="0"/>
+        </w:numPr>
+        <w:ind w:left="360" w:hanging="360"/>
+        <w:jc w:val="center"/>
+        <w:rPr>
+          <w:rFonts w:ascii="Calibri" w:hAnsi="Calibri" w:cs="Calibri"/>
+          <w:b/>
+          <w:bCs/>
+          <w:color w:val="000000" w:themeColor="text1"/>
+          <w:sz w:val="32"/>
+          <w:szCs w:val="32"/>
         </w:rPr>
       </w:pPr>
       <w:r>
         <w:rPr>
-          <w:rStyle w:val="Strong"/>
-          <w:rFonts w:ascii="Aptos" w:hAnsi="Aptos" w:cs="Segoe UI"/>
-          <w:color w:val="000000"/>
-          <w:szCs w:val="21"/>
+          <w:rFonts w:ascii="Calibri" w:hAnsi="Calibri" w:cs="Calibri"/>
+          <w:b/>
+          <w:bCs/>
+          <w:color w:val="000000" w:themeColor="text1"/>
+          <w:sz w:val="32"/>
+          <w:szCs w:val="32"/>
         </w:rPr>
         <w:t>EDUCATIONS</w:t>
       </w:r>
     </w:p>
     <w:p>
       <w:pPr>
-        <w:pStyle w:val="NormalWeb"/>
-        <w:spacing w:before="75" w:beforeAutospacing="0" w:after="75" w:afterAutospacing="0" w:line="300" w:lineRule="atLeast"/>
-        <w:ind w:right="75"/>
-        <w:rPr>
-          <w:rFonts w:ascii="Aptos" w:hAnsi="Aptos" w:cs="Segoe UI"/>
-          <w:color w:val="000000"/>
-          <w:szCs w:val="21"/>
+        <w:pStyle w:val="ListBullet"/>
+        <w:numPr>
+          <w:ilvl w:val="0"/>
+          <w:numId w:val="0"/>
+        </w:numPr>
+        <w:rPr>
+          <w:rFonts w:ascii="Calibri" w:hAnsi="Calibri" w:cs="Calibri"/>
+          <w:sz w:val="8"/>
+          <w:szCs w:val="8"/>
         </w:rPr>
       </w:pPr>
       <w:proofErr w:type="spellStart"/>
       <w:r>
         <w:rPr>
-          <w:rFonts w:ascii="Aptos" w:hAnsi="Aptos" w:cs="Segoe UI"/>
-          <w:color w:val="000000"/>
-          <w:szCs w:val="21"/>
+          <w:rFonts w:ascii="Calibri" w:hAnsi="Calibri" w:cs="Calibri"/>
+          <w:sz w:val="8"/>
+          <w:szCs w:val="8"/>
         </w:rPr>
         <w:t>Educationdata</w:t>
       </w:r>
@@ -216,74 +251,81 @@
     </w:p>
     <w:p>
       <w:pPr>
-        <w:pStyle w:val="NormalWeb"/>
-        <w:spacing w:before="75" w:beforeAutospacing="0" w:after="75" w:afterAutospacing="0" w:line="300" w:lineRule="atLeast"/>
-        <w:ind w:right="75"/>
-        <w:rPr>
-          <w:rFonts w:ascii="Aptos" w:hAnsi="Aptos" w:cs="Segoe UI"/>
-          <w:color w:val="000000"/>
-          <w:szCs w:val="21"/>
-        </w:rPr>
-      </w:pPr>
-    </w:p>
-    <w:p>
-      <w:pPr>
-        <w:pStyle w:val="NormalWeb"/>
-        <w:spacing w:before="75" w:beforeAutospacing="0" w:after="75" w:afterAutospacing="0" w:line="300" w:lineRule="atLeast"/>
-        <w:ind w:right="75"/>
-        <w:rPr>
-          <w:rFonts w:ascii="Aptos" w:hAnsi="Aptos" w:cs="Segoe UI"/>
-          <w:color w:val="000000"/>
-          <w:szCs w:val="21"/>
+        <w:pStyle w:val="ListBullet"/>
+        <w:numPr>
+          <w:ilvl w:val="0"/>
+          <w:numId w:val="0"/>
+        </w:numPr>
+        <w:ind w:left="360" w:hanging="360"/>
+        <w:jc w:val="center"/>
+        <w:rPr>
+          <w:rFonts w:ascii="Calibri" w:hAnsi="Calibri" w:cs="Calibri"/>
+          <w:b/>
+          <w:bCs/>
+          <w:color w:val="000000" w:themeColor="text1"/>
+          <w:sz w:val="32"/>
+          <w:szCs w:val="32"/>
         </w:rPr>
       </w:pPr>
       <w:r>
         <w:rPr>
-          <w:rStyle w:val="Strong"/>
-          <w:rFonts w:ascii="Aptos" w:hAnsi="Aptos" w:cs="Segoe UI"/>
-          <w:color w:val="000000"/>
-          <w:szCs w:val="21"/>
+          <w:rFonts w:ascii="Calibri" w:hAnsi="Calibri" w:cs="Calibri"/>
+          <w:b/>
+          <w:bCs/>
+          <w:color w:val="000000" w:themeColor="text1"/>
+          <w:sz w:val="32"/>
+          <w:szCs w:val="32"/>
         </w:rPr>
         <w:t>PROJECTS</w:t>
       </w:r>
     </w:p>
     <w:p>
       <w:pPr>
-        <w:pStyle w:val="NormalWeb"/>
-        <w:spacing w:before="75" w:beforeAutospacing="0" w:after="75" w:afterAutospacing="0" w:line="300" w:lineRule="atLeast"/>
-        <w:ind w:right="75"/>
-        <w:rPr>
-          <w:rFonts w:ascii="Aptos" w:eastAsia="Times New Roman" w:hAnsi="Aptos" w:cs="Segoe UI"/>
-          <w:color w:val="000000"/>
-          <w:kern w:val="2"/>
-          <w:szCs w:val="21"/>
-          <w14:ligatures w14:val="standardContextual"/>
+        <w:pStyle w:val="ListBullet"/>
+        <w:numPr>
+          <w:ilvl w:val="0"/>
+          <w:numId w:val="0"/>
+        </w:numPr>
+        <w:ind w:left="360" w:hanging="360"/>
+        <w:jc w:val="center"/>
+        <w:rPr>
+          <w:rFonts w:ascii="Calibri" w:hAnsi="Calibri" w:cs="Calibri"/>
+          <w:color w:val="000000" w:themeColor="text1"/>
+          <w:sz w:val="22"/>
         </w:rPr>
       </w:pPr>
       <w:proofErr w:type="spellStart"/>
+      <w:proofErr w:type="gramStart"/>
       <w:r>
         <w:rPr>
-          <w:rFonts w:ascii="Aptos" w:hAnsi="Aptos" w:cs="Segoe UI"/>
-          <w:color w:val="000000"/>
-          <w:szCs w:val="21"/>
+          <w:rFonts w:ascii="Calibri" w:hAnsi="Calibri" w:cs="Calibri"/>
+          <w:color w:val="000000" w:themeColor="text1"/>
+          <w:sz w:val="22"/>
         </w:rPr>
         <w:t>PortfolioURL</w:t>
       </w:r>
       <w:proofErr w:type="spellEnd"/>
-      <w:r>
-        <w:rPr>
-          <w:rFonts w:ascii="Aptos" w:hAnsi="Aptos" w:cs="Segoe UI"/>
-          <w:color w:val="000000"/>
-          <w:szCs w:val="21"/>
-        </w:rPr>
-        <w:br/>
-      </w:r>
+      <w:proofErr w:type="gramEnd"/>
+    </w:p>
+    <w:p>
+      <w:pPr>
+        <w:pStyle w:val="ListBullet"/>
+        <w:numPr>
+          <w:ilvl w:val="0"/>
+          <w:numId w:val="0"/>
+        </w:numPr>
+        <w:rPr>
+          <w:rFonts w:ascii="Calibri" w:hAnsi="Calibri" w:cs="Calibri"/>
+          <w:sz w:val="8"/>
+          <w:szCs w:val="8"/>
+        </w:rPr>
+      </w:pPr>
       <w:proofErr w:type="spellStart"/>
       <w:r>
         <w:rPr>
-          <w:rFonts w:ascii="Aptos" w:hAnsi="Aptos" w:cs="Segoe UI"/>
-          <w:color w:val="000000"/>
-          <w:szCs w:val="21"/>
+          <w:rFonts w:ascii="Calibri" w:hAnsi="Calibri" w:cs="Calibri"/>
+          <w:sz w:val="8"/>
+          <w:szCs w:val="8"/>
         </w:rPr>
         <w:t>Projectdata</w:t>
       </w:r>
@@ -291,68 +333,139 @@
     </w:p>
     <w:p>
       <w:pPr>
-        <w:pStyle w:val="NormalWeb"/>
-        <w:spacing w:before="75" w:beforeAutospacing="0" w:after="75" w:afterAutospacing="0" w:line="300" w:lineRule="atLeast"/>
-        <w:ind w:right="75"/>
-        <w:rPr>
-          <w:rFonts w:ascii="Aptos" w:eastAsia="Times New Roman" w:hAnsi="Aptos" w:cs="Segoe UI"/>
-          <w:color w:val="000000"/>
-          <w:szCs w:val="21"/>
-        </w:rPr>
-      </w:pPr>
-    </w:p>
-    <w:p>
-      <w:pPr>
-        <w:pStyle w:val="NormalWeb"/>
-        <w:spacing w:before="75" w:beforeAutospacing="0" w:after="75" w:afterAutospacing="0" w:line="300" w:lineRule="atLeast"/>
-        <w:ind w:right="75"/>
-        <w:rPr>
-          <w:rFonts w:ascii="Aptos" w:hAnsi="Aptos" w:cs="Segoe UI"/>
-          <w:color w:val="000000"/>
-          <w:szCs w:val="21"/>
+        <w:pStyle w:val="ListBullet"/>
+        <w:numPr>
+          <w:ilvl w:val="0"/>
+          <w:numId w:val="0"/>
+        </w:numPr>
+        <w:jc w:val="center"/>
+        <w:rPr>
+          <w:rFonts w:ascii="Calibri" w:hAnsi="Calibri" w:cs="Calibri"/>
+          <w:b/>
+          <w:bCs/>
+          <w:color w:val="000000" w:themeColor="text1"/>
+          <w:sz w:val="32"/>
+          <w:szCs w:val="32"/>
         </w:rPr>
       </w:pPr>
       <w:r>
         <w:rPr>
-          <w:rStyle w:val="Strong"/>
-          <w:rFonts w:ascii="Aptos" w:hAnsi="Aptos" w:cs="Segoe UI"/>
-          <w:color w:val="000000"/>
-          <w:szCs w:val="21"/>
-        </w:rPr>
-        <w:t>SKILLS &amp; CERTIFICATES</w:t>
+          <w:rFonts w:ascii="Calibri" w:hAnsi="Calibri" w:cs="Calibri"/>
+          <w:b/>
+          <w:bCs/>
+          <w:color w:val="000000" w:themeColor="text1"/>
+          <w:sz w:val="32"/>
+          <w:szCs w:val="32"/>
+        </w:rPr>
+        <w:t>SKILLS</w:t>
+      </w:r>
+      <w:r>
+        <w:rPr>
+          <w:rFonts w:ascii="Calibri" w:hAnsi="Calibri" w:cs="Calibri"/>
+          <w:b/>
+          <w:bCs/>
+          <w:color w:val="000000" w:themeColor="text1"/>
+          <w:sz w:val="32"/>
+          <w:szCs w:val="32"/>
+        </w:rPr>
+        <w:t xml:space="preserve"> &amp; CERTIFICATES</w:t>
       </w:r>
     </w:p>
     <w:p>
       <w:pPr>
-        <w:pStyle w:val="NormalWeb"/>
-        <w:spacing w:before="75" w:beforeAutospacing="0" w:after="75" w:afterAutospacing="0" w:line="300" w:lineRule="atLeast"/>
-        <w:ind w:right="75"/>
+        <w:pStyle w:val="ListBullet"/>
+        <w:numPr>
+          <w:ilvl w:val="0"/>
+          <w:numId w:val="0"/>
+        </w:numPr>
+        <w:rPr>
+          <w:rFonts w:ascii="Calibri" w:hAnsi="Calibri" w:cs="Calibri"/>
+          <w:sz w:val="8"/>
+          <w:szCs w:val="8"/>
+        </w:rPr>
       </w:pPr>
       <w:proofErr w:type="spellStart"/>
       <w:r>
         <w:rPr>
-          <w:rFonts w:ascii="Aptos" w:hAnsi="Aptos" w:cs="Segoe UI"/>
-          <w:color w:val="000000"/>
-          <w:szCs w:val="21"/>
+          <w:rFonts w:ascii="Calibri" w:hAnsi="Calibri" w:cs="Calibri"/>
+          <w:sz w:val="8"/>
+          <w:szCs w:val="8"/>
         </w:rPr>
         <w:t>Skillsdata</w:t>
       </w:r>
       <w:proofErr w:type="spellEnd"/>
     </w:p>
-    <w:p/>
     <w:p>
       <w:pPr>
-        <w:rPr>
+        <w:pStyle w:val="ListBullet"/>
+        <w:numPr>
+          <w:ilvl w:val="0"/>
+          <w:numId w:val="0"/>
+        </w:numPr>
+        <w:pBdr>
+          <w:top w:val="single" w:sz="4" w:space="0" w:color="auto"/>
+        </w:pBdr>
+        <w:rPr>
+          <w:rFonts w:ascii="Calibri" w:hAnsi="Calibri" w:cs="Calibri"/>
+          <w:sz w:val="22"/>
+        </w:rPr>
+      </w:pPr>
+    </w:p>
+    <w:p>
+      <w:pPr>
+        <w:pStyle w:val="ListBullet"/>
+        <w:numPr>
+          <w:ilvl w:val="0"/>
+          <w:numId w:val="0"/>
+        </w:numPr>
+        <w:pBdr>
+          <w:top w:val="single" w:sz="4" w:space="0" w:color="auto"/>
+        </w:pBdr>
+        <w:rPr>
+          <w:rFonts w:ascii="Calibri" w:hAnsi="Calibri" w:cs="Calibri"/>
+          <w:sz w:val="22"/>
+        </w:rPr>
+      </w:pPr>
+    </w:p>
+    <w:p>
+      <w:pPr>
+        <w:pStyle w:val="ListBullet"/>
+        <w:numPr>
+          <w:ilvl w:val="0"/>
+          <w:numId w:val="0"/>
+        </w:numPr>
+        <w:pBdr>
+          <w:top w:val="single" w:sz="4" w:space="0" w:color="auto"/>
+        </w:pBdr>
+        <w:rPr>
+          <w:rFonts w:ascii="Calibri" w:hAnsi="Calibri" w:cs="Calibri"/>
+          <w:sz w:val="22"/>
+        </w:rPr>
+      </w:pPr>
+    </w:p>
+    <w:p>
+      <w:pPr>
+        <w:pStyle w:val="ListBullet"/>
+        <w:numPr>
+          <w:ilvl w:val="0"/>
+          <w:numId w:val="0"/>
+        </w:numPr>
+        <w:pBdr>
+          <w:top w:val="single" w:sz="4" w:space="0" w:color="auto"/>
+        </w:pBdr>
+        <w:rPr>
+          <w:rFonts w:ascii="Calibri" w:hAnsi="Calibri" w:cs="Calibri"/>
           <w:b/>
           <w:bCs/>
+          <w:sz w:val="10"/>
+          <w:szCs w:val="10"/>
         </w:rPr>
       </w:pPr>
     </w:p>
     <w:p/>
-    <w:p/>
     <w:sectPr>
-      <w:pgSz w:w="12240" w:h="20160" w:code="5"/>
-      <w:pgMar w:top="720" w:right="720" w:bottom="720" w:left="720" w:header="720" w:footer="720" w:gutter="0"/>
+      <w:pgSz w:w="12240" w:h="15840"/>
+      <w:pgMar w:top="432" w:right="720" w:bottom="432" w:left="720" w:header="720" w:footer="720" w:gutter="0"/>
       <w:cols w:space="720"/>
       <w:docGrid w:linePitch="360"/>
     </w:sectPr>
@@ -360,32 +473,66 @@
 </w:document>
 </file>
 
+<file path=word/endnotes.xml><?xml version="1.0" encoding="utf-8"?>
+<w:endnotes xmlns:wpc="http://schemas.microsoft.com/office/word/2010/wordprocessingCanvas" xmlns:cx="http://schemas.microsoft.com/office/drawing/2014/chartex" xmlns:cx1="http://schemas.microsoft.com/office/drawing/2015/9/8/chartex" xmlns:cx2="http://schemas.microsoft.com/office/drawing/2015/10/21/chartex" xmlns:cx3="http://schemas.microsoft.com/office/drawing/2016/5/9/chartex" xmlns:cx4="http://schemas.microsoft.com/office/drawing/2016/5/10/chartex" xmlns:cx5="http://schemas.microsoft.com/office/drawing/2016/5/11/chartex" xmlns:cx6="http://schemas.microsoft.com/office/drawing/2016/5/12/chartex" xmlns:cx7="http://schemas.microsoft.com/office/drawing/2016/5/13/chartex" xmlns:cx8="http://schemas.microsoft.com/office/drawing/2016/5/14/chartex" xmlns:mc="http://schemas.openxmlformats.org/markup-compatibility/2006" xmlns:aink="http://schemas.microsoft.com/office/drawing/2016/ink" xmlns:am3d="http://schemas.microsoft.com/office/drawing/2017/model3d" xmlns:o="urn:schemas-microsoft-com:office:office" xmlns:oel="http://schemas.microsoft.com/office/2019/extlst" xmlns:r="http://schemas.openxmlformats.org/officeDocument/2006/relationships" xmlns:m="http://schemas.openxmlformats.org/officeDocument/2006/math" xmlns:v="urn:schemas-microsoft-com:vml" xmlns:wp14="http://schemas.microsoft.com/office/word/2010/wordprocessingDrawing" xmlns:wp="http://schemas.openxmlformats.org/drawingml/2006/wordprocessingDrawing" xmlns:w10="urn:schemas-microsoft-com:office:word" xmlns:w="http://schemas.openxmlformats.org/wordprocessingml/2006/main" xmlns:w14="http://schemas.microsoft.com/office/word/2010/wordml" xmlns:w15="http://schemas.microsoft.com/office/word/2012/wordml" xmlns:w16cex="http://schemas.microsoft.com/office/word/2018/wordml/cex" xmlns:w16cid="http://schemas.microsoft.com/office/word/2016/wordml/cid" xmlns:w16="http://schemas.microsoft.com/office/word/2018/wordml" xmlns:w16du="http://schemas.microsoft.com/office/word/2023/wordml/word16du" xmlns:w16sdtdh="http://schemas.microsoft.com/office/word/2020/wordml/sdtdatahash" xmlns:w16sdtfl="http://schemas.microsoft.com/office/word/2024/wordml/sdtformatlock" xmlns:w16se="http://schemas.microsoft.com/office/word/2015/wordml/symex" xmlns:wpg="http://schemas.microsoft.com/office/word/2010/wordprocessingGroup" xmlns:wpi="http://schemas.microsoft.com/office/word/2010/wordprocessingInk" xmlns:wne="http://schemas.microsoft.com/office/word/2006/wordml" xmlns:wps="http://schemas.microsoft.com/office/word/2010/wordprocessingShape" mc:Ignorable="w14 w15 w16se w16cid w16 w16cex w16sdtdh w16sdtfl w16du wp14">
+  <w:endnote w:type="separator" w:id="-1">
+    <w:p>
+      <w:pPr>
+        <w:spacing w:after="0" w:line="240" w:lineRule="auto"/>
+      </w:pPr>
+      <w:r>
+        <w:separator/>
+      </w:r>
+    </w:p>
+  </w:endnote>
+  <w:endnote w:type="continuationSeparator" w:id="0">
+    <w:p>
+      <w:pPr>
+        <w:spacing w:after="0" w:line="240" w:lineRule="auto"/>
+      </w:pPr>
+      <w:r>
+        <w:continuationSeparator/>
+      </w:r>
+    </w:p>
+  </w:endnote>
+</w:endnotes>
+</file>
+
+<file path=word/footnotes.xml><?xml version="1.0" encoding="utf-8"?>
+<w:footnotes xmlns:wpc="http://schemas.microsoft.com/office/word/2010/wordprocessingCanvas" xmlns:cx="http://schemas.microsoft.com/office/drawing/2014/chartex" xmlns:cx1="http://schemas.microsoft.com/office/drawing/2015/9/8/chartex" xmlns:cx2="http://schemas.microsoft.com/office/drawing/2015/10/21/chartex" xmlns:cx3="http://schemas.microsoft.com/office/drawing/2016/5/9/chartex" xmlns:cx4="http://schemas.microsoft.com/office/drawing/2016/5/10/chartex" xmlns:cx5="http://schemas.microsoft.com/office/drawing/2016/5/11/chartex" xmlns:cx6="http://schemas.microsoft.com/office/drawing/2016/5/12/chartex" xmlns:cx7="http://schemas.microsoft.com/office/drawing/2016/5/13/chartex" xmlns:cx8="http://schemas.microsoft.com/office/drawing/2016/5/14/chartex" xmlns:mc="http://schemas.openxmlformats.org/markup-compatibility/2006" xmlns:aink="http://schemas.microsoft.com/office/drawing/2016/ink" xmlns:am3d="http://schemas.microsoft.com/office/drawing/2017/model3d" xmlns:o="urn:schemas-microsoft-com:office:office" xmlns:oel="http://schemas.microsoft.com/office/2019/extlst" xmlns:r="http://schemas.openxmlformats.org/officeDocument/2006/relationships" xmlns:m="http://schemas.openxmlformats.org/officeDocument/2006/math" xmlns:v="urn:schemas-microsoft-com:vml" xmlns:wp14="http://schemas.microsoft.com/office/word/2010/wordprocessingDrawing" xmlns:wp="http://schemas.openxmlformats.org/drawingml/2006/wordprocessingDrawing" xmlns:w10="urn:schemas-microsoft-com:office:word" xmlns:w="http://schemas.openxmlformats.org/wordprocessingml/2006/main" xmlns:w14="http://schemas.microsoft.com/office/word/2010/wordml" xmlns:w15="http://schemas.microsoft.com/office/word/2012/wordml" xmlns:w16cex="http://schemas.microsoft.com/office/word/2018/wordml/cex" xmlns:w16cid="http://schemas.microsoft.com/office/word/2016/wordml/cid" xmlns:w16="http://schemas.microsoft.com/office/word/2018/wordml" xmlns:w16du="http://schemas.microsoft.com/office/word/2023/wordml/word16du" xmlns:w16sdtdh="http://schemas.microsoft.com/office/word/2020/wordml/sdtdatahash" xmlns:w16sdtfl="http://schemas.microsoft.com/office/word/2024/wordml/sdtformatlock" xmlns:w16se="http://schemas.microsoft.com/office/word/2015/wordml/symex" xmlns:wpg="http://schemas.microsoft.com/office/word/2010/wordprocessingGroup" xmlns:wpi="http://schemas.microsoft.com/office/word/2010/wordprocessingInk" xmlns:wne="http://schemas.microsoft.com/office/word/2006/wordml" xmlns:wps="http://schemas.microsoft.com/office/word/2010/wordprocessingShape" mc:Ignorable="w14 w15 w16se w16cid w16 w16cex w16sdtdh w16sdtfl w16du wp14">
+  <w:footnote w:type="separator" w:id="-1">
+    <w:p>
+      <w:pPr>
+        <w:spacing w:after="0" w:line="240" w:lineRule="auto"/>
+      </w:pPr>
+      <w:r>
+        <w:separator/>
+      </w:r>
+    </w:p>
+  </w:footnote>
+  <w:footnote w:type="continuationSeparator" w:id="0">
+    <w:p>
+      <w:pPr>
+        <w:spacing w:after="0" w:line="240" w:lineRule="auto"/>
+      </w:pPr>
+      <w:r>
+        <w:continuationSeparator/>
+      </w:r>
+    </w:p>
+  </w:footnote>
+</w:footnotes>
+</file>
+
 <file path=word/numbering.xml><?xml version="1.0" encoding="utf-8"?>
 <w:numbering xmlns:wpc="http://schemas.microsoft.com/office/word/2010/wordprocessingCanvas" xmlns:cx="http://schemas.microsoft.com/office/drawing/2014/chartex" xmlns:cx1="http://schemas.microsoft.com/office/drawing/2015/9/8/chartex" xmlns:cx2="http://schemas.microsoft.com/office/drawing/2015/10/21/chartex" xmlns:cx3="http://schemas.microsoft.com/office/drawing/2016/5/9/chartex" xmlns:cx4="http://schemas.microsoft.com/office/drawing/2016/5/10/chartex" xmlns:cx5="http://schemas.microsoft.com/office/drawing/2016/5/11/chartex" xmlns:cx6="http://schemas.microsoft.com/office/drawing/2016/5/12/chartex" xmlns:cx7="http://schemas.microsoft.com/office/drawing/2016/5/13/chartex" xmlns:cx8="http://schemas.microsoft.com/office/drawing/2016/5/14/chartex" xmlns:mc="http://schemas.openxmlformats.org/markup-compatibility/2006" xmlns:aink="http://schemas.microsoft.com/office/drawing/2016/ink" xmlns:am3d="http://schemas.microsoft.com/office/drawing/2017/model3d" xmlns:o="urn:schemas-microsoft-com:office:office" xmlns:oel="http://schemas.microsoft.com/office/2019/extlst" xmlns:r="http://schemas.openxmlformats.org/officeDocument/2006/relationships" xmlns:m="http://schemas.openxmlformats.org/officeDocument/2006/math" xmlns:v="urn:schemas-microsoft-com:vml" xmlns:wp14="http://schemas.microsoft.com/office/word/2010/wordprocessingDrawing" xmlns:wp="http://schemas.openxmlformats.org/drawingml/2006/wordprocessingDrawing" xmlns:w10="urn:schemas-microsoft-com:office:word" xmlns:w="http://schemas.openxmlformats.org/wordprocessingml/2006/main" xmlns:w14="http://schemas.microsoft.com/office/word/2010/wordml" xmlns:w15="http://schemas.microsoft.com/office/word/2012/wordml" xmlns:w16cex="http://schemas.microsoft.com/office/word/2018/wordml/cex" xmlns:w16cid="http://schemas.microsoft.com/office/word/2016/wordml/cid" xmlns:w16="http://schemas.microsoft.com/office/word/2018/wordml" xmlns:w16du="http://schemas.microsoft.com/office/word/2023/wordml/word16du" xmlns:w16sdtdh="http://schemas.microsoft.com/office/word/2020/wordml/sdtdatahash" xmlns:w16sdtfl="http://schemas.microsoft.com/office/word/2024/wordml/sdtformatlock" xmlns:w16se="http://schemas.microsoft.com/office/word/2015/wordml/symex" xmlns:wpg="http://schemas.microsoft.com/office/word/2010/wordprocessingGroup" xmlns:wpi="http://schemas.microsoft.com/office/word/2010/wordprocessingInk" xmlns:wne="http://schemas.microsoft.com/office/word/2006/wordml" xmlns:wps="http://schemas.microsoft.com/office/word/2010/wordprocessingShape" mc:Ignorable="w14 w15 w16se w16cid w16 w16cex w16sdtdh w16sdtfl w16du wp14">
   <w:abstractNum w:abstractNumId="0" w15:restartNumberingAfterBreak="0">
-    <w:nsid w:val="5CC11442"/>
+    <w:nsid w:val="0A1507E1"/>
     <w:multiLevelType w:val="multilevel"/>
-    <w:tmpl w:val="93F6B746"/>
+    <w:tmpl w:val="E348FD4E"/>
     <w:lvl w:ilvl="0">
       <w:start w:val="1"/>
       <w:numFmt w:val="bullet"/>
       <w:lvlText w:val=""/>
-      <w:lvlJc w:val="left"/>
-      <w:pPr>
-        <w:tabs>
-          <w:tab w:val="num" w:pos="720"/>
-        </w:tabs>
-        <w:ind w:left="720" w:hanging="360"/>
-      </w:pPr>
-      <w:rPr>
-        <w:rFonts w:ascii="Symbol" w:hAnsi="Symbol" w:hint="default"/>
-        <w:sz w:val="20"/>
-      </w:rPr>
-    </w:lvl>
-    <w:lvl w:ilvl="1">
-      <w:start w:val="1"/>
-      <w:numFmt w:val="bullet"/>
-      <w:lvlText w:val="o"/>
       <w:lvlJc w:val="left"/>
       <w:pPr>
         <w:tabs>
@@ -394,14 +541,14 @@
         <w:ind w:left="1440" w:hanging="360"/>
       </w:pPr>
       <w:rPr>
-        <w:rFonts w:ascii="Courier New" w:hAnsi="Courier New" w:hint="default"/>
+        <w:rFonts w:ascii="Symbol" w:hAnsi="Symbol" w:hint="default"/>
         <w:sz w:val="20"/>
       </w:rPr>
     </w:lvl>
-    <w:lvl w:ilvl="2" w:tentative="1">
-      <w:start w:val="1"/>
-      <w:numFmt w:val="bullet"/>
-      <w:lvlText w:val=""/>
+    <w:lvl w:ilvl="1" w:tentative="1">
+      <w:start w:val="1"/>
+      <w:numFmt w:val="bullet"/>
+      <w:lvlText w:val="o"/>
       <w:lvlJc w:val="left"/>
       <w:pPr>
         <w:tabs>
@@ -410,11 +557,11 @@
         <w:ind w:left="2160" w:hanging="360"/>
       </w:pPr>
       <w:rPr>
-        <w:rFonts w:ascii="Wingdings" w:hAnsi="Wingdings" w:hint="default"/>
+        <w:rFonts w:ascii="Courier New" w:hAnsi="Courier New" w:hint="default"/>
         <w:sz w:val="20"/>
       </w:rPr>
     </w:lvl>
-    <w:lvl w:ilvl="3" w:tentative="1">
+    <w:lvl w:ilvl="2" w:tentative="1">
       <w:start w:val="1"/>
       <w:numFmt w:val="bullet"/>
       <w:lvlText w:val=""/>
@@ -430,7 +577,7 @@
         <w:sz w:val="20"/>
       </w:rPr>
     </w:lvl>
-    <w:lvl w:ilvl="4" w:tentative="1">
+    <w:lvl w:ilvl="3" w:tentative="1">
       <w:start w:val="1"/>
       <w:numFmt w:val="bullet"/>
       <w:lvlText w:val=""/>
@@ -446,7 +593,7 @@
         <w:sz w:val="20"/>
       </w:rPr>
     </w:lvl>
-    <w:lvl w:ilvl="5" w:tentative="1">
+    <w:lvl w:ilvl="4" w:tentative="1">
       <w:start w:val="1"/>
       <w:numFmt w:val="bullet"/>
       <w:lvlText w:val=""/>
@@ -462,7 +609,7 @@
         <w:sz w:val="20"/>
       </w:rPr>
     </w:lvl>
-    <w:lvl w:ilvl="6" w:tentative="1">
+    <w:lvl w:ilvl="5" w:tentative="1">
       <w:start w:val="1"/>
       <w:numFmt w:val="bullet"/>
       <w:lvlText w:val=""/>
@@ -478,7 +625,7 @@
         <w:sz w:val="20"/>
       </w:rPr>
     </w:lvl>
-    <w:lvl w:ilvl="7" w:tentative="1">
+    <w:lvl w:ilvl="6" w:tentative="1">
       <w:start w:val="1"/>
       <w:numFmt w:val="bullet"/>
       <w:lvlText w:val=""/>
@@ -494,7 +641,7 @@
         <w:sz w:val="20"/>
       </w:rPr>
     </w:lvl>
-    <w:lvl w:ilvl="8" w:tentative="1">
+    <w:lvl w:ilvl="7" w:tentative="1">
       <w:start w:val="1"/>
       <w:numFmt w:val="bullet"/>
       <w:lvlText w:val=""/>
@@ -510,25 +657,40 @@
         <w:sz w:val="20"/>
       </w:rPr>
     </w:lvl>
+    <w:lvl w:ilvl="8" w:tentative="1">
+      <w:start w:val="1"/>
+      <w:numFmt w:val="bullet"/>
+      <w:lvlText w:val=""/>
+      <w:lvlJc w:val="left"/>
+      <w:pPr>
+        <w:tabs>
+          <w:tab w:val="num" w:pos="7200"/>
+        </w:tabs>
+        <w:ind w:left="7200" w:hanging="360"/>
+      </w:pPr>
+      <w:rPr>
+        <w:rFonts w:ascii="Wingdings" w:hAnsi="Wingdings" w:hint="default"/>
+        <w:sz w:val="20"/>
+      </w:rPr>
+    </w:lvl>
   </w:abstractNum>
   <w:abstractNum w:abstractNumId="1" w15:restartNumberingAfterBreak="0">
-    <w:nsid w:val="5CCD7DAC"/>
+    <w:nsid w:val="19FD4007"/>
     <w:multiLevelType w:val="multilevel"/>
-    <w:tmpl w:val="E94CBF64"/>
+    <w:tmpl w:val="79F4F232"/>
     <w:lvl w:ilvl="0">
       <w:start w:val="1"/>
       <w:numFmt w:val="bullet"/>
+      <w:pStyle w:val="ListBullet"/>
       <w:lvlText w:val=""/>
       <w:lvlJc w:val="left"/>
       <w:pPr>
-        <w:tabs>
-          <w:tab w:val="num" w:pos="720"/>
-        </w:tabs>
-        <w:ind w:left="720" w:hanging="360"/>
+        <w:ind w:left="1080" w:hanging="360"/>
       </w:pPr>
       <w:rPr>
         <w:rFonts w:ascii="Symbol" w:hAnsi="Symbol" w:hint="default"/>
-        <w:sz w:val="20"/>
+        <w:color w:val="000000" w:themeColor="text1"/>
+        <w:sz w:val="24"/>
       </w:rPr>
     </w:lvl>
     <w:lvl w:ilvl="1">
@@ -537,438 +699,570 @@
       <w:lvlText w:val="o"/>
       <w:lvlJc w:val="left"/>
       <w:pPr>
-        <w:tabs>
-          <w:tab w:val="num" w:pos="1440"/>
-        </w:tabs>
         <w:ind w:left="1440" w:hanging="360"/>
       </w:pPr>
       <w:rPr>
         <w:rFonts w:ascii="Courier New" w:hAnsi="Courier New" w:hint="default"/>
-        <w:sz w:val="20"/>
-      </w:rPr>
-    </w:lvl>
-    <w:lvl w:ilvl="2" w:tentative="1">
+        <w:color w:val="156082" w:themeColor="accent1"/>
+        <w:sz w:val="24"/>
+      </w:rPr>
+    </w:lvl>
+    <w:lvl w:ilvl="2">
       <w:start w:val="1"/>
       <w:numFmt w:val="bullet"/>
       <w:lvlText w:val=""/>
       <w:lvlJc w:val="left"/>
       <w:pPr>
-        <w:tabs>
-          <w:tab w:val="num" w:pos="2160"/>
-        </w:tabs>
+        <w:ind w:left="1800" w:hanging="360"/>
+      </w:pPr>
+      <w:rPr>
+        <w:rFonts w:ascii="Wingdings" w:hAnsi="Wingdings" w:hint="default"/>
+        <w:color w:val="156082" w:themeColor="accent1"/>
+        <w:sz w:val="24"/>
+      </w:rPr>
+    </w:lvl>
+    <w:lvl w:ilvl="3">
+      <w:start w:val="1"/>
+      <w:numFmt w:val="bullet"/>
+      <w:lvlText w:val=""/>
+      <w:lvlJc w:val="left"/>
+      <w:pPr>
         <w:ind w:left="2160" w:hanging="360"/>
       </w:pPr>
       <w:rPr>
+        <w:rFonts w:ascii="Symbol" w:hAnsi="Symbol" w:hint="default"/>
+      </w:rPr>
+    </w:lvl>
+    <w:lvl w:ilvl="4">
+      <w:start w:val="1"/>
+      <w:numFmt w:val="bullet"/>
+      <w:lvlText w:val="o"/>
+      <w:lvlJc w:val="left"/>
+      <w:pPr>
+        <w:ind w:left="2520" w:hanging="360"/>
+      </w:pPr>
+      <w:rPr>
+        <w:rFonts w:ascii="Courier New" w:hAnsi="Courier New" w:hint="default"/>
+      </w:rPr>
+    </w:lvl>
+    <w:lvl w:ilvl="5">
+      <w:start w:val="1"/>
+      <w:numFmt w:val="bullet"/>
+      <w:lvlText w:val=""/>
+      <w:lvlJc w:val="left"/>
+      <w:pPr>
+        <w:ind w:left="2880" w:hanging="360"/>
+      </w:pPr>
+      <w:rPr>
         <w:rFonts w:ascii="Wingdings" w:hAnsi="Wingdings" w:hint="default"/>
-        <w:sz w:val="20"/>
-      </w:rPr>
-    </w:lvl>
-    <w:lvl w:ilvl="3" w:tentative="1">
+      </w:rPr>
+    </w:lvl>
+    <w:lvl w:ilvl="6">
+      <w:start w:val="1"/>
+      <w:numFmt w:val="bullet"/>
+      <w:lvlText w:val=""/>
+      <w:lvlJc w:val="left"/>
+      <w:pPr>
+        <w:ind w:left="3240" w:hanging="360"/>
+      </w:pPr>
+      <w:rPr>
+        <w:rFonts w:ascii="Symbol" w:hAnsi="Symbol" w:hint="default"/>
+      </w:rPr>
+    </w:lvl>
+    <w:lvl w:ilvl="7">
+      <w:start w:val="1"/>
+      <w:numFmt w:val="bullet"/>
+      <w:lvlText w:val="o"/>
+      <w:lvlJc w:val="left"/>
+      <w:pPr>
+        <w:ind w:left="3600" w:hanging="360"/>
+      </w:pPr>
+      <w:rPr>
+        <w:rFonts w:ascii="Courier New" w:hAnsi="Courier New" w:hint="default"/>
+      </w:rPr>
+    </w:lvl>
+    <w:lvl w:ilvl="8">
       <w:start w:val="1"/>
       <w:numFmt w:val="bullet"/>
       <w:lvlText w:val=""/>
       <w:lvlJc w:val="left"/>
       <w:pPr>
-        <w:tabs>
-          <w:tab w:val="num" w:pos="2880"/>
-        </w:tabs>
-        <w:ind w:left="2880" w:hanging="360"/>
+        <w:ind w:left="3960" w:hanging="360"/>
       </w:pPr>
       <w:rPr>
         <w:rFonts w:ascii="Wingdings" w:hAnsi="Wingdings" w:hint="default"/>
-        <w:sz w:val="20"/>
-      </w:rPr>
-    </w:lvl>
-    <w:lvl w:ilvl="4" w:tentative="1">
-      <w:start w:val="1"/>
-      <w:numFmt w:val="bullet"/>
-      <w:lvlText w:val=""/>
-      <w:lvlJc w:val="left"/>
-      <w:pPr>
-        <w:tabs>
-          <w:tab w:val="num" w:pos="3600"/>
-        </w:tabs>
-        <w:ind w:left="3600" w:hanging="360"/>
-      </w:pPr>
-      <w:rPr>
-        <w:rFonts w:ascii="Wingdings" w:hAnsi="Wingdings" w:hint="default"/>
-        <w:sz w:val="20"/>
-      </w:rPr>
-    </w:lvl>
-    <w:lvl w:ilvl="5" w:tentative="1">
-      <w:start w:val="1"/>
-      <w:numFmt w:val="bullet"/>
-      <w:lvlText w:val=""/>
-      <w:lvlJc w:val="left"/>
-      <w:pPr>
-        <w:tabs>
-          <w:tab w:val="num" w:pos="4320"/>
-        </w:tabs>
-        <w:ind w:left="4320" w:hanging="360"/>
-      </w:pPr>
-      <w:rPr>
-        <w:rFonts w:ascii="Wingdings" w:hAnsi="Wingdings" w:hint="default"/>
-        <w:sz w:val="20"/>
-      </w:rPr>
-    </w:lvl>
-    <w:lvl w:ilvl="6" w:tentative="1">
-      <w:start w:val="1"/>
-      <w:numFmt w:val="bullet"/>
-      <w:lvlText w:val=""/>
-      <w:lvlJc w:val="left"/>
-      <w:pPr>
-        <w:tabs>
-          <w:tab w:val="num" w:pos="5040"/>
-        </w:tabs>
-        <w:ind w:left="5040" w:hanging="360"/>
-      </w:pPr>
-      <w:rPr>
-        <w:rFonts w:ascii="Wingdings" w:hAnsi="Wingdings" w:hint="default"/>
-        <w:sz w:val="20"/>
-      </w:rPr>
-    </w:lvl>
-    <w:lvl w:ilvl="7" w:tentative="1">
-      <w:start w:val="1"/>
-      <w:numFmt w:val="bullet"/>
-      <w:lvlText w:val=""/>
-      <w:lvlJc w:val="left"/>
-      <w:pPr>
-        <w:tabs>
-          <w:tab w:val="num" w:pos="5760"/>
-        </w:tabs>
-        <w:ind w:left="5760" w:hanging="360"/>
-      </w:pPr>
-      <w:rPr>
-        <w:rFonts w:ascii="Wingdings" w:hAnsi="Wingdings" w:hint="default"/>
-        <w:sz w:val="20"/>
-      </w:rPr>
-    </w:lvl>
-    <w:lvl w:ilvl="8" w:tentative="1">
-      <w:start w:val="1"/>
-      <w:numFmt w:val="bullet"/>
-      <w:lvlText w:val=""/>
-      <w:lvlJc w:val="left"/>
-      <w:pPr>
-        <w:tabs>
-          <w:tab w:val="num" w:pos="6480"/>
-        </w:tabs>
-        <w:ind w:left="6480" w:hanging="360"/>
-      </w:pPr>
-      <w:rPr>
-        <w:rFonts w:ascii="Wingdings" w:hAnsi="Wingdings" w:hint="default"/>
-        <w:sz w:val="20"/>
       </w:rPr>
     </w:lvl>
   </w:abstractNum>
   <w:abstractNum w:abstractNumId="2" w15:restartNumberingAfterBreak="0">
-    <w:nsid w:val="697754DB"/>
-    <w:multiLevelType w:val="multilevel"/>
-    <w:tmpl w:val="24901036"/>
-    <w:lvl w:ilvl="0">
+    <w:nsid w:val="365D4A03"/>
+    <w:multiLevelType w:val="hybridMultilevel"/>
+    <w:tmpl w:val="4FA4D4C4"/>
+    <w:lvl w:ilvl="0" w:tplc="04090001">
       <w:start w:val="1"/>
       <w:numFmt w:val="bullet"/>
       <w:lvlText w:val=""/>
       <w:lvlJc w:val="left"/>
       <w:pPr>
-        <w:tabs>
-          <w:tab w:val="num" w:pos="720"/>
-        </w:tabs>
         <w:ind w:left="720" w:hanging="360"/>
       </w:pPr>
       <w:rPr>
         <w:rFonts w:ascii="Symbol" w:hAnsi="Symbol" w:hint="default"/>
-        <w:sz w:val="20"/>
-      </w:rPr>
-    </w:lvl>
-    <w:lvl w:ilvl="1">
+      </w:rPr>
+    </w:lvl>
+    <w:lvl w:ilvl="1" w:tplc="04090003">
       <w:start w:val="1"/>
       <w:numFmt w:val="bullet"/>
       <w:lvlText w:val="o"/>
       <w:lvlJc w:val="left"/>
       <w:pPr>
-        <w:tabs>
-          <w:tab w:val="num" w:pos="1440"/>
-        </w:tabs>
         <w:ind w:left="1440" w:hanging="360"/>
       </w:pPr>
       <w:rPr>
-        <w:rFonts w:ascii="Courier New" w:hAnsi="Courier New" w:hint="default"/>
-        <w:sz w:val="20"/>
-      </w:rPr>
-    </w:lvl>
-    <w:lvl w:ilvl="2" w:tentative="1">
+        <w:rFonts w:ascii="Courier New" w:hAnsi="Courier New" w:cs="Courier New" w:hint="default"/>
+      </w:rPr>
+    </w:lvl>
+    <w:lvl w:ilvl="2" w:tplc="04090005" w:tentative="1">
       <w:start w:val="1"/>
       <w:numFmt w:val="bullet"/>
       <w:lvlText w:val=""/>
       <w:lvlJc w:val="left"/>
       <w:pPr>
-        <w:tabs>
-          <w:tab w:val="num" w:pos="2160"/>
-        </w:tabs>
         <w:ind w:left="2160" w:hanging="360"/>
       </w:pPr>
       <w:rPr>
         <w:rFonts w:ascii="Wingdings" w:hAnsi="Wingdings" w:hint="default"/>
-        <w:sz w:val="20"/>
-      </w:rPr>
-    </w:lvl>
-    <w:lvl w:ilvl="3" w:tentative="1">
+      </w:rPr>
+    </w:lvl>
+    <w:lvl w:ilvl="3" w:tplc="04090001" w:tentative="1">
+      <w:start w:val="1"/>
+      <w:numFmt w:val="bullet"/>
+      <w:lvlText w:val=""/>
+      <w:lvlJc w:val="left"/>
+      <w:pPr>
+        <w:ind w:left="2880" w:hanging="360"/>
+      </w:pPr>
+      <w:rPr>
+        <w:rFonts w:ascii="Symbol" w:hAnsi="Symbol" w:hint="default"/>
+      </w:rPr>
+    </w:lvl>
+    <w:lvl w:ilvl="4" w:tplc="04090003" w:tentative="1">
+      <w:start w:val="1"/>
+      <w:numFmt w:val="bullet"/>
+      <w:lvlText w:val="o"/>
+      <w:lvlJc w:val="left"/>
+      <w:pPr>
+        <w:ind w:left="3600" w:hanging="360"/>
+      </w:pPr>
+      <w:rPr>
+        <w:rFonts w:ascii="Courier New" w:hAnsi="Courier New" w:cs="Courier New" w:hint="default"/>
+      </w:rPr>
+    </w:lvl>
+    <w:lvl w:ilvl="5" w:tplc="04090005" w:tentative="1">
       <w:start w:val="1"/>
       <w:numFmt w:val="bullet"/>
       <w:lvlText w:val=""/>
       <w:lvlJc w:val="left"/>
       <w:pPr>
-        <w:tabs>
-          <w:tab w:val="num" w:pos="2880"/>
-        </w:tabs>
-        <w:ind w:left="2880" w:hanging="360"/>
+        <w:ind w:left="4320" w:hanging="360"/>
       </w:pPr>
       <w:rPr>
         <w:rFonts w:ascii="Wingdings" w:hAnsi="Wingdings" w:hint="default"/>
-        <w:sz w:val="20"/>
-      </w:rPr>
-    </w:lvl>
-    <w:lvl w:ilvl="4" w:tentative="1">
+      </w:rPr>
+    </w:lvl>
+    <w:lvl w:ilvl="6" w:tplc="04090001" w:tentative="1">
+      <w:start w:val="1"/>
+      <w:numFmt w:val="bullet"/>
+      <w:lvlText w:val=""/>
+      <w:lvlJc w:val="left"/>
+      <w:pPr>
+        <w:ind w:left="5040" w:hanging="360"/>
+      </w:pPr>
+      <w:rPr>
+        <w:rFonts w:ascii="Symbol" w:hAnsi="Symbol" w:hint="default"/>
+      </w:rPr>
+    </w:lvl>
+    <w:lvl w:ilvl="7" w:tplc="04090003" w:tentative="1">
+      <w:start w:val="1"/>
+      <w:numFmt w:val="bullet"/>
+      <w:lvlText w:val="o"/>
+      <w:lvlJc w:val="left"/>
+      <w:pPr>
+        <w:ind w:left="5760" w:hanging="360"/>
+      </w:pPr>
+      <w:rPr>
+        <w:rFonts w:ascii="Courier New" w:hAnsi="Courier New" w:cs="Courier New" w:hint="default"/>
+      </w:rPr>
+    </w:lvl>
+    <w:lvl w:ilvl="8" w:tplc="04090005" w:tentative="1">
       <w:start w:val="1"/>
       <w:numFmt w:val="bullet"/>
       <w:lvlText w:val=""/>
       <w:lvlJc w:val="left"/>
       <w:pPr>
-        <w:tabs>
-          <w:tab w:val="num" w:pos="3600"/>
-        </w:tabs>
-        <w:ind w:left="3600" w:hanging="360"/>
+        <w:ind w:left="6480" w:hanging="360"/>
       </w:pPr>
       <w:rPr>
         <w:rFonts w:ascii="Wingdings" w:hAnsi="Wingdings" w:hint="default"/>
-        <w:sz w:val="20"/>
-      </w:rPr>
-    </w:lvl>
-    <w:lvl w:ilvl="5" w:tentative="1">
-      <w:start w:val="1"/>
-      <w:numFmt w:val="bullet"/>
-      <w:lvlText w:val=""/>
-      <w:lvlJc w:val="left"/>
-      <w:pPr>
-        <w:tabs>
-          <w:tab w:val="num" w:pos="4320"/>
-        </w:tabs>
-        <w:ind w:left="4320" w:hanging="360"/>
-      </w:pPr>
-      <w:rPr>
-        <w:rFonts w:ascii="Wingdings" w:hAnsi="Wingdings" w:hint="default"/>
-        <w:sz w:val="20"/>
-      </w:rPr>
-    </w:lvl>
-    <w:lvl w:ilvl="6" w:tentative="1">
-      <w:start w:val="1"/>
-      <w:numFmt w:val="bullet"/>
-      <w:lvlText w:val=""/>
-      <w:lvlJc w:val="left"/>
-      <w:pPr>
-        <w:tabs>
-          <w:tab w:val="num" w:pos="5040"/>
-        </w:tabs>
-        <w:ind w:left="5040" w:hanging="360"/>
-      </w:pPr>
-      <w:rPr>
-        <w:rFonts w:ascii="Wingdings" w:hAnsi="Wingdings" w:hint="default"/>
-        <w:sz w:val="20"/>
-      </w:rPr>
-    </w:lvl>
-    <w:lvl w:ilvl="7" w:tentative="1">
-      <w:start w:val="1"/>
-      <w:numFmt w:val="bullet"/>
-      <w:lvlText w:val=""/>
-      <w:lvlJc w:val="left"/>
-      <w:pPr>
-        <w:tabs>
-          <w:tab w:val="num" w:pos="5760"/>
-        </w:tabs>
-        <w:ind w:left="5760" w:hanging="360"/>
-      </w:pPr>
-      <w:rPr>
-        <w:rFonts w:ascii="Wingdings" w:hAnsi="Wingdings" w:hint="default"/>
-        <w:sz w:val="20"/>
-      </w:rPr>
-    </w:lvl>
-    <w:lvl w:ilvl="8" w:tentative="1">
-      <w:start w:val="1"/>
-      <w:numFmt w:val="bullet"/>
-      <w:lvlText w:val=""/>
-      <w:lvlJc w:val="left"/>
-      <w:pPr>
-        <w:tabs>
-          <w:tab w:val="num" w:pos="6480"/>
-        </w:tabs>
-        <w:ind w:left="6480" w:hanging="360"/>
-      </w:pPr>
-      <w:rPr>
-        <w:rFonts w:ascii="Wingdings" w:hAnsi="Wingdings" w:hint="default"/>
-        <w:sz w:val="20"/>
       </w:rPr>
     </w:lvl>
   </w:abstractNum>
   <w:abstractNum w:abstractNumId="3" w15:restartNumberingAfterBreak="0">
-    <w:nsid w:val="6F3A508A"/>
-    <w:multiLevelType w:val="multilevel"/>
-    <w:tmpl w:val="06A8D630"/>
-    <w:lvl w:ilvl="0">
+    <w:nsid w:val="509C2B78"/>
+    <w:multiLevelType w:val="hybridMultilevel"/>
+    <w:tmpl w:val="EC5E51E4"/>
+    <w:lvl w:ilvl="0" w:tplc="04090001">
       <w:start w:val="1"/>
       <w:numFmt w:val="bullet"/>
       <w:lvlText w:val=""/>
       <w:lvlJc w:val="left"/>
       <w:pPr>
-        <w:tabs>
-          <w:tab w:val="num" w:pos="720"/>
-        </w:tabs>
         <w:ind w:left="720" w:hanging="360"/>
       </w:pPr>
       <w:rPr>
         <w:rFonts w:ascii="Symbol" w:hAnsi="Symbol" w:hint="default"/>
-        <w:sz w:val="20"/>
-      </w:rPr>
-    </w:lvl>
-    <w:lvl w:ilvl="1" w:tentative="1">
+      </w:rPr>
+    </w:lvl>
+    <w:lvl w:ilvl="1" w:tplc="FFFFFFFF">
       <w:start w:val="1"/>
       <w:numFmt w:val="bullet"/>
       <w:lvlText w:val="o"/>
       <w:lvlJc w:val="left"/>
       <w:pPr>
-        <w:tabs>
-          <w:tab w:val="num" w:pos="1440"/>
-        </w:tabs>
         <w:ind w:left="1440" w:hanging="360"/>
       </w:pPr>
       <w:rPr>
-        <w:rFonts w:ascii="Courier New" w:hAnsi="Courier New" w:hint="default"/>
-        <w:sz w:val="20"/>
-      </w:rPr>
-    </w:lvl>
-    <w:lvl w:ilvl="2" w:tentative="1">
+        <w:rFonts w:ascii="Courier New" w:hAnsi="Courier New" w:cs="Courier New" w:hint="default"/>
+      </w:rPr>
+    </w:lvl>
+    <w:lvl w:ilvl="2" w:tplc="FFFFFFFF">
       <w:start w:val="1"/>
       <w:numFmt w:val="bullet"/>
       <w:lvlText w:val=""/>
       <w:lvlJc w:val="left"/>
       <w:pPr>
-        <w:tabs>
-          <w:tab w:val="num" w:pos="2160"/>
-        </w:tabs>
         <w:ind w:left="2160" w:hanging="360"/>
       </w:pPr>
       <w:rPr>
         <w:rFonts w:ascii="Wingdings" w:hAnsi="Wingdings" w:hint="default"/>
-        <w:sz w:val="20"/>
-      </w:rPr>
-    </w:lvl>
-    <w:lvl w:ilvl="3" w:tentative="1">
+      </w:rPr>
+    </w:lvl>
+    <w:lvl w:ilvl="3" w:tplc="FFFFFFFF" w:tentative="1">
+      <w:start w:val="1"/>
+      <w:numFmt w:val="bullet"/>
+      <w:lvlText w:val=""/>
+      <w:lvlJc w:val="left"/>
+      <w:pPr>
+        <w:ind w:left="2880" w:hanging="360"/>
+      </w:pPr>
+      <w:rPr>
+        <w:rFonts w:ascii="Symbol" w:hAnsi="Symbol" w:hint="default"/>
+      </w:rPr>
+    </w:lvl>
+    <w:lvl w:ilvl="4" w:tplc="FFFFFFFF" w:tentative="1">
+      <w:start w:val="1"/>
+      <w:numFmt w:val="bullet"/>
+      <w:lvlText w:val="o"/>
+      <w:lvlJc w:val="left"/>
+      <w:pPr>
+        <w:ind w:left="3600" w:hanging="360"/>
+      </w:pPr>
+      <w:rPr>
+        <w:rFonts w:ascii="Courier New" w:hAnsi="Courier New" w:cs="Courier New" w:hint="default"/>
+      </w:rPr>
+    </w:lvl>
+    <w:lvl w:ilvl="5" w:tplc="FFFFFFFF" w:tentative="1">
       <w:start w:val="1"/>
       <w:numFmt w:val="bullet"/>
       <w:lvlText w:val=""/>
       <w:lvlJc w:val="left"/>
       <w:pPr>
-        <w:tabs>
-          <w:tab w:val="num" w:pos="2880"/>
-        </w:tabs>
+        <w:ind w:left="4320" w:hanging="360"/>
+      </w:pPr>
+      <w:rPr>
+        <w:rFonts w:ascii="Wingdings" w:hAnsi="Wingdings" w:hint="default"/>
+      </w:rPr>
+    </w:lvl>
+    <w:lvl w:ilvl="6" w:tplc="FFFFFFFF" w:tentative="1">
+      <w:start w:val="1"/>
+      <w:numFmt w:val="bullet"/>
+      <w:lvlText w:val=""/>
+      <w:lvlJc w:val="left"/>
+      <w:pPr>
+        <w:ind w:left="5040" w:hanging="360"/>
+      </w:pPr>
+      <w:rPr>
+        <w:rFonts w:ascii="Symbol" w:hAnsi="Symbol" w:hint="default"/>
+      </w:rPr>
+    </w:lvl>
+    <w:lvl w:ilvl="7" w:tplc="FFFFFFFF" w:tentative="1">
+      <w:start w:val="1"/>
+      <w:numFmt w:val="bullet"/>
+      <w:lvlText w:val="o"/>
+      <w:lvlJc w:val="left"/>
+      <w:pPr>
+        <w:ind w:left="5760" w:hanging="360"/>
+      </w:pPr>
+      <w:rPr>
+        <w:rFonts w:ascii="Courier New" w:hAnsi="Courier New" w:cs="Courier New" w:hint="default"/>
+      </w:rPr>
+    </w:lvl>
+    <w:lvl w:ilvl="8" w:tplc="FFFFFFFF" w:tentative="1">
+      <w:start w:val="1"/>
+      <w:numFmt w:val="bullet"/>
+      <w:lvlText w:val=""/>
+      <w:lvlJc w:val="left"/>
+      <w:pPr>
+        <w:ind w:left="6480" w:hanging="360"/>
+      </w:pPr>
+      <w:rPr>
+        <w:rFonts w:ascii="Wingdings" w:hAnsi="Wingdings" w:hint="default"/>
+      </w:rPr>
+    </w:lvl>
+  </w:abstractNum>
+  <w:abstractNum w:abstractNumId="4" w15:restartNumberingAfterBreak="0">
+    <w:nsid w:val="579D7356"/>
+    <w:multiLevelType w:val="hybridMultilevel"/>
+    <w:tmpl w:val="67546F48"/>
+    <w:lvl w:ilvl="0" w:tplc="FFFFFFFF">
+      <w:start w:val="1"/>
+      <w:numFmt w:val="bullet"/>
+      <w:lvlText w:val=""/>
+      <w:lvlJc w:val="left"/>
+      <w:pPr>
+        <w:ind w:left="720" w:hanging="360"/>
+      </w:pPr>
+      <w:rPr>
+        <w:rFonts w:ascii="Symbol" w:hAnsi="Symbol" w:hint="default"/>
+      </w:rPr>
+    </w:lvl>
+    <w:lvl w:ilvl="1" w:tplc="04090001">
+      <w:start w:val="1"/>
+      <w:numFmt w:val="bullet"/>
+      <w:lvlText w:val=""/>
+      <w:lvlJc w:val="left"/>
+      <w:pPr>
+        <w:ind w:left="1440" w:hanging="360"/>
+      </w:pPr>
+      <w:rPr>
+        <w:rFonts w:ascii="Symbol" w:hAnsi="Symbol" w:hint="default"/>
+      </w:rPr>
+    </w:lvl>
+    <w:lvl w:ilvl="2" w:tplc="FFFFFFFF" w:tentative="1">
+      <w:start w:val="1"/>
+      <w:numFmt w:val="bullet"/>
+      <w:lvlText w:val=""/>
+      <w:lvlJc w:val="left"/>
+      <w:pPr>
+        <w:ind w:left="2160" w:hanging="360"/>
+      </w:pPr>
+      <w:rPr>
+        <w:rFonts w:ascii="Wingdings" w:hAnsi="Wingdings" w:hint="default"/>
+      </w:rPr>
+    </w:lvl>
+    <w:lvl w:ilvl="3" w:tplc="FFFFFFFF" w:tentative="1">
+      <w:start w:val="1"/>
+      <w:numFmt w:val="bullet"/>
+      <w:lvlText w:val=""/>
+      <w:lvlJc w:val="left"/>
+      <w:pPr>
         <w:ind w:left="2880" w:hanging="360"/>
       </w:pPr>
       <w:rPr>
+        <w:rFonts w:ascii="Symbol" w:hAnsi="Symbol" w:hint="default"/>
+      </w:rPr>
+    </w:lvl>
+    <w:lvl w:ilvl="4" w:tplc="FFFFFFFF" w:tentative="1">
+      <w:start w:val="1"/>
+      <w:numFmt w:val="bullet"/>
+      <w:lvlText w:val="o"/>
+      <w:lvlJc w:val="left"/>
+      <w:pPr>
+        <w:ind w:left="3600" w:hanging="360"/>
+      </w:pPr>
+      <w:rPr>
+        <w:rFonts w:ascii="Courier New" w:hAnsi="Courier New" w:cs="Courier New" w:hint="default"/>
+      </w:rPr>
+    </w:lvl>
+    <w:lvl w:ilvl="5" w:tplc="FFFFFFFF" w:tentative="1">
+      <w:start w:val="1"/>
+      <w:numFmt w:val="bullet"/>
+      <w:lvlText w:val=""/>
+      <w:lvlJc w:val="left"/>
+      <w:pPr>
+        <w:ind w:left="4320" w:hanging="360"/>
+      </w:pPr>
+      <w:rPr>
         <w:rFonts w:ascii="Wingdings" w:hAnsi="Wingdings" w:hint="default"/>
-        <w:sz w:val="20"/>
-      </w:rPr>
-    </w:lvl>
-    <w:lvl w:ilvl="4" w:tentative="1">
+      </w:rPr>
+    </w:lvl>
+    <w:lvl w:ilvl="6" w:tplc="FFFFFFFF" w:tentative="1">
+      <w:start w:val="1"/>
+      <w:numFmt w:val="bullet"/>
+      <w:lvlText w:val=""/>
+      <w:lvlJc w:val="left"/>
+      <w:pPr>
+        <w:ind w:left="5040" w:hanging="360"/>
+      </w:pPr>
+      <w:rPr>
+        <w:rFonts w:ascii="Symbol" w:hAnsi="Symbol" w:hint="default"/>
+      </w:rPr>
+    </w:lvl>
+    <w:lvl w:ilvl="7" w:tplc="FFFFFFFF" w:tentative="1">
+      <w:start w:val="1"/>
+      <w:numFmt w:val="bullet"/>
+      <w:lvlText w:val="o"/>
+      <w:lvlJc w:val="left"/>
+      <w:pPr>
+        <w:ind w:left="5760" w:hanging="360"/>
+      </w:pPr>
+      <w:rPr>
+        <w:rFonts w:ascii="Courier New" w:hAnsi="Courier New" w:cs="Courier New" w:hint="default"/>
+      </w:rPr>
+    </w:lvl>
+    <w:lvl w:ilvl="8" w:tplc="FFFFFFFF" w:tentative="1">
       <w:start w:val="1"/>
       <w:numFmt w:val="bullet"/>
       <w:lvlText w:val=""/>
       <w:lvlJc w:val="left"/>
       <w:pPr>
-        <w:tabs>
-          <w:tab w:val="num" w:pos="3600"/>
-        </w:tabs>
+        <w:ind w:left="6480" w:hanging="360"/>
+      </w:pPr>
+      <w:rPr>
+        <w:rFonts w:ascii="Wingdings" w:hAnsi="Wingdings" w:hint="default"/>
+      </w:rPr>
+    </w:lvl>
+  </w:abstractNum>
+  <w:abstractNum w:abstractNumId="5" w15:restartNumberingAfterBreak="0">
+    <w:nsid w:val="5E912A59"/>
+    <w:multiLevelType w:val="hybridMultilevel"/>
+    <w:tmpl w:val="B92E8DAC"/>
+    <w:lvl w:ilvl="0" w:tplc="FFFFFFFF">
+      <w:start w:val="1"/>
+      <w:numFmt w:val="bullet"/>
+      <w:lvlText w:val=""/>
+      <w:lvlJc w:val="left"/>
+      <w:pPr>
+        <w:ind w:left="720" w:hanging="360"/>
+      </w:pPr>
+      <w:rPr>
+        <w:rFonts w:ascii="Symbol" w:hAnsi="Symbol" w:hint="default"/>
+      </w:rPr>
+    </w:lvl>
+    <w:lvl w:ilvl="1" w:tplc="04090001">
+      <w:start w:val="1"/>
+      <w:numFmt w:val="bullet"/>
+      <w:lvlText w:val=""/>
+      <w:lvlJc w:val="left"/>
+      <w:pPr>
+        <w:ind w:left="1440" w:hanging="360"/>
+      </w:pPr>
+      <w:rPr>
+        <w:rFonts w:ascii="Symbol" w:hAnsi="Symbol" w:hint="default"/>
+      </w:rPr>
+    </w:lvl>
+    <w:lvl w:ilvl="2" w:tplc="FFFFFFFF" w:tentative="1">
+      <w:start w:val="1"/>
+      <w:numFmt w:val="bullet"/>
+      <w:lvlText w:val=""/>
+      <w:lvlJc w:val="left"/>
+      <w:pPr>
+        <w:ind w:left="2160" w:hanging="360"/>
+      </w:pPr>
+      <w:rPr>
+        <w:rFonts w:ascii="Wingdings" w:hAnsi="Wingdings" w:hint="default"/>
+      </w:rPr>
+    </w:lvl>
+    <w:lvl w:ilvl="3" w:tplc="FFFFFFFF" w:tentative="1">
+      <w:start w:val="1"/>
+      <w:numFmt w:val="bullet"/>
+      <w:lvlText w:val=""/>
+      <w:lvlJc w:val="left"/>
+      <w:pPr>
+        <w:ind w:left="2880" w:hanging="360"/>
+      </w:pPr>
+      <w:rPr>
+        <w:rFonts w:ascii="Symbol" w:hAnsi="Symbol" w:hint="default"/>
+      </w:rPr>
+    </w:lvl>
+    <w:lvl w:ilvl="4" w:tplc="FFFFFFFF" w:tentative="1">
+      <w:start w:val="1"/>
+      <w:numFmt w:val="bullet"/>
+      <w:lvlText w:val="o"/>
+      <w:lvlJc w:val="left"/>
+      <w:pPr>
         <w:ind w:left="3600" w:hanging="360"/>
       </w:pPr>
       <w:rPr>
+        <w:rFonts w:ascii="Courier New" w:hAnsi="Courier New" w:cs="Courier New" w:hint="default"/>
+      </w:rPr>
+    </w:lvl>
+    <w:lvl w:ilvl="5" w:tplc="FFFFFFFF" w:tentative="1">
+      <w:start w:val="1"/>
+      <w:numFmt w:val="bullet"/>
+      <w:lvlText w:val=""/>
+      <w:lvlJc w:val="left"/>
+      <w:pPr>
+        <w:ind w:left="4320" w:hanging="360"/>
+      </w:pPr>
+      <w:rPr>
         <w:rFonts w:ascii="Wingdings" w:hAnsi="Wingdings" w:hint="default"/>
-        <w:sz w:val="20"/>
-      </w:rPr>
-    </w:lvl>
-    <w:lvl w:ilvl="5" w:tentative="1">
+      </w:rPr>
+    </w:lvl>
+    <w:lvl w:ilvl="6" w:tplc="FFFFFFFF" w:tentative="1">
+      <w:start w:val="1"/>
+      <w:numFmt w:val="bullet"/>
+      <w:lvlText w:val=""/>
+      <w:lvlJc w:val="left"/>
+      <w:pPr>
+        <w:ind w:left="5040" w:hanging="360"/>
+      </w:pPr>
+      <w:rPr>
+        <w:rFonts w:ascii="Symbol" w:hAnsi="Symbol" w:hint="default"/>
+      </w:rPr>
+    </w:lvl>
+    <w:lvl w:ilvl="7" w:tplc="FFFFFFFF" w:tentative="1">
+      <w:start w:val="1"/>
+      <w:numFmt w:val="bullet"/>
+      <w:lvlText w:val="o"/>
+      <w:lvlJc w:val="left"/>
+      <w:pPr>
+        <w:ind w:left="5760" w:hanging="360"/>
+      </w:pPr>
+      <w:rPr>
+        <w:rFonts w:ascii="Courier New" w:hAnsi="Courier New" w:cs="Courier New" w:hint="default"/>
+      </w:rPr>
+    </w:lvl>
+    <w:lvl w:ilvl="8" w:tplc="FFFFFFFF" w:tentative="1">
       <w:start w:val="1"/>
       <w:numFmt w:val="bullet"/>
       <w:lvlText w:val=""/>
       <w:lvlJc w:val="left"/>
       <w:pPr>
-        <w:tabs>
-          <w:tab w:val="num" w:pos="4320"/>
-        </w:tabs>
-        <w:ind w:left="4320" w:hanging="360"/>
+        <w:ind w:left="6480" w:hanging="360"/>
       </w:pPr>
       <w:rPr>
         <w:rFonts w:ascii="Wingdings" w:hAnsi="Wingdings" w:hint="default"/>
-        <w:sz w:val="20"/>
-      </w:rPr>
-    </w:lvl>
-    <w:lvl w:ilvl="6" w:tentative="1">
-      <w:start w:val="1"/>
-      <w:numFmt w:val="bullet"/>
-      <w:lvlText w:val=""/>
-      <w:lvlJc w:val="left"/>
-      <w:pPr>
-        <w:tabs>
-          <w:tab w:val="num" w:pos="5040"/>
-        </w:tabs>
-        <w:ind w:left="5040" w:hanging="360"/>
-      </w:pPr>
-      <w:rPr>
-        <w:rFonts w:ascii="Wingdings" w:hAnsi="Wingdings" w:hint="default"/>
-        <w:sz w:val="20"/>
-      </w:rPr>
-    </w:lvl>
-    <w:lvl w:ilvl="7" w:tentative="1">
-      <w:start w:val="1"/>
-      <w:numFmt w:val="bullet"/>
-      <w:lvlText w:val=""/>
-      <w:lvlJc w:val="left"/>
-      <w:pPr>
-        <w:tabs>
-          <w:tab w:val="num" w:pos="5760"/>
-        </w:tabs>
-        <w:ind w:left="5760" w:hanging="360"/>
-      </w:pPr>
-      <w:rPr>
-        <w:rFonts w:ascii="Wingdings" w:hAnsi="Wingdings" w:hint="default"/>
-        <w:sz w:val="20"/>
-      </w:rPr>
-    </w:lvl>
-    <w:lvl w:ilvl="8" w:tentative="1">
-      <w:start w:val="1"/>
-      <w:numFmt w:val="bullet"/>
-      <w:lvlText w:val=""/>
-      <w:lvlJc w:val="left"/>
-      <w:pPr>
-        <w:tabs>
-          <w:tab w:val="num" w:pos="6480"/>
-        </w:tabs>
-        <w:ind w:left="6480" w:hanging="360"/>
-      </w:pPr>
-      <w:rPr>
-        <w:rFonts w:ascii="Wingdings" w:hAnsi="Wingdings" w:hint="default"/>
-        <w:sz w:val="20"/>
       </w:rPr>
     </w:lvl>
   </w:abstractNum>
-  <w:num w:numId="1" w16cid:durableId="1744445557">
+  <w:num w:numId="1" w16cid:durableId="274949343">
     <w:abstractNumId w:val="1"/>
   </w:num>
-  <w:num w:numId="2" w16cid:durableId="1177575200">
+  <w:num w:numId="2" w16cid:durableId="1729720136">
+    <w:abstractNumId w:val="3"/>
+  </w:num>
+  <w:num w:numId="3" w16cid:durableId="993293027">
+    <w:abstractNumId w:val="2"/>
+  </w:num>
+  <w:num w:numId="4" w16cid:durableId="544946303">
     <w:abstractNumId w:val="0"/>
   </w:num>
-  <w:num w:numId="3" w16cid:durableId="675961477">
-    <w:abstractNumId w:val="2"/>
+  <w:num w:numId="5" w16cid:durableId="2053308526">
+    <w:abstractNumId w:val="4"/>
   </w:num>
-  <w:num w:numId="4" w16cid:durableId="1309743589">
-    <w:abstractNumId w:val="3"/>
+  <w:num w:numId="6" w16cid:durableId="1094940295">
+    <w:abstractNumId w:val="5"/>
   </w:num>
 </w:numbering>
 </file>
@@ -1041,7 +1335,7 @@
     <w:lsdException w:name="macro" w:semiHidden="1" w:unhideWhenUsed="1"/>
     <w:lsdException w:name="toa heading" w:semiHidden="1" w:unhideWhenUsed="1"/>
     <w:lsdException w:name="List" w:semiHidden="1" w:unhideWhenUsed="1"/>
-    <w:lsdException w:name="List Bullet" w:semiHidden="1" w:unhideWhenUsed="1"/>
+    <w:lsdException w:name="List Bullet" w:semiHidden="1" w:unhideWhenUsed="1" w:qFormat="1"/>
     <w:lsdException w:name="List Number" w:semiHidden="1" w:unhideWhenUsed="1"/>
     <w:lsdException w:name="List 2" w:semiHidden="1" w:unhideWhenUsed="1"/>
     <w:lsdException w:name="List 3" w:semiHidden="1" w:unhideWhenUsed="1"/>
@@ -1373,7 +1667,6 @@
   <w:style w:type="paragraph" w:default="1" w:styleId="Normal">
     <w:name w:val="Normal"/>
     <w:qFormat/>
-    <w:rsid w:val="000370FE"/>
   </w:style>
   <w:style w:type="paragraph" w:styleId="Heading1">
     <w:name w:val="heading 1"/>
@@ -1382,7 +1675,7 @@
     <w:link w:val="Heading1Char"/>
     <w:uiPriority w:val="9"/>
     <w:qFormat/>
-    <w:rsid w:val="009662F2"/>
+    <w:rsid w:val="00C2774C"/>
     <w:pPr>
       <w:keepNext/>
       <w:keepLines/>
@@ -1405,7 +1698,7 @@
     <w:semiHidden/>
     <w:unhideWhenUsed/>
     <w:qFormat/>
-    <w:rsid w:val="009662F2"/>
+    <w:rsid w:val="00C2774C"/>
     <w:pPr>
       <w:keepNext/>
       <w:keepLines/>
@@ -1428,7 +1721,7 @@
     <w:semiHidden/>
     <w:unhideWhenUsed/>
     <w:qFormat/>
-    <w:rsid w:val="009662F2"/>
+    <w:rsid w:val="00C2774C"/>
     <w:pPr>
       <w:keepNext/>
       <w:keepLines/>
@@ -1451,7 +1744,7 @@
     <w:semiHidden/>
     <w:unhideWhenUsed/>
     <w:qFormat/>
-    <w:rsid w:val="009662F2"/>
+    <w:rsid w:val="00C2774C"/>
     <w:pPr>
       <w:keepNext/>
       <w:keepLines/>
@@ -1474,7 +1767,7 @@
     <w:semiHidden/>
     <w:unhideWhenUsed/>
     <w:qFormat/>
-    <w:rsid w:val="009662F2"/>
+    <w:rsid w:val="00C2774C"/>
     <w:pPr>
       <w:keepNext/>
       <w:keepLines/>
@@ -1495,7 +1788,7 @@
     <w:semiHidden/>
     <w:unhideWhenUsed/>
     <w:qFormat/>
-    <w:rsid w:val="009662F2"/>
+    <w:rsid w:val="00C2774C"/>
     <w:pPr>
       <w:keepNext/>
       <w:keepLines/>
@@ -1518,7 +1811,7 @@
     <w:semiHidden/>
     <w:unhideWhenUsed/>
     <w:qFormat/>
-    <w:rsid w:val="009662F2"/>
+    <w:rsid w:val="00C2774C"/>
     <w:pPr>
       <w:keepNext/>
       <w:keepLines/>
@@ -1539,7 +1832,7 @@
     <w:semiHidden/>
     <w:unhideWhenUsed/>
     <w:qFormat/>
-    <w:rsid w:val="009662F2"/>
+    <w:rsid w:val="00C2774C"/>
     <w:pPr>
       <w:keepNext/>
       <w:keepLines/>
@@ -1562,7 +1855,7 @@
     <w:semiHidden/>
     <w:unhideWhenUsed/>
     <w:qFormat/>
-    <w:rsid w:val="009662F2"/>
+    <w:rsid w:val="00C2774C"/>
     <w:pPr>
       <w:keepNext/>
       <w:keepLines/>
@@ -1577,6 +1870,7 @@
   <w:style w:type="character" w:default="1" w:styleId="DefaultParagraphFont">
     <w:name w:val="Default Paragraph Font"/>
     <w:uiPriority w:val="1"/>
+    <w:semiHidden/>
     <w:unhideWhenUsed/>
   </w:style>
   <w:style w:type="table" w:default="1" w:styleId="TableNormal">
@@ -1605,7 +1899,7 @@
     <w:basedOn w:val="DefaultParagraphFont"/>
     <w:link w:val="Heading1"/>
     <w:uiPriority w:val="9"/>
-    <w:rsid w:val="009662F2"/>
+    <w:rsid w:val="00C2774C"/>
     <w:rPr>
       <w:rFonts w:asciiTheme="majorHAnsi" w:eastAsiaTheme="majorEastAsia" w:hAnsiTheme="majorHAnsi" w:cstheme="majorBidi"/>
       <w:color w:val="0F4761" w:themeColor="accent1" w:themeShade="BF"/>
@@ -1619,7 +1913,7 @@
     <w:link w:val="Heading2"/>
     <w:uiPriority w:val="9"/>
     <w:semiHidden/>
-    <w:rsid w:val="009662F2"/>
+    <w:rsid w:val="00C2774C"/>
     <w:rPr>
       <w:rFonts w:asciiTheme="majorHAnsi" w:eastAsiaTheme="majorEastAsia" w:hAnsiTheme="majorHAnsi" w:cstheme="majorBidi"/>
       <w:color w:val="0F4761" w:themeColor="accent1" w:themeShade="BF"/>
@@ -1633,7 +1927,7 @@
     <w:link w:val="Heading3"/>
     <w:uiPriority w:val="9"/>
     <w:semiHidden/>
-    <w:rsid w:val="009662F2"/>
+    <w:rsid w:val="00C2774C"/>
     <w:rPr>
       <w:rFonts w:eastAsiaTheme="majorEastAsia" w:cstheme="majorBidi"/>
       <w:color w:val="0F4761" w:themeColor="accent1" w:themeShade="BF"/>
@@ -1647,7 +1941,7 @@
     <w:link w:val="Heading4"/>
     <w:uiPriority w:val="9"/>
     <w:semiHidden/>
-    <w:rsid w:val="009662F2"/>
+    <w:rsid w:val="00C2774C"/>
     <w:rPr>
       <w:rFonts w:eastAsiaTheme="majorEastAsia" w:cstheme="majorBidi"/>
       <w:i/>
@@ -1661,7 +1955,7 @@
     <w:link w:val="Heading5"/>
     <w:uiPriority w:val="9"/>
     <w:semiHidden/>
-    <w:rsid w:val="009662F2"/>
+    <w:rsid w:val="00C2774C"/>
     <w:rPr>
       <w:rFonts w:eastAsiaTheme="majorEastAsia" w:cstheme="majorBidi"/>
       <w:color w:val="0F4761" w:themeColor="accent1" w:themeShade="BF"/>
@@ -1673,7 +1967,7 @@
     <w:link w:val="Heading6"/>
     <w:uiPriority w:val="9"/>
     <w:semiHidden/>
-    <w:rsid w:val="009662F2"/>
+    <w:rsid w:val="00C2774C"/>
     <w:rPr>
       <w:rFonts w:eastAsiaTheme="majorEastAsia" w:cstheme="majorBidi"/>
       <w:i/>
@@ -1687,7 +1981,7 @@
     <w:link w:val="Heading7"/>
     <w:uiPriority w:val="9"/>
     <w:semiHidden/>
-    <w:rsid w:val="009662F2"/>
+    <w:rsid w:val="00C2774C"/>
     <w:rPr>
       <w:rFonts w:eastAsiaTheme="majorEastAsia" w:cstheme="majorBidi"/>
       <w:color w:val="595959" w:themeColor="text1" w:themeTint="A6"/>
@@ -1699,7 +1993,7 @@
     <w:link w:val="Heading8"/>
     <w:uiPriority w:val="9"/>
     <w:semiHidden/>
-    <w:rsid w:val="009662F2"/>
+    <w:rsid w:val="00C2774C"/>
     <w:rPr>
       <w:rFonts w:eastAsiaTheme="majorEastAsia" w:cstheme="majorBidi"/>
       <w:i/>
@@ -1713,7 +2007,7 @@
     <w:link w:val="Heading9"/>
     <w:uiPriority w:val="9"/>
     <w:semiHidden/>
-    <w:rsid w:val="009662F2"/>
+    <w:rsid w:val="00C2774C"/>
     <w:rPr>
       <w:rFonts w:eastAsiaTheme="majorEastAsia" w:cstheme="majorBidi"/>
       <w:color w:val="272727" w:themeColor="text1" w:themeTint="D8"/>
@@ -1726,7 +2020,7 @@
     <w:link w:val="TitleChar"/>
     <w:uiPriority w:val="10"/>
     <w:qFormat/>
-    <w:rsid w:val="009662F2"/>
+    <w:rsid w:val="00C2774C"/>
     <w:pPr>
       <w:spacing w:after="80" w:line="240" w:lineRule="auto"/>
       <w:contextualSpacing/>
@@ -1744,7 +2038,7 @@
     <w:basedOn w:val="DefaultParagraphFont"/>
     <w:link w:val="Title"/>
     <w:uiPriority w:val="10"/>
-    <w:rsid w:val="009662F2"/>
+    <w:rsid w:val="00C2774C"/>
     <w:rPr>
       <w:rFonts w:asciiTheme="majorHAnsi" w:eastAsiaTheme="majorEastAsia" w:hAnsiTheme="majorHAnsi" w:cstheme="majorBidi"/>
       <w:spacing w:val="-10"/>
@@ -1760,7 +2054,7 @@
     <w:link w:val="SubtitleChar"/>
     <w:uiPriority w:val="11"/>
     <w:qFormat/>
-    <w:rsid w:val="009662F2"/>
+    <w:rsid w:val="00C2774C"/>
     <w:pPr>
       <w:numPr>
         <w:ilvl w:val="1"/>
@@ -1779,7 +2073,7 @@
     <w:basedOn w:val="DefaultParagraphFont"/>
     <w:link w:val="Subtitle"/>
     <w:uiPriority w:val="11"/>
-    <w:rsid w:val="009662F2"/>
+    <w:rsid w:val="00C2774C"/>
     <w:rPr>
       <w:rFonts w:eastAsiaTheme="majorEastAsia" w:cstheme="majorBidi"/>
       <w:color w:val="595959" w:themeColor="text1" w:themeTint="A6"/>
@@ -1795,7 +2089,7 @@
     <w:link w:val="QuoteChar"/>
     <w:uiPriority w:val="29"/>
     <w:qFormat/>
-    <w:rsid w:val="009662F2"/>
+    <w:rsid w:val="00C2774C"/>
     <w:pPr>
       <w:spacing w:before="160"/>
       <w:jc w:val="center"/>
@@ -1811,7 +2105,7 @@
     <w:basedOn w:val="DefaultParagraphFont"/>
     <w:link w:val="Quote"/>
     <w:uiPriority w:val="29"/>
-    <w:rsid w:val="009662F2"/>
+    <w:rsid w:val="00C2774C"/>
     <w:rPr>
       <w:i/>
       <w:iCs/>
@@ -1823,7 +2117,7 @@
     <w:basedOn w:val="Normal"/>
     <w:uiPriority w:val="34"/>
     <w:qFormat/>
-    <w:rsid w:val="009662F2"/>
+    <w:rsid w:val="00C2774C"/>
     <w:pPr>
       <w:ind w:left="720"/>
       <w:contextualSpacing/>
@@ -1834,7 +2128,7 @@
     <w:basedOn w:val="DefaultParagraphFont"/>
     <w:uiPriority w:val="21"/>
     <w:qFormat/>
-    <w:rsid w:val="009662F2"/>
+    <w:rsid w:val="00C2774C"/>
     <w:rPr>
       <w:i/>
       <w:iCs/>
@@ -1848,7 +2142,7 @@
     <w:link w:val="IntenseQuoteChar"/>
     <w:uiPriority w:val="30"/>
     <w:qFormat/>
-    <w:rsid w:val="009662F2"/>
+    <w:rsid w:val="00C2774C"/>
     <w:pPr>
       <w:pBdr>
         <w:top w:val="single" w:sz="4" w:space="10" w:color="0F4761" w:themeColor="accent1" w:themeShade="BF"/>
@@ -1869,7 +2163,7 @@
     <w:basedOn w:val="DefaultParagraphFont"/>
     <w:link w:val="IntenseQuote"/>
     <w:uiPriority w:val="30"/>
-    <w:rsid w:val="009662F2"/>
+    <w:rsid w:val="00C2774C"/>
     <w:rPr>
       <w:i/>
       <w:iCs/>
@@ -1881,7 +2175,7 @@
     <w:basedOn w:val="DefaultParagraphFont"/>
     <w:uiPriority w:val="32"/>
     <w:qFormat/>
-    <w:rsid w:val="009662F2"/>
+    <w:rsid w:val="00C2774C"/>
     <w:rPr>
       <w:b/>
       <w:bCs/>
@@ -1890,30 +2184,80 @@
       <w:spacing w:val="5"/>
     </w:rPr>
   </w:style>
-  <w:style w:type="paragraph" w:styleId="NormalWeb">
-    <w:name w:val="Normal (Web)"/>
+  <w:style w:type="paragraph" w:styleId="Header">
+    <w:name w:val="header"/>
+    <w:basedOn w:val="Normal"/>
+    <w:link w:val="HeaderChar"/>
+    <w:uiPriority w:val="99"/>
+    <w:unhideWhenUsed/>
+    <w:rsid w:val="00583B31"/>
+    <w:pPr>
+      <w:tabs>
+        <w:tab w:val="center" w:pos="4680"/>
+        <w:tab w:val="right" w:pos="9360"/>
+      </w:tabs>
+      <w:spacing w:after="0" w:line="240" w:lineRule="auto"/>
+    </w:pPr>
+  </w:style>
+  <w:style w:type="character" w:customStyle="1" w:styleId="HeaderChar">
+    <w:name w:val="Header Char"/>
+    <w:basedOn w:val="DefaultParagraphFont"/>
+    <w:link w:val="Header"/>
+    <w:uiPriority w:val="99"/>
+    <w:rsid w:val="00583B31"/>
+  </w:style>
+  <w:style w:type="paragraph" w:styleId="Footer">
+    <w:name w:val="footer"/>
+    <w:basedOn w:val="Normal"/>
+    <w:link w:val="FooterChar"/>
+    <w:uiPriority w:val="99"/>
+    <w:unhideWhenUsed/>
+    <w:rsid w:val="00583B31"/>
+    <w:pPr>
+      <w:tabs>
+        <w:tab w:val="center" w:pos="4680"/>
+        <w:tab w:val="right" w:pos="9360"/>
+      </w:tabs>
+      <w:spacing w:after="0" w:line="240" w:lineRule="auto"/>
+    </w:pPr>
+  </w:style>
+  <w:style w:type="character" w:customStyle="1" w:styleId="FooterChar">
+    <w:name w:val="Footer Char"/>
+    <w:basedOn w:val="DefaultParagraphFont"/>
+    <w:link w:val="Footer"/>
+    <w:uiPriority w:val="99"/>
+    <w:rsid w:val="00583B31"/>
+  </w:style>
+  <w:style w:type="character" w:styleId="Hyperlink">
+    <w:name w:val="Hyperlink"/>
+    <w:basedOn w:val="DefaultParagraphFont"/>
+    <w:uiPriority w:val="99"/>
+    <w:semiHidden/>
+    <w:rsid w:val="00583B31"/>
+    <w:rPr>
+      <w:color w:val="467886" w:themeColor="hyperlink"/>
+      <w:u w:val="single"/>
+    </w:rPr>
+  </w:style>
+  <w:style w:type="paragraph" w:styleId="ListBullet">
+    <w:name w:val="List Bullet"/>
     <w:basedOn w:val="Normal"/>
     <w:uiPriority w:val="99"/>
-    <w:unhideWhenUsed/>
-    <w:rsid w:val="000370FE"/>
+    <w:qFormat/>
+    <w:rsid w:val="00583B31"/>
     <w:pPr>
-      <w:spacing w:before="100" w:beforeAutospacing="1" w:after="100" w:afterAutospacing="1" w:line="240" w:lineRule="auto"/>
+      <w:numPr>
+        <w:numId w:val="1"/>
+      </w:numPr>
+      <w:spacing w:after="0" w:line="240" w:lineRule="auto"/>
+      <w:ind w:left="0" w:firstLine="0"/>
     </w:pPr>
     <w:rPr>
-      <w:rFonts w:ascii="Times New Roman" w:eastAsiaTheme="minorEastAsia" w:hAnsi="Times New Roman" w:cs="Times New Roman"/>
+      <w:color w:val="404040" w:themeColor="text1" w:themeTint="BF"/>
       <w:kern w:val="0"/>
+      <w:sz w:val="20"/>
+      <w:szCs w:val="22"/>
       <w14:ligatures w14:val="none"/>
-    </w:rPr>
-  </w:style>
-  <w:style w:type="character" w:styleId="Strong">
-    <w:name w:val="Strong"/>
-    <w:basedOn w:val="DefaultParagraphFont"/>
-    <w:uiPriority w:val="22"/>
-    <w:qFormat/>
-    <w:rsid w:val="000370FE"/>
-    <w:rPr>
-      <w:b/>
-      <w:bCs/>
     </w:rPr>
   </w:style>
 </w:styles>
@@ -2212,16 +2556,4 @@
     </a:ext>
   </a:extLst>
 </a:theme>
-</file>
-
-<file path=customXml/item1.xml><?xml version="1.0" encoding="utf-8"?>
-<b:Sources xmlns:b="http://schemas.openxmlformats.org/officeDocument/2006/bibliography" xmlns="http://schemas.openxmlformats.org/officeDocument/2006/bibliography" SelectedStyle="\APASixthEditionOfficeOnline.xsl" StyleName="APA" Version="6"/>
-</file>
-
-<file path=customXml/itemProps1.xml><?xml version="1.0" encoding="utf-8"?>
-<ds:datastoreItem xmlns:ds="http://schemas.openxmlformats.org/officeDocument/2006/customXml" ds:itemID="{963D1F3C-D05F-4E78-97DA-E2C2C5527524}">
-  <ds:schemaRefs>
-    <ds:schemaRef ds:uri="http://schemas.openxmlformats.org/officeDocument/2006/bibliography"/>
-  </ds:schemaRefs>
-</ds:datastoreItem>
 </file>
</xml_diff>